<commit_message>
Update Lab4 test script and remove temp file
Updated the contents of Lab4_TestScript.docx and deleted the temporary file ~$b4_TestScript.docx.
</commit_message>
<xml_diff>
--- a/Lab4_TestScript.docx
+++ b/Lab4_TestScript.docx
@@ -1261,29 +1261,211 @@
     <w:p>
       <w:pPr>
         <w:pStyle w:val="ListParagraph"/>
-        <w:ind w:left="360"/>
+        <w:numPr>
+          <w:ilvl w:val="0"/>
+          <w:numId w:val="19"/>
+        </w:numPr>
+        <w:spacing w:before="240"/>
         <w:rPr>
           <w:rFonts w:ascii="TH SarabunPSK" w:hAnsi="TH SarabunPSK" w:cs="TH SarabunPSK"/>
           <w:sz w:val="32"/>
           <w:szCs w:val="32"/>
-        </w:rPr>
-      </w:pPr>
-      <w:r>
-        <w:rPr>
-          <w:rFonts w:ascii="TH SarabunPSK" w:hAnsi="TH SarabunPSK" w:cs="TH SarabunPSK" w:hint="cs"/>
-          <w:sz w:val="32"/>
-          <w:szCs w:val="32"/>
-        </w:rPr>
-        <w:t>______________________________________________________________________________________________________________________________________________________________</w:t>
-      </w:r>
-      <w:r>
-        <w:rPr>
-          <w:rFonts w:ascii="TH SarabunPSK" w:hAnsi="TH SarabunPSK" w:cs="TH SarabunPSK" w:hint="cs"/>
-          <w:sz w:val="32"/>
-          <w:szCs w:val="32"/>
+          <w:lang w:val="en-TH"/>
+        </w:rPr>
+      </w:pPr>
+      <w:r>
+        <w:rPr>
+          <w:rFonts w:ascii="TH SarabunPSK" w:hAnsi="TH SarabunPSK" w:cs="TH SarabunPSK"/>
+          <w:sz w:val="32"/>
+          <w:szCs w:val="32"/>
+          <w:cs/>
+          <w:lang w:bidi="th-TH"/>
+        </w:rPr>
+        <w:t xml:space="preserve">อุปกรณ์ที่ใช้ทดสอบ: </w:t>
+      </w:r>
+      <w:r>
+        <w:rPr>
+          <w:rFonts w:ascii="TH SarabunPSK" w:hAnsi="TH SarabunPSK" w:cs="TH SarabunPSK"/>
+          <w:sz w:val="32"/>
+          <w:szCs w:val="32"/>
+          <w:lang w:val="en-TH"/>
+        </w:rPr>
+        <w:t>MacBook Air (M3, 2024)</w:t>
+      </w:r>
+    </w:p>
+    <w:p>
+      <w:pPr>
+        <w:pStyle w:val="ListParagraph"/>
+        <w:numPr>
+          <w:ilvl w:val="0"/>
+          <w:numId w:val="19"/>
+        </w:numPr>
+        <w:spacing w:before="240"/>
+        <w:rPr>
+          <w:rFonts w:ascii="TH SarabunPSK" w:hAnsi="TH SarabunPSK" w:cs="TH SarabunPSK"/>
+          <w:sz w:val="32"/>
+          <w:szCs w:val="32"/>
+          <w:lang w:val="en-TH"/>
+        </w:rPr>
+      </w:pPr>
+      <w:r>
+        <w:rPr>
+          <w:rFonts w:ascii="TH SarabunPSK" w:hAnsi="TH SarabunPSK" w:cs="TH SarabunPSK"/>
+          <w:sz w:val="32"/>
+          <w:szCs w:val="32"/>
+          <w:cs/>
+          <w:lang w:bidi="th-TH"/>
+        </w:rPr>
+        <w:t xml:space="preserve">ขนาดหน้าจอ: </w:t>
+      </w:r>
+      <w:r>
+        <w:rPr>
+          <w:rFonts w:ascii="TH SarabunPSK" w:hAnsi="TH SarabunPSK" w:cs="TH SarabunPSK"/>
+          <w:sz w:val="32"/>
+          <w:szCs w:val="32"/>
+          <w:lang w:val="en-TH"/>
+        </w:rPr>
+        <w:t xml:space="preserve">15.3 </w:t>
+      </w:r>
+      <w:r>
+        <w:rPr>
+          <w:rFonts w:ascii="TH SarabunPSK" w:hAnsi="TH SarabunPSK" w:cs="TH SarabunPSK"/>
+          <w:sz w:val="32"/>
+          <w:szCs w:val="32"/>
+          <w:cs/>
+          <w:lang w:bidi="th-TH"/>
+        </w:rPr>
+        <w:t xml:space="preserve">นิ้ว ความละเอียด </w:t>
+      </w:r>
+      <w:r>
+        <w:rPr>
+          <w:rFonts w:ascii="TH SarabunPSK" w:hAnsi="TH SarabunPSK" w:cs="TH SarabunPSK"/>
+          <w:sz w:val="32"/>
+          <w:szCs w:val="32"/>
+          <w:lang w:val="en-TH"/>
+        </w:rPr>
+        <w:t>2880 x 1864 pixels</w:t>
+      </w:r>
+    </w:p>
+    <w:p>
+      <w:pPr>
+        <w:pStyle w:val="ListParagraph"/>
+        <w:numPr>
+          <w:ilvl w:val="0"/>
+          <w:numId w:val="19"/>
+        </w:numPr>
+        <w:spacing w:before="240"/>
+        <w:rPr>
+          <w:rFonts w:ascii="TH SarabunPSK" w:hAnsi="TH SarabunPSK" w:cs="TH SarabunPSK"/>
+          <w:sz w:val="32"/>
+          <w:szCs w:val="32"/>
+          <w:lang w:val="en-TH"/>
+        </w:rPr>
+      </w:pPr>
+      <w:r>
+        <w:rPr>
+          <w:rFonts w:ascii="TH SarabunPSK" w:hAnsi="TH SarabunPSK" w:cs="TH SarabunPSK"/>
+          <w:sz w:val="32"/>
+          <w:szCs w:val="32"/>
+          <w:lang w:val="en-TH"/>
+        </w:rPr>
+        <w:t>CPU: Apple M3</w:t>
+      </w:r>
+    </w:p>
+    <w:p>
+      <w:pPr>
+        <w:pStyle w:val="ListParagraph"/>
+        <w:numPr>
+          <w:ilvl w:val="0"/>
+          <w:numId w:val="19"/>
+        </w:numPr>
+        <w:spacing w:before="240"/>
+        <w:rPr>
+          <w:rFonts w:ascii="TH SarabunPSK" w:hAnsi="TH SarabunPSK" w:cs="TH SarabunPSK"/>
+          <w:sz w:val="32"/>
+          <w:szCs w:val="32"/>
+          <w:lang w:val="en-TH"/>
+        </w:rPr>
+      </w:pPr>
+      <w:r>
+        <w:rPr>
+          <w:rFonts w:ascii="TH SarabunPSK" w:hAnsi="TH SarabunPSK" w:cs="TH SarabunPSK"/>
+          <w:sz w:val="32"/>
+          <w:szCs w:val="32"/>
+          <w:lang w:val="en-TH"/>
         </w:rPr>
         <w:lastRenderedPageBreak/>
-        <w:t>______________________________________________________________________________________________________________________________________________________________</w:t>
+        <w:t>RAM: 24 GB Unified Memory</w:t>
+      </w:r>
+    </w:p>
+    <w:p>
+      <w:pPr>
+        <w:pStyle w:val="ListParagraph"/>
+        <w:numPr>
+          <w:ilvl w:val="0"/>
+          <w:numId w:val="19"/>
+        </w:numPr>
+        <w:spacing w:before="240"/>
+        <w:rPr>
+          <w:rFonts w:ascii="TH SarabunPSK" w:hAnsi="TH SarabunPSK" w:cs="TH SarabunPSK"/>
+          <w:sz w:val="32"/>
+          <w:szCs w:val="32"/>
+          <w:lang w:val="en-TH"/>
+        </w:rPr>
+      </w:pPr>
+      <w:r>
+        <w:rPr>
+          <w:rFonts w:ascii="TH SarabunPSK" w:hAnsi="TH SarabunPSK" w:cs="TH SarabunPSK"/>
+          <w:sz w:val="32"/>
+          <w:szCs w:val="32"/>
+          <w:cs/>
+          <w:lang w:bidi="th-TH"/>
+        </w:rPr>
+        <w:t xml:space="preserve">พื้นที่จัดเก็บข้อมูล: </w:t>
+      </w:r>
+      <w:r>
+        <w:rPr>
+          <w:rFonts w:ascii="TH SarabunPSK" w:hAnsi="TH SarabunPSK" w:cs="TH SarabunPSK"/>
+          <w:sz w:val="32"/>
+          <w:szCs w:val="32"/>
+          <w:lang w:val="en-TH"/>
+        </w:rPr>
+        <w:t>SSD 512 GB</w:t>
+      </w:r>
+    </w:p>
+    <w:p>
+      <w:pPr>
+        <w:pStyle w:val="ListParagraph"/>
+        <w:numPr>
+          <w:ilvl w:val="0"/>
+          <w:numId w:val="19"/>
+        </w:numPr>
+        <w:spacing w:before="240"/>
+        <w:rPr>
+          <w:rFonts w:ascii="TH SarabunPSK" w:hAnsi="TH SarabunPSK" w:cs="TH SarabunPSK"/>
+          <w:sz w:val="32"/>
+          <w:szCs w:val="32"/>
+          <w:lang w:val="en-TH"/>
+        </w:rPr>
+      </w:pPr>
+      <w:r>
+        <w:rPr>
+          <w:rFonts w:ascii="TH SarabunPSK" w:hAnsi="TH SarabunPSK" w:cs="TH SarabunPSK"/>
+          <w:sz w:val="32"/>
+          <w:szCs w:val="32"/>
+          <w:cs/>
+          <w:lang w:bidi="th-TH"/>
+        </w:rPr>
+        <w:t xml:space="preserve">การเชื่อมต่อ: </w:t>
+      </w:r>
+      <w:r>
+        <w:rPr>
+          <w:rFonts w:ascii="TH SarabunPSK" w:hAnsi="TH SarabunPSK" w:cs="TH SarabunPSK"/>
+          <w:sz w:val="32"/>
+          <w:szCs w:val="32"/>
+          <w:lang w:val="en-TH"/>
+        </w:rPr>
+        <w:t>Wi-Fi 6E, USB-C (Thunderbolt 4)</w:t>
       </w:r>
     </w:p>
     <w:p>
@@ -1295,184 +1477,584 @@
           <w:rFonts w:ascii="TH SarabunPSK" w:hAnsi="TH SarabunPSK" w:cs="TH SarabunPSK"/>
           <w:sz w:val="32"/>
           <w:szCs w:val="32"/>
-        </w:rPr>
-      </w:pPr>
+          <w:lang w:bidi="th-TH"/>
+        </w:rPr>
+      </w:pPr>
+      <w:r>
+        <w:rPr>
+          <w:rFonts w:ascii="TH SarabunPSK" w:hAnsi="TH SarabunPSK" w:cs="TH SarabunPSK" w:hint="cs"/>
+          <w:sz w:val="32"/>
+          <w:szCs w:val="32"/>
+        </w:rPr>
+        <w:t>3</w:t>
+      </w:r>
+      <w:r>
+        <w:rPr>
+          <w:rFonts w:ascii="TH SarabunPSK" w:hAnsi="TH SarabunPSK" w:cs="TH SarabunPSK" w:hint="cs"/>
+          <w:sz w:val="32"/>
+          <w:szCs w:val="32"/>
+          <w:cs/>
+          <w:lang w:bidi="th-TH"/>
+        </w:rPr>
+        <w:t>.</w:t>
+      </w:r>
+      <w:r>
+        <w:rPr>
+          <w:rFonts w:ascii="TH SarabunPSK" w:hAnsi="TH SarabunPSK" w:cs="TH SarabunPSK" w:hint="cs"/>
+          <w:sz w:val="32"/>
+          <w:szCs w:val="32"/>
+        </w:rPr>
+        <w:t xml:space="preserve">2 </w:t>
+      </w:r>
+      <w:r>
+        <w:rPr>
+          <w:rFonts w:ascii="TH SarabunPSK" w:hAnsi="TH SarabunPSK" w:cs="TH SarabunPSK" w:hint="cs"/>
+          <w:sz w:val="32"/>
+          <w:szCs w:val="32"/>
+          <w:cs/>
+          <w:lang w:bidi="th-TH"/>
+        </w:rPr>
+        <w:t>ซอฟต์แวร์ (</w:t>
+      </w:r>
+      <w:r>
+        <w:rPr>
+          <w:rFonts w:ascii="TH SarabunPSK" w:hAnsi="TH SarabunPSK" w:cs="TH SarabunPSK" w:hint="cs"/>
+          <w:sz w:val="32"/>
+          <w:szCs w:val="32"/>
+        </w:rPr>
+        <w:t>Software</w:t>
+      </w:r>
+      <w:r>
+        <w:rPr>
+          <w:rFonts w:ascii="TH SarabunPSK" w:hAnsi="TH SarabunPSK" w:cs="TH SarabunPSK" w:hint="cs"/>
+          <w:sz w:val="32"/>
+          <w:szCs w:val="32"/>
+          <w:cs/>
+          <w:lang w:bidi="th-TH"/>
+        </w:rPr>
+        <w:t>)</w:t>
+      </w:r>
     </w:p>
     <w:p>
       <w:pPr>
         <w:pStyle w:val="ListParagraph"/>
-        <w:spacing w:before="240" w:line="240" w:lineRule="auto"/>
-        <w:ind w:left="357"/>
-        <w:rPr>
-          <w:rFonts w:ascii="TH SarabunPSK" w:hAnsi="TH SarabunPSK" w:cs="TH SarabunPSK"/>
-          <w:sz w:val="32"/>
-          <w:szCs w:val="32"/>
-          <w:lang w:bidi="th-TH"/>
-        </w:rPr>
-      </w:pPr>
-      <w:r>
-        <w:rPr>
-          <w:rFonts w:ascii="TH SarabunPSK" w:hAnsi="TH SarabunPSK" w:cs="TH SarabunPSK" w:hint="cs"/>
-          <w:sz w:val="32"/>
-          <w:szCs w:val="32"/>
-        </w:rPr>
-        <w:t>3</w:t>
-      </w:r>
-      <w:r>
-        <w:rPr>
-          <w:rFonts w:ascii="TH SarabunPSK" w:hAnsi="TH SarabunPSK" w:cs="TH SarabunPSK" w:hint="cs"/>
+        <w:numPr>
+          <w:ilvl w:val="0"/>
+          <w:numId w:val="20"/>
+        </w:numPr>
+        <w:rPr>
+          <w:rFonts w:ascii="TH Sarabun New" w:hAnsi="TH Sarabun New" w:cs="TH Sarabun New" w:hint="cs"/>
+          <w:color w:val="000000" w:themeColor="text1"/>
+          <w:sz w:val="32"/>
+          <w:szCs w:val="32"/>
+          <w:lang w:val="en-TH" w:bidi="th-TH"/>
+        </w:rPr>
+      </w:pPr>
+      <w:r>
+        <w:rPr>
+          <w:rFonts w:ascii="TH Sarabun New" w:hAnsi="TH Sarabun New" w:cs="TH Sarabun New" w:hint="cs"/>
+          <w:color w:val="000000" w:themeColor="text1"/>
           <w:sz w:val="32"/>
           <w:szCs w:val="32"/>
           <w:cs/>
           <w:lang w:bidi="th-TH"/>
         </w:rPr>
-        <w:t>.</w:t>
-      </w:r>
-      <w:r>
-        <w:rPr>
-          <w:rFonts w:ascii="TH SarabunPSK" w:hAnsi="TH SarabunPSK" w:cs="TH SarabunPSK" w:hint="cs"/>
-          <w:sz w:val="32"/>
-          <w:szCs w:val="32"/>
-        </w:rPr>
-        <w:t xml:space="preserve">2 </w:t>
-      </w:r>
-      <w:r>
-        <w:rPr>
-          <w:rFonts w:ascii="TH SarabunPSK" w:hAnsi="TH SarabunPSK" w:cs="TH SarabunPSK" w:hint="cs"/>
+        <w:t>เว็บ</w:t>
+      </w:r>
+      <w:proofErr w:type="spellStart"/>
+      <w:r>
+        <w:rPr>
+          <w:rFonts w:ascii="TH Sarabun New" w:hAnsi="TH Sarabun New" w:cs="TH Sarabun New" w:hint="cs"/>
+          <w:color w:val="000000" w:themeColor="text1"/>
           <w:sz w:val="32"/>
           <w:szCs w:val="32"/>
           <w:cs/>
           <w:lang w:bidi="th-TH"/>
         </w:rPr>
-        <w:t>ซอฟต์แวร์ (</w:t>
-      </w:r>
-      <w:r>
-        <w:rPr>
-          <w:rFonts w:ascii="TH SarabunPSK" w:hAnsi="TH SarabunPSK" w:cs="TH SarabunPSK" w:hint="cs"/>
-          <w:sz w:val="32"/>
-          <w:szCs w:val="32"/>
-        </w:rPr>
-        <w:t>Software</w:t>
-      </w:r>
-      <w:r>
-        <w:rPr>
-          <w:rFonts w:ascii="TH SarabunPSK" w:hAnsi="TH SarabunPSK" w:cs="TH SarabunPSK" w:hint="cs"/>
+        <w:t>เบ</w:t>
+      </w:r>
+      <w:proofErr w:type="spellEnd"/>
+      <w:r>
+        <w:rPr>
+          <w:rFonts w:ascii="TH Sarabun New" w:hAnsi="TH Sarabun New" w:cs="TH Sarabun New" w:hint="cs"/>
+          <w:color w:val="000000" w:themeColor="text1"/>
           <w:sz w:val="32"/>
           <w:szCs w:val="32"/>
           <w:cs/>
           <w:lang w:bidi="th-TH"/>
         </w:rPr>
-        <w:t>)</w:t>
+        <w:t>ราว์เซอร์</w:t>
       </w:r>
     </w:p>
     <w:p>
       <w:pPr>
         <w:pStyle w:val="ListParagraph"/>
-        <w:ind w:left="360"/>
-        <w:rPr>
-          <w:rFonts w:ascii="TH SarabunPSK" w:hAnsi="TH SarabunPSK" w:cs="TH SarabunPSK"/>
-          <w:sz w:val="32"/>
-          <w:szCs w:val="32"/>
+        <w:numPr>
+          <w:ilvl w:val="1"/>
+          <w:numId w:val="20"/>
+        </w:numPr>
+        <w:rPr>
+          <w:rFonts w:ascii="TH Sarabun New" w:hAnsi="TH Sarabun New" w:cs="TH Sarabun New" w:hint="cs"/>
+          <w:color w:val="000000" w:themeColor="text1"/>
+          <w:sz w:val="32"/>
+          <w:szCs w:val="32"/>
+          <w:lang w:val="en-TH" w:bidi="th-TH"/>
+        </w:rPr>
+      </w:pPr>
+      <w:r>
+        <w:rPr>
+          <w:rFonts w:ascii="TH Sarabun New" w:hAnsi="TH Sarabun New" w:cs="TH Sarabun New" w:hint="cs"/>
+          <w:color w:val="000000" w:themeColor="text1"/>
+          <w:sz w:val="32"/>
+          <w:szCs w:val="32"/>
+          <w:lang w:val="en-TH" w:bidi="th-TH"/>
+        </w:rPr>
+        <w:t>Google Chrome (</w:t>
+      </w:r>
+      <w:proofErr w:type="spellStart"/>
+      <w:r>
+        <w:rPr>
+          <w:rFonts w:ascii="TH Sarabun New" w:hAnsi="TH Sarabun New" w:cs="TH Sarabun New" w:hint="cs"/>
+          <w:color w:val="000000" w:themeColor="text1"/>
+          <w:sz w:val="32"/>
+          <w:szCs w:val="32"/>
+          <w:cs/>
           <w:lang w:bidi="th-TH"/>
         </w:rPr>
-      </w:pPr>
-      <w:r>
-        <w:rPr>
-          <w:rFonts w:ascii="TH SarabunPSK" w:hAnsi="TH SarabunPSK" w:cs="TH SarabunPSK" w:hint="cs"/>
-          <w:sz w:val="32"/>
-          <w:szCs w:val="32"/>
+        <w:t>เวอร์ชัน</w:t>
+      </w:r>
+      <w:proofErr w:type="spellEnd"/>
+      <w:r>
+        <w:rPr>
+          <w:rFonts w:ascii="TH Sarabun New" w:hAnsi="TH Sarabun New" w:cs="TH Sarabun New" w:hint="cs"/>
+          <w:color w:val="000000" w:themeColor="text1"/>
+          <w:sz w:val="32"/>
+          <w:szCs w:val="32"/>
+          <w:cs/>
           <w:lang w:bidi="th-TH"/>
         </w:rPr>
-        <w:t>___________________________________________________________________________________________________________________________________________________________________________________________________________________________________________________________________________________________________________________________________________________________________________________________________________</w:t>
+        <w:t>ล่าสุด</w:t>
+      </w:r>
+      <w:r>
+        <w:rPr>
+          <w:rFonts w:ascii="TH Sarabun New" w:hAnsi="TH Sarabun New" w:cs="TH Sarabun New" w:hint="cs"/>
+          <w:color w:val="000000" w:themeColor="text1"/>
+          <w:sz w:val="32"/>
+          <w:szCs w:val="32"/>
+          <w:lang w:val="en-TH" w:bidi="th-TH"/>
+        </w:rPr>
+        <w:t>)</w:t>
       </w:r>
     </w:p>
     <w:p>
       <w:pPr>
         <w:pStyle w:val="ListParagraph"/>
-        <w:ind w:left="360"/>
-        <w:rPr>
-          <w:rFonts w:ascii="TH SarabunPSK" w:hAnsi="TH SarabunPSK" w:cs="TH SarabunPSK"/>
-          <w:sz w:val="32"/>
-          <w:szCs w:val="32"/>
-          <w:lang w:bidi="th-TH"/>
-        </w:rPr>
-      </w:pPr>
-      <w:r>
-        <w:rPr>
-          <w:rFonts w:ascii="TH SarabunPSK" w:hAnsi="TH SarabunPSK" w:cs="TH SarabunPSK" w:hint="cs"/>
-          <w:sz w:val="32"/>
-          <w:szCs w:val="32"/>
-          <w:lang w:bidi="th-TH"/>
-        </w:rPr>
-        <w:t>3</w:t>
-      </w:r>
-      <w:r>
-        <w:rPr>
-          <w:rFonts w:ascii="TH SarabunPSK" w:hAnsi="TH SarabunPSK" w:cs="TH SarabunPSK" w:hint="cs"/>
+        <w:numPr>
+          <w:ilvl w:val="0"/>
+          <w:numId w:val="20"/>
+        </w:numPr>
+        <w:rPr>
+          <w:rFonts w:ascii="TH Sarabun New" w:hAnsi="TH Sarabun New" w:cs="TH Sarabun New" w:hint="cs"/>
+          <w:color w:val="000000" w:themeColor="text1"/>
+          <w:sz w:val="32"/>
+          <w:szCs w:val="32"/>
+          <w:lang w:val="en-TH" w:bidi="th-TH"/>
+        </w:rPr>
+      </w:pPr>
+      <w:r>
+        <w:rPr>
+          <w:rFonts w:ascii="TH Sarabun New" w:hAnsi="TH Sarabun New" w:cs="TH Sarabun New" w:hint="cs"/>
+          <w:color w:val="000000" w:themeColor="text1"/>
           <w:sz w:val="32"/>
           <w:szCs w:val="32"/>
           <w:cs/>
           <w:lang w:bidi="th-TH"/>
         </w:rPr>
-        <w:t>.</w:t>
-      </w:r>
-      <w:r>
-        <w:rPr>
-          <w:rFonts w:ascii="TH SarabunPSK" w:hAnsi="TH SarabunPSK" w:cs="TH SarabunPSK" w:hint="cs"/>
-          <w:sz w:val="32"/>
-          <w:szCs w:val="32"/>
-          <w:lang w:bidi="th-TH"/>
-        </w:rPr>
-        <w:t xml:space="preserve">3 </w:t>
-      </w:r>
-      <w:r>
-        <w:rPr>
-          <w:rFonts w:ascii="TH SarabunPSK" w:hAnsi="TH SarabunPSK" w:cs="TH SarabunPSK" w:hint="cs"/>
+        <w:t xml:space="preserve">ระบบปฏิบัติการ: </w:t>
+      </w:r>
+      <w:r>
+        <w:rPr>
+          <w:rFonts w:ascii="TH Sarabun New" w:hAnsi="TH Sarabun New" w:cs="TH Sarabun New" w:hint="cs"/>
+          <w:color w:val="000000" w:themeColor="text1"/>
+          <w:sz w:val="32"/>
+          <w:szCs w:val="32"/>
+          <w:lang w:val="en-TH" w:bidi="th-TH"/>
+        </w:rPr>
+        <w:t xml:space="preserve">macOS Sequoia </w:t>
+      </w:r>
+      <w:r>
+        <w:rPr>
+          <w:rFonts w:ascii="TH Sarabun New" w:hAnsi="TH Sarabun New" w:cs="TH Sarabun New" w:hint="cs"/>
+          <w:color w:val="000000" w:themeColor="text1"/>
+          <w:sz w:val="32"/>
+          <w:szCs w:val="32"/>
+          <w:lang w:val="en-TH" w:bidi="th-TH"/>
+        </w:rPr>
+        <w:t>26</w:t>
+      </w:r>
+      <w:r>
+        <w:rPr>
+          <w:rFonts w:ascii="TH Sarabun New" w:hAnsi="TH Sarabun New" w:cs="TH Sarabun New" w:hint="cs"/>
+          <w:color w:val="000000" w:themeColor="text1"/>
+          <w:sz w:val="32"/>
+          <w:szCs w:val="32"/>
+          <w:lang w:val="en-TH" w:bidi="th-TH"/>
+        </w:rPr>
+        <w:t>.x (</w:t>
+      </w:r>
+      <w:r>
+        <w:rPr>
+          <w:rFonts w:ascii="TH Sarabun New" w:hAnsi="TH Sarabun New" w:cs="TH Sarabun New" w:hint="cs"/>
+          <w:color w:val="000000" w:themeColor="text1"/>
           <w:sz w:val="32"/>
           <w:szCs w:val="32"/>
           <w:cs/>
           <w:lang w:bidi="th-TH"/>
         </w:rPr>
-        <w:t>ผู้ทดสอบ (</w:t>
-      </w:r>
-      <w:r>
-        <w:rPr>
-          <w:rFonts w:ascii="TH SarabunPSK" w:hAnsi="TH SarabunPSK" w:cs="TH SarabunPSK" w:hint="cs"/>
-          <w:sz w:val="32"/>
-          <w:szCs w:val="32"/>
-          <w:lang w:bidi="th-TH"/>
-        </w:rPr>
-        <w:t>Human</w:t>
-      </w:r>
-      <w:r>
-        <w:rPr>
-          <w:rFonts w:ascii="TH SarabunPSK" w:hAnsi="TH SarabunPSK" w:cs="TH SarabunPSK" w:hint="cs"/>
+        <w:t>ล่าสุดในวันทดสอบ</w:t>
+      </w:r>
+      <w:r>
+        <w:rPr>
+          <w:rFonts w:ascii="TH Sarabun New" w:hAnsi="TH Sarabun New" w:cs="TH Sarabun New" w:hint="cs"/>
+          <w:color w:val="000000" w:themeColor="text1"/>
+          <w:sz w:val="32"/>
+          <w:szCs w:val="32"/>
+          <w:lang w:val="en-TH" w:bidi="th-TH"/>
+        </w:rPr>
+        <w:t>)</w:t>
+      </w:r>
+    </w:p>
+    <w:p>
+      <w:pPr>
+        <w:pStyle w:val="ListParagraph"/>
+        <w:numPr>
+          <w:ilvl w:val="0"/>
+          <w:numId w:val="20"/>
+        </w:numPr>
+        <w:rPr>
+          <w:rFonts w:ascii="TH Sarabun New" w:hAnsi="TH Sarabun New" w:cs="TH Sarabun New" w:hint="cs"/>
+          <w:color w:val="000000" w:themeColor="text1"/>
+          <w:sz w:val="32"/>
+          <w:szCs w:val="32"/>
+          <w:lang w:val="en-TH" w:bidi="th-TH"/>
+        </w:rPr>
+      </w:pPr>
+      <w:r>
+        <w:rPr>
+          <w:rFonts w:ascii="TH Sarabun New" w:hAnsi="TH Sarabun New" w:cs="TH Sarabun New" w:hint="cs"/>
+          <w:color w:val="000000" w:themeColor="text1"/>
+          <w:sz w:val="32"/>
+          <w:szCs w:val="32"/>
+          <w:lang w:val="en-TH" w:bidi="th-TH"/>
+        </w:rPr>
+        <w:t>Python 3.11.x</w:t>
+      </w:r>
+    </w:p>
+    <w:p>
+      <w:pPr>
+        <w:pStyle w:val="ListParagraph"/>
+        <w:numPr>
+          <w:ilvl w:val="0"/>
+          <w:numId w:val="20"/>
+        </w:numPr>
+        <w:rPr>
+          <w:rFonts w:ascii="TH Sarabun New" w:hAnsi="TH Sarabun New" w:cs="TH Sarabun New" w:hint="cs"/>
+          <w:color w:val="000000" w:themeColor="text1"/>
+          <w:sz w:val="32"/>
+          <w:szCs w:val="32"/>
+          <w:lang w:val="en-TH" w:bidi="th-TH"/>
+        </w:rPr>
+      </w:pPr>
+      <w:r>
+        <w:rPr>
+          <w:rFonts w:ascii="TH Sarabun New" w:hAnsi="TH Sarabun New" w:cs="TH Sarabun New" w:hint="cs"/>
+          <w:color w:val="000000" w:themeColor="text1"/>
+          <w:sz w:val="32"/>
+          <w:szCs w:val="32"/>
+          <w:lang w:val="en-TH" w:bidi="th-TH"/>
+        </w:rPr>
+        <w:t>Selenium WebDriver 4.x</w:t>
+      </w:r>
+    </w:p>
+    <w:p>
+      <w:pPr>
+        <w:pStyle w:val="ListParagraph"/>
+        <w:numPr>
+          <w:ilvl w:val="0"/>
+          <w:numId w:val="20"/>
+        </w:numPr>
+        <w:rPr>
+          <w:rFonts w:ascii="TH Sarabun New" w:hAnsi="TH Sarabun New" w:cs="TH Sarabun New" w:hint="cs"/>
+          <w:color w:val="000000" w:themeColor="text1"/>
+          <w:sz w:val="32"/>
+          <w:szCs w:val="32"/>
+          <w:lang w:val="en-TH" w:bidi="th-TH"/>
+        </w:rPr>
+      </w:pPr>
+      <w:r>
+        <w:rPr>
+          <w:rFonts w:ascii="TH Sarabun New" w:hAnsi="TH Sarabun New" w:cs="TH Sarabun New" w:hint="cs"/>
+          <w:color w:val="000000" w:themeColor="text1"/>
+          <w:sz w:val="32"/>
+          <w:szCs w:val="32"/>
+          <w:lang w:val="en-TH" w:bidi="th-TH"/>
+        </w:rPr>
+        <w:t>Robot Framework 6.x</w:t>
+      </w:r>
+    </w:p>
+    <w:p>
+      <w:pPr>
+        <w:pStyle w:val="ListParagraph"/>
+        <w:numPr>
+          <w:ilvl w:val="0"/>
+          <w:numId w:val="20"/>
+        </w:numPr>
+        <w:rPr>
+          <w:rFonts w:ascii="TH Sarabun New" w:hAnsi="TH Sarabun New" w:cs="TH Sarabun New" w:hint="cs"/>
+          <w:color w:val="000000" w:themeColor="text1"/>
+          <w:sz w:val="32"/>
+          <w:szCs w:val="32"/>
+          <w:lang w:val="en-TH" w:bidi="th-TH"/>
+        </w:rPr>
+      </w:pPr>
+      <w:r>
+        <w:rPr>
+          <w:rFonts w:ascii="TH Sarabun New" w:hAnsi="TH Sarabun New" w:cs="TH Sarabun New" w:hint="cs"/>
+          <w:color w:val="000000" w:themeColor="text1"/>
+          <w:sz w:val="32"/>
+          <w:szCs w:val="32"/>
+          <w:lang w:val="en-TH" w:bidi="th-TH"/>
+        </w:rPr>
+        <w:t>HTTP server (</w:t>
+      </w:r>
+      <w:r>
+        <w:rPr>
+          <w:rFonts w:ascii="TH Sarabun New" w:hAnsi="TH Sarabun New" w:cs="TH Sarabun New" w:hint="cs"/>
+          <w:color w:val="000000" w:themeColor="text1"/>
           <w:sz w:val="32"/>
           <w:szCs w:val="32"/>
           <w:cs/>
           <w:lang w:bidi="th-TH"/>
         </w:rPr>
-        <w:t>)</w:t>
+        <w:t xml:space="preserve">รันด้วย </w:t>
+      </w:r>
+      <w:r>
+        <w:rPr>
+          <w:rFonts w:ascii="TH Sarabun New" w:hAnsi="TH Sarabun New" w:cs="TH Sarabun New" w:hint="cs"/>
+          <w:color w:val="000000" w:themeColor="text1"/>
+          <w:sz w:val="32"/>
+          <w:szCs w:val="32"/>
+          <w:lang w:val="en-TH" w:bidi="th-TH"/>
+        </w:rPr>
+        <w:t>Python -m http.server 7272)</w:t>
       </w:r>
     </w:p>
     <w:p>
       <w:pPr>
         <w:pStyle w:val="ListParagraph"/>
+        <w:numPr>
+          <w:ilvl w:val="0"/>
+          <w:numId w:val="20"/>
+        </w:numPr>
+        <w:rPr>
+          <w:rFonts w:ascii="TH Sarabun New" w:hAnsi="TH Sarabun New" w:cs="TH Sarabun New" w:hint="cs"/>
+          <w:color w:val="000000" w:themeColor="text1"/>
+          <w:sz w:val="32"/>
+          <w:szCs w:val="32"/>
+          <w:lang w:val="en-TH" w:bidi="th-TH"/>
+        </w:rPr>
+      </w:pPr>
+      <w:r>
+        <w:rPr>
+          <w:rFonts w:ascii="TH Sarabun New" w:hAnsi="TH Sarabun New" w:cs="TH Sarabun New" w:hint="cs"/>
+          <w:color w:val="000000" w:themeColor="text1"/>
+          <w:sz w:val="32"/>
+          <w:szCs w:val="32"/>
+          <w:lang w:val="en-TH" w:bidi="th-TH"/>
+        </w:rPr>
+        <w:t>Visual Studio Code (</w:t>
+      </w:r>
+      <w:r>
+        <w:rPr>
+          <w:rFonts w:ascii="TH Sarabun New" w:hAnsi="TH Sarabun New" w:cs="TH Sarabun New" w:hint="cs"/>
+          <w:color w:val="000000" w:themeColor="text1"/>
+          <w:sz w:val="32"/>
+          <w:szCs w:val="32"/>
+          <w:cs/>
+          <w:lang w:bidi="th-TH"/>
+        </w:rPr>
+        <w:t xml:space="preserve">สำหรับพัฒนา </w:t>
+      </w:r>
+      <w:r>
+        <w:rPr>
+          <w:rFonts w:ascii="TH Sarabun New" w:hAnsi="TH Sarabun New" w:cs="TH Sarabun New" w:hint="cs"/>
+          <w:color w:val="000000" w:themeColor="text1"/>
+          <w:sz w:val="32"/>
+          <w:szCs w:val="32"/>
+          <w:lang w:val="en-TH" w:bidi="th-TH"/>
+        </w:rPr>
+        <w:t>test scripts)</w:t>
+      </w:r>
+    </w:p>
+    <w:p>
+      <w:pPr>
+        <w:pStyle w:val="ListParagraph"/>
+        <w:numPr>
+          <w:ilvl w:val="1"/>
+          <w:numId w:val="21"/>
+        </w:numPr>
+        <w:rPr>
+          <w:rFonts w:ascii="TH SarabunPSK" w:hAnsi="TH SarabunPSK" w:cs="TH SarabunPSK"/>
+          <w:sz w:val="32"/>
+          <w:szCs w:val="32"/>
+          <w:lang w:bidi="th-TH"/>
+        </w:rPr>
+      </w:pPr>
+      <w:r>
+        <w:rPr>
+          <w:rFonts w:ascii="TH SarabunPSK" w:hAnsi="TH SarabunPSK" w:cs="TH SarabunPSK" w:hint="cs"/>
+          <w:sz w:val="32"/>
+          <w:szCs w:val="32"/>
+          <w:cs/>
+          <w:lang w:bidi="th-TH"/>
+        </w:rPr>
+        <w:t>ผู้ทดสอบ (</w:t>
+      </w:r>
+      <w:r>
+        <w:rPr>
+          <w:rFonts w:ascii="TH SarabunPSK" w:hAnsi="TH SarabunPSK" w:cs="TH SarabunPSK" w:hint="cs"/>
+          <w:sz w:val="32"/>
+          <w:szCs w:val="32"/>
+          <w:lang w:bidi="th-TH"/>
+        </w:rPr>
+        <w:t>Human</w:t>
+      </w:r>
+      <w:r>
+        <w:rPr>
+          <w:rFonts w:ascii="TH SarabunPSK" w:hAnsi="TH SarabunPSK" w:cs="TH SarabunPSK" w:hint="cs"/>
+          <w:sz w:val="32"/>
+          <w:szCs w:val="32"/>
+          <w:cs/>
+          <w:lang w:bidi="th-TH"/>
+        </w:rPr>
+        <w:t>)</w:t>
+      </w:r>
+    </w:p>
+    <w:p>
+      <w:pPr>
+        <w:pStyle w:val="ListParagraph"/>
+        <w:shd w:val="clear" w:color="auto" w:fill="FFFFFF"/>
+        <w:spacing w:before="100" w:beforeAutospacing="1" w:after="100" w:afterAutospacing="1"/>
         <w:ind w:left="360"/>
         <w:rPr>
-          <w:rFonts w:ascii="TH SarabunPSK" w:hAnsi="TH SarabunPSK" w:cs="TH SarabunPSK"/>
-          <w:sz w:val="32"/>
-          <w:szCs w:val="32"/>
-        </w:rPr>
-      </w:pPr>
-      <w:r>
-        <w:rPr>
-          <w:rFonts w:ascii="TH SarabunPSK" w:hAnsi="TH SarabunPSK" w:cs="TH SarabunPSK" w:hint="cs"/>
-          <w:sz w:val="32"/>
-          <w:szCs w:val="32"/>
-          <w:lang w:bidi="th-TH"/>
-        </w:rPr>
-        <w:t>_____________________________________________________________________________________________________________________________________________________________________________________________________________________________________________</w:t>
+          <w:rFonts w:ascii="TH Sarabun New" w:hAnsi="TH Sarabun New" w:cs="TH Sarabun New" w:hint="cs"/>
+          <w:color w:val="495057"/>
+          <w:spacing w:val="-1"/>
+          <w:sz w:val="23"/>
+          <w:szCs w:val="23"/>
+        </w:rPr>
+      </w:pPr>
+      <w:r>
+        <w:rPr>
+          <w:rFonts w:ascii="Roboto" w:hAnsi="Roboto" w:cs="Angsana New"/>
+          <w:color w:val="495057"/>
+          <w:spacing w:val="-1"/>
+          <w:sz w:val="23"/>
+          <w:szCs w:val="23"/>
+        </w:rPr>
+        <w:t xml:space="preserve"> </w:t>
+      </w:r>
+      <w:r>
+        <w:rPr>
+          <w:rFonts w:ascii="Roboto" w:hAnsi="Roboto" w:cs="Angsana New"/>
+          <w:color w:val="495057"/>
+          <w:spacing w:val="-1"/>
+          <w:sz w:val="23"/>
+          <w:szCs w:val="23"/>
+        </w:rPr>
+        <w:tab/>
+      </w:r>
+      <w:proofErr w:type="spellStart"/>
+      <w:r>
+        <w:rPr>
+          <w:rFonts w:ascii="TH Sarabun New" w:hAnsi="TH Sarabun New" w:cs="TH Sarabun New" w:hint="cs"/>
+          <w:color w:val="000000" w:themeColor="text1"/>
+          <w:spacing w:val="-1"/>
+          <w:sz w:val="32"/>
+          <w:szCs w:val="32"/>
+          <w:cs/>
+        </w:rPr>
+        <w:t>นาย</w:t>
+      </w:r>
+      <w:proofErr w:type="spellEnd"/>
+      <w:r>
+        <w:rPr>
+          <w:rFonts w:ascii="TH Sarabun New" w:hAnsi="TH Sarabun New" w:cs="TH Sarabun New" w:hint="cs"/>
+          <w:color w:val="000000" w:themeColor="text1"/>
+          <w:spacing w:val="-1"/>
+          <w:sz w:val="32"/>
+          <w:szCs w:val="32"/>
+          <w:cs/>
+        </w:rPr>
+        <w:t xml:space="preserve"> </w:t>
+      </w:r>
+      <w:proofErr w:type="spellStart"/>
+      <w:r>
+        <w:rPr>
+          <w:rFonts w:ascii="TH Sarabun New" w:hAnsi="TH Sarabun New" w:cs="TH Sarabun New" w:hint="cs"/>
+          <w:color w:val="000000" w:themeColor="text1"/>
+          <w:spacing w:val="-1"/>
+          <w:sz w:val="32"/>
+          <w:szCs w:val="32"/>
+          <w:cs/>
+        </w:rPr>
+        <w:t>เกรียงไกร</w:t>
+      </w:r>
+      <w:proofErr w:type="spellEnd"/>
+      <w:r>
+        <w:rPr>
+          <w:rFonts w:ascii="TH Sarabun New" w:hAnsi="TH Sarabun New" w:cs="TH Sarabun New" w:hint="cs"/>
+          <w:color w:val="000000" w:themeColor="text1"/>
+          <w:spacing w:val="-1"/>
+          <w:sz w:val="32"/>
+          <w:szCs w:val="32"/>
+          <w:cs/>
+        </w:rPr>
+        <w:t xml:space="preserve"> </w:t>
+      </w:r>
+      <w:proofErr w:type="spellStart"/>
+      <w:r>
+        <w:rPr>
+          <w:rFonts w:ascii="TH Sarabun New" w:hAnsi="TH Sarabun New" w:cs="TH Sarabun New" w:hint="cs"/>
+          <w:color w:val="000000" w:themeColor="text1"/>
+          <w:spacing w:val="-1"/>
+          <w:sz w:val="32"/>
+          <w:szCs w:val="32"/>
+          <w:cs/>
+        </w:rPr>
+        <w:t>ประเสริฐ</w:t>
+      </w:r>
+      <w:proofErr w:type="spellEnd"/>
+      <w:r>
+        <w:rPr>
+          <w:rFonts w:ascii="TH Sarabun New" w:hAnsi="TH Sarabun New" w:cs="TH Sarabun New" w:hint="cs"/>
+          <w:color w:val="000000" w:themeColor="text1"/>
+          <w:spacing w:val="-1"/>
+          <w:sz w:val="32"/>
+          <w:szCs w:val="32"/>
+          <w:cs/>
+        </w:rPr>
+        <w:t xml:space="preserve"> </w:t>
+      </w:r>
+      <w:r>
+        <w:rPr>
+          <w:rFonts w:ascii="TH Sarabun New" w:hAnsi="TH Sarabun New" w:cs="TH Sarabun New" w:hint="cs"/>
+          <w:color w:val="000000" w:themeColor="text1"/>
+          <w:spacing w:val="-1"/>
+          <w:sz w:val="32"/>
+          <w:szCs w:val="32"/>
+        </w:rPr>
+        <w:t xml:space="preserve">663380616-4 </w:t>
       </w:r>
     </w:p>
     <w:p>
@@ -1616,7 +2198,7 @@
           <w:lang w:bidi="th-TH"/>
         </w:rPr>
         <w:drawing>
-          <wp:inline distT="0" distB="0" distL="0" distR="0" wp14:anchorId="02B8AB9D" wp14:editId="689E022C">
+          <wp:inline distT="0" distB="0" distL="0" distR="0" wp14:anchorId="02B8AB9D" wp14:editId="168E7B2D">
             <wp:extent cx="201761" cy="191069"/>
             <wp:effectExtent l="0" t="0" r="8255" b="0"/>
             <wp:docPr id="1" name="Picture 1"/>
@@ -1848,6 +2430,167 @@
           <w:lang w:bidi="th-TH"/>
         </w:rPr>
       </w:pPr>
+    </w:p>
+    <w:p>
+      <w:pPr>
+        <w:pStyle w:val="ListParagraph"/>
+        <w:ind w:left="360"/>
+        <w:rPr>
+          <w:rFonts w:ascii="TH SarabunPSK" w:hAnsi="TH SarabunPSK" w:cs="TH SarabunPSK"/>
+          <w:sz w:val="32"/>
+          <w:szCs w:val="32"/>
+          <w:lang w:bidi="th-TH"/>
+        </w:rPr>
+      </w:pPr>
+    </w:p>
+    <w:p>
+      <w:pPr>
+        <w:pStyle w:val="ListParagraph"/>
+        <w:ind w:left="360"/>
+        <w:rPr>
+          <w:rFonts w:ascii="TH SarabunPSK" w:hAnsi="TH SarabunPSK" w:cs="TH SarabunPSK"/>
+          <w:sz w:val="32"/>
+          <w:szCs w:val="32"/>
+          <w:lang w:bidi="th-TH"/>
+        </w:rPr>
+      </w:pPr>
+    </w:p>
+    <w:p>
+      <w:pPr>
+        <w:pStyle w:val="ListParagraph"/>
+        <w:ind w:left="360"/>
+        <w:rPr>
+          <w:rFonts w:ascii="TH SarabunPSK" w:hAnsi="TH SarabunPSK" w:cs="TH SarabunPSK"/>
+          <w:sz w:val="32"/>
+          <w:szCs w:val="32"/>
+          <w:lang w:bidi="th-TH"/>
+        </w:rPr>
+      </w:pPr>
+    </w:p>
+    <w:p>
+      <w:pPr>
+        <w:pStyle w:val="ListParagraph"/>
+        <w:ind w:left="360"/>
+        <w:rPr>
+          <w:rFonts w:ascii="TH SarabunPSK" w:hAnsi="TH SarabunPSK" w:cs="TH SarabunPSK"/>
+          <w:sz w:val="32"/>
+          <w:szCs w:val="32"/>
+          <w:lang w:bidi="th-TH"/>
+        </w:rPr>
+      </w:pPr>
+    </w:p>
+    <w:p>
+      <w:pPr>
+        <w:pStyle w:val="ListParagraph"/>
+        <w:ind w:left="360"/>
+        <w:rPr>
+          <w:rFonts w:ascii="TH SarabunPSK" w:hAnsi="TH SarabunPSK" w:cs="TH SarabunPSK"/>
+          <w:sz w:val="32"/>
+          <w:szCs w:val="32"/>
+          <w:lang w:bidi="th-TH"/>
+        </w:rPr>
+      </w:pPr>
+    </w:p>
+    <w:p>
+      <w:pPr>
+        <w:pStyle w:val="ListParagraph"/>
+        <w:ind w:left="360"/>
+        <w:rPr>
+          <w:rFonts w:ascii="TH SarabunPSK" w:hAnsi="TH SarabunPSK" w:cs="TH SarabunPSK"/>
+          <w:sz w:val="32"/>
+          <w:szCs w:val="32"/>
+          <w:lang w:bidi="th-TH"/>
+        </w:rPr>
+      </w:pPr>
+    </w:p>
+    <w:p>
+      <w:pPr>
+        <w:pStyle w:val="ListParagraph"/>
+        <w:ind w:left="360"/>
+        <w:rPr>
+          <w:rFonts w:ascii="TH SarabunPSK" w:hAnsi="TH SarabunPSK" w:cs="TH SarabunPSK"/>
+          <w:sz w:val="32"/>
+          <w:szCs w:val="32"/>
+          <w:lang w:bidi="th-TH"/>
+        </w:rPr>
+      </w:pPr>
+    </w:p>
+    <w:p>
+      <w:pPr>
+        <w:pStyle w:val="ListParagraph"/>
+        <w:ind w:left="360"/>
+        <w:rPr>
+          <w:rFonts w:ascii="TH SarabunPSK" w:hAnsi="TH SarabunPSK" w:cs="TH SarabunPSK"/>
+          <w:sz w:val="32"/>
+          <w:szCs w:val="32"/>
+          <w:lang w:bidi="th-TH"/>
+        </w:rPr>
+      </w:pPr>
+      <w:r>
+        <w:rPr>
+          <w:rFonts w:ascii="TH SarabunPSK" w:hAnsi="TH SarabunPSK" w:cs="TH SarabunPSK"/>
+          <w:noProof/>
+          <w:sz w:val="32"/>
+          <w:szCs w:val="32"/>
+          <w:lang w:bidi="th-TH"/>
+        </w:rPr>
+        <w:lastRenderedPageBreak/>
+        <w:drawing>
+          <wp:anchor distT="0" distB="0" distL="114300" distR="114300" simplePos="0" relativeHeight="251658240" behindDoc="0" locked="0" layoutInCell="1" allowOverlap="1" wp14:anchorId="08E3EF5C" wp14:editId="4FCD6AFE">
+            <wp:simplePos x="0" y="0"/>
+            <wp:positionH relativeFrom="column">
+              <wp:posOffset>721896</wp:posOffset>
+            </wp:positionH>
+            <wp:positionV relativeFrom="paragraph">
+              <wp:posOffset>287219</wp:posOffset>
+            </wp:positionV>
+            <wp:extent cx="4620126" cy="7865077"/>
+            <wp:effectExtent l="0" t="0" r="3175" b="0"/>
+            <wp:wrapSquare wrapText="bothSides"/>
+            <wp:docPr id="157858215" name="Picture 1"/>
+            <wp:cNvGraphicFramePr>
+              <a:graphicFrameLocks xmlns:a="http://schemas.openxmlformats.org/drawingml/2006/main" noChangeAspect="1"/>
+            </wp:cNvGraphicFramePr>
+            <a:graphic xmlns:a="http://schemas.openxmlformats.org/drawingml/2006/main">
+              <a:graphicData uri="http://schemas.openxmlformats.org/drawingml/2006/picture">
+                <pic:pic xmlns:pic="http://schemas.openxmlformats.org/drawingml/2006/picture">
+                  <pic:nvPicPr>
+                    <pic:cNvPr id="157858215" name="Picture 157858215"/>
+                    <pic:cNvPicPr/>
+                  </pic:nvPicPr>
+                  <pic:blipFill>
+                    <a:blip r:embed="rId10" cstate="print">
+                      <a:extLst>
+                        <a:ext uri="{28A0092B-C50C-407E-A947-70E740481C1C}">
+                          <a14:useLocalDpi xmlns:a14="http://schemas.microsoft.com/office/drawing/2010/main" val="0"/>
+                        </a:ext>
+                      </a:extLst>
+                    </a:blip>
+                    <a:stretch>
+                      <a:fillRect/>
+                    </a:stretch>
+                  </pic:blipFill>
+                  <pic:spPr>
+                    <a:xfrm>
+                      <a:off x="0" y="0"/>
+                      <a:ext cx="4622633" cy="7869345"/>
+                    </a:xfrm>
+                    <a:prstGeom prst="rect">
+                      <a:avLst/>
+                    </a:prstGeom>
+                  </pic:spPr>
+                </pic:pic>
+              </a:graphicData>
+            </a:graphic>
+            <wp14:sizeRelH relativeFrom="page">
+              <wp14:pctWidth>0</wp14:pctWidth>
+            </wp14:sizeRelH>
+            <wp14:sizeRelV relativeFrom="page">
+              <wp14:pctHeight>0</wp14:pctHeight>
+            </wp14:sizeRelV>
+          </wp:anchor>
+        </w:drawing>
+      </w:r>
       <w:r>
         <w:rPr>
           <w:rFonts w:ascii="TH SarabunPSK" w:hAnsi="TH SarabunPSK" w:cs="TH SarabunPSK" w:hint="cs"/>
@@ -1919,26 +2662,6 @@
     <w:p>
       <w:pPr>
         <w:rPr>
-          <w:rFonts w:ascii="TH SarabunPSK" w:hAnsi="TH SarabunPSK" w:cs="TH SarabunPSK" w:hint="cs"/>
-          <w:sz w:val="32"/>
-          <w:szCs w:val="32"/>
-          <w:lang w:bidi="th-TH"/>
-        </w:rPr>
-      </w:pPr>
-    </w:p>
-    <w:p>
-      <w:pPr>
-        <w:rPr>
-          <w:rFonts w:ascii="TH SarabunPSK" w:hAnsi="TH SarabunPSK" w:cs="TH SarabunPSK"/>
-          <w:sz w:val="32"/>
-          <w:szCs w:val="32"/>
-          <w:lang w:bidi="th-TH"/>
-        </w:rPr>
-      </w:pPr>
-    </w:p>
-    <w:p>
-      <w:pPr>
-        <w:rPr>
           <w:rFonts w:ascii="TH SarabunPSK" w:hAnsi="TH SarabunPSK" w:cs="TH SarabunPSK"/>
           <w:sz w:val="32"/>
           <w:szCs w:val="32"/>
@@ -1946,7 +2669,7 @@
           <w:lang w:bidi="th-TH"/>
         </w:rPr>
         <w:sectPr>
-          <w:headerReference w:type="default" r:id="rId10"/>
+          <w:headerReference w:type="default" r:id="rId11"/>
           <w:pgSz w:w="12240" w:h="15840"/>
           <w:pgMar w:top="1440" w:right="1440" w:bottom="1440" w:left="1440" w:header="720" w:footer="720" w:gutter="0"/>
           <w:cols w:space="720"/>
@@ -2275,17 +2998,7 @@
                 <w:cs/>
                 <w:lang w:bidi="th-TH"/>
               </w:rPr>
-              <w:t>อบรมเชิงปฏิบั</w:t>
-            </w:r>
-            <w:r>
-              <w:rPr>
-                <w:rFonts w:ascii="TH SarabunPSK" w:hAnsi="TH SarabunPSK" w:cs="TH SarabunPSK" w:hint="cs"/>
-                <w:sz w:val="32"/>
-                <w:szCs w:val="32"/>
-                <w:cs/>
-                <w:lang w:bidi="th-TH"/>
-              </w:rPr>
-              <w:t>ติการ</w:t>
+              <w:t>อบรมเชิงปฏิบัติการ</w:t>
             </w:r>
             <w:r>
               <w:rPr>
@@ -2353,6 +3066,88 @@
                 <w:lang w:bidi="th-TH"/>
               </w:rPr>
             </w:pPr>
+            <w:proofErr w:type="spellStart"/>
+            <w:r>
+              <w:rPr>
+                <w:rFonts w:ascii="TH Sarabun New" w:hAnsi="TH Sarabun New" w:cs="TH Sarabun New" w:hint="cs"/>
+                <w:color w:val="000000" w:themeColor="text1"/>
+                <w:spacing w:val="-1"/>
+                <w:sz w:val="32"/>
+                <w:szCs w:val="32"/>
+                <w:cs/>
+              </w:rPr>
+              <w:t>นาย</w:t>
+            </w:r>
+            <w:proofErr w:type="spellEnd"/>
+            <w:r>
+              <w:rPr>
+                <w:rFonts w:ascii="TH Sarabun New" w:hAnsi="TH Sarabun New" w:cs="TH Sarabun New" w:hint="cs"/>
+                <w:color w:val="000000" w:themeColor="text1"/>
+                <w:spacing w:val="-1"/>
+                <w:sz w:val="32"/>
+                <w:szCs w:val="32"/>
+                <w:cs/>
+              </w:rPr>
+              <w:t xml:space="preserve"> </w:t>
+            </w:r>
+            <w:proofErr w:type="spellStart"/>
+            <w:r>
+              <w:rPr>
+                <w:rFonts w:ascii="TH Sarabun New" w:hAnsi="TH Sarabun New" w:cs="TH Sarabun New" w:hint="cs"/>
+                <w:color w:val="000000" w:themeColor="text1"/>
+                <w:spacing w:val="-1"/>
+                <w:sz w:val="32"/>
+                <w:szCs w:val="32"/>
+                <w:cs/>
+              </w:rPr>
+              <w:t>เกรียงไกร</w:t>
+            </w:r>
+            <w:proofErr w:type="spellEnd"/>
+            <w:r>
+              <w:rPr>
+                <w:rFonts w:ascii="TH Sarabun New" w:hAnsi="TH Sarabun New" w:cs="TH Sarabun New" w:hint="cs"/>
+                <w:color w:val="000000" w:themeColor="text1"/>
+                <w:spacing w:val="-1"/>
+                <w:sz w:val="32"/>
+                <w:szCs w:val="32"/>
+                <w:cs/>
+              </w:rPr>
+              <w:t xml:space="preserve"> </w:t>
+            </w:r>
+            <w:proofErr w:type="spellStart"/>
+            <w:r>
+              <w:rPr>
+                <w:rFonts w:ascii="TH Sarabun New" w:hAnsi="TH Sarabun New" w:cs="TH Sarabun New" w:hint="cs"/>
+                <w:color w:val="000000" w:themeColor="text1"/>
+                <w:spacing w:val="-1"/>
+                <w:sz w:val="32"/>
+                <w:szCs w:val="32"/>
+                <w:cs/>
+              </w:rPr>
+              <w:t>ประเสริฐ</w:t>
+            </w:r>
+            <w:proofErr w:type="spellEnd"/>
+            <w:r>
+              <w:rPr>
+                <w:rFonts w:ascii="TH Sarabun New" w:hAnsi="TH Sarabun New" w:cs="TH Sarabun New" w:hint="cs"/>
+                <w:color w:val="000000" w:themeColor="text1"/>
+                <w:spacing w:val="-1"/>
+                <w:sz w:val="32"/>
+                <w:szCs w:val="32"/>
+                <w:cs/>
+              </w:rPr>
+              <w:t xml:space="preserve"> </w:t>
+            </w:r>
+            <w:r>
+              <w:rPr>
+                <w:rFonts w:ascii="TH Sarabun New" w:hAnsi="TH Sarabun New" w:cs="TH Sarabun New" w:hint="cs"/>
+                <w:color w:val="000000" w:themeColor="text1"/>
+                <w:spacing w:val="-1"/>
+                <w:sz w:val="32"/>
+                <w:szCs w:val="32"/>
+              </w:rPr>
+              <w:t>663380616-4</w:t>
+            </w:r>
           </w:p>
         </w:tc>
       </w:tr>
@@ -2717,6 +3512,15 @@
                 <w:lang w:bidi="th-TH"/>
               </w:rPr>
             </w:pPr>
+            <w:r>
+              <w:rPr>
+                <w:rFonts w:ascii="TH SarabunPSK" w:hAnsi="TH SarabunPSK" w:cs="TH SarabunPSK"/>
+                <w:sz w:val="32"/>
+                <w:szCs w:val="32"/>
+                <w:lang w:bidi="th-TH"/>
+              </w:rPr>
+              <w:t>26 Dec. 2025</w:t>
+            </w:r>
           </w:p>
         </w:tc>
       </w:tr>
@@ -3571,6 +4375,130 @@
                 <w:szCs w:val="32"/>
                 <w:lang w:bidi="th-TH"/>
               </w:rPr>
+              <w:t>Registration Page</w:t>
+            </w:r>
+            <w:r>
+              <w:rPr>
+                <w:rFonts w:ascii="TH SarabunPSK" w:hAnsi="TH SarabunPSK" w:cs="TH SarabunPSK" w:hint="cs"/>
+                <w:sz w:val="32"/>
+                <w:szCs w:val="32"/>
+                <w:cs/>
+                <w:lang w:bidi="th-TH"/>
+              </w:rPr>
+              <w:t>:</w:t>
+            </w:r>
+          </w:p>
+          <w:p>
+            <w:pPr>
+              <w:rPr>
+                <w:rFonts w:ascii="TH SarabunPSK" w:hAnsi="TH SarabunPSK" w:cs="TH SarabunPSK"/>
+                <w:sz w:val="32"/>
+                <w:szCs w:val="32"/>
+                <w:lang w:bidi="th-TH"/>
+              </w:rPr>
+            </w:pPr>
+            <w:r>
+              <w:rPr>
+                <w:rFonts w:ascii="TH SarabunPSK" w:hAnsi="TH SarabunPSK" w:cs="TH SarabunPSK" w:hint="cs"/>
+                <w:sz w:val="32"/>
+                <w:szCs w:val="32"/>
+                <w:cs/>
+                <w:lang w:bidi="th-TH"/>
+              </w:rPr>
+              <w:t xml:space="preserve">เปิดเว็บไซต์ </w:t>
+            </w:r>
+            <w:r>
+              <w:rPr>
+                <w:rFonts w:ascii="TH SarabunPSK" w:hAnsi="TH SarabunPSK" w:cs="TH SarabunPSK" w:hint="cs"/>
+                <w:sz w:val="32"/>
+                <w:szCs w:val="32"/>
+                <w:lang w:bidi="th-TH"/>
+              </w:rPr>
+              <w:t>http</w:t>
+            </w:r>
+            <w:r>
+              <w:rPr>
+                <w:rFonts w:ascii="TH SarabunPSK" w:hAnsi="TH SarabunPSK" w:cs="TH SarabunPSK" w:hint="cs"/>
+                <w:sz w:val="32"/>
+                <w:szCs w:val="32"/>
+                <w:cs/>
+                <w:lang w:bidi="th-TH"/>
+              </w:rPr>
+              <w:t>://</w:t>
+            </w:r>
+            <w:r>
+              <w:rPr>
+                <w:rFonts w:ascii="TH SarabunPSK" w:hAnsi="TH SarabunPSK" w:cs="TH SarabunPSK" w:hint="cs"/>
+                <w:sz w:val="32"/>
+                <w:szCs w:val="32"/>
+                <w:lang w:bidi="th-TH"/>
+              </w:rPr>
+              <w:t>localhost</w:t>
+            </w:r>
+            <w:r>
+              <w:rPr>
+                <w:rFonts w:ascii="TH SarabunPSK" w:hAnsi="TH SarabunPSK" w:cs="TH SarabunPSK" w:hint="cs"/>
+                <w:sz w:val="32"/>
+                <w:szCs w:val="32"/>
+                <w:cs/>
+                <w:lang w:bidi="th-TH"/>
+              </w:rPr>
+              <w:t>:</w:t>
+            </w:r>
+            <w:r>
+              <w:rPr>
+                <w:rFonts w:ascii="TH SarabunPSK" w:hAnsi="TH SarabunPSK" w:cs="TH SarabunPSK" w:hint="cs"/>
+                <w:sz w:val="32"/>
+                <w:szCs w:val="32"/>
+                <w:lang w:bidi="th-TH"/>
+              </w:rPr>
+              <w:t>7272</w:t>
+            </w:r>
+            <w:r>
+              <w:rPr>
+                <w:rFonts w:ascii="TH SarabunPSK" w:hAnsi="TH SarabunPSK" w:cs="TH SarabunPSK" w:hint="cs"/>
+                <w:sz w:val="32"/>
+                <w:szCs w:val="32"/>
+                <w:cs/>
+                <w:lang w:bidi="th-TH"/>
+              </w:rPr>
+              <w:t>/</w:t>
+            </w:r>
+            <w:r>
+              <w:rPr>
+                <w:rFonts w:ascii="TH SarabunPSK" w:hAnsi="TH SarabunPSK" w:cs="TH SarabunPSK" w:hint="cs"/>
+                <w:sz w:val="32"/>
+                <w:szCs w:val="32"/>
+                <w:lang w:bidi="th-TH"/>
+              </w:rPr>
+              <w:t>Lab</w:t>
+            </w:r>
+            <w:r>
+              <w:rPr>
+                <w:rFonts w:ascii="TH SarabunPSK" w:hAnsi="TH SarabunPSK" w:cs="TH SarabunPSK"/>
+                <w:sz w:val="32"/>
+                <w:szCs w:val="32"/>
+                <w:lang w:bidi="th-TH"/>
+              </w:rPr>
+              <w:t>4</w:t>
+            </w:r>
+            <w:r>
+              <w:rPr>
+                <w:rFonts w:ascii="TH SarabunPSK" w:hAnsi="TH SarabunPSK" w:cs="TH SarabunPSK" w:hint="cs"/>
+                <w:sz w:val="32"/>
+                <w:szCs w:val="32"/>
+                <w:cs/>
+                <w:lang w:bidi="th-TH"/>
+              </w:rPr>
+              <w:t>/</w:t>
+            </w:r>
+            <w:r>
+              <w:rPr>
+                <w:rFonts w:ascii="TH SarabunPSK" w:hAnsi="TH SarabunPSK" w:cs="TH SarabunPSK" w:hint="cs"/>
+                <w:sz w:val="32"/>
+                <w:szCs w:val="32"/>
+                <w:lang w:bidi="th-TH"/>
+              </w:rPr>
               <w:t>Registration</w:t>
             </w:r>
             <w:r>
@@ -3578,149 +4506,6 @@
                 <w:rFonts w:ascii="TH SarabunPSK" w:hAnsi="TH SarabunPSK" w:cs="TH SarabunPSK" w:hint="cs"/>
                 <w:sz w:val="32"/>
                 <w:szCs w:val="32"/>
-                <w:lang w:bidi="th-TH"/>
-              </w:rPr>
-              <w:t xml:space="preserve"> Page</w:t>
-            </w:r>
-            <w:r>
-              <w:rPr>
-                <w:rFonts w:ascii="TH SarabunPSK" w:hAnsi="TH SarabunPSK" w:cs="TH SarabunPSK" w:hint="cs"/>
-                <w:sz w:val="32"/>
-                <w:szCs w:val="32"/>
-                <w:cs/>
-                <w:lang w:bidi="th-TH"/>
-              </w:rPr>
-              <w:t>:</w:t>
-            </w:r>
-          </w:p>
-          <w:p>
-            <w:pPr>
-              <w:rPr>
-                <w:rFonts w:ascii="TH SarabunPSK" w:hAnsi="TH SarabunPSK" w:cs="TH SarabunPSK"/>
-                <w:sz w:val="32"/>
-                <w:szCs w:val="32"/>
-                <w:lang w:bidi="th-TH"/>
-              </w:rPr>
-            </w:pPr>
-            <w:r>
-              <w:rPr>
-                <w:rFonts w:ascii="TH SarabunPSK" w:hAnsi="TH SarabunPSK" w:cs="TH SarabunPSK" w:hint="cs"/>
-                <w:sz w:val="32"/>
-                <w:szCs w:val="32"/>
-                <w:cs/>
-                <w:lang w:bidi="th-TH"/>
-              </w:rPr>
-              <w:t>เปิดเว็บไซต์</w:t>
-            </w:r>
-            <w:r>
-              <w:rPr>
-                <w:rFonts w:ascii="TH SarabunPSK" w:hAnsi="TH SarabunPSK" w:cs="TH SarabunPSK" w:hint="cs"/>
-                <w:sz w:val="32"/>
-                <w:szCs w:val="32"/>
-                <w:cs/>
-                <w:lang w:bidi="th-TH"/>
-              </w:rPr>
-              <w:t xml:space="preserve"> </w:t>
-            </w:r>
-            <w:r>
-              <w:rPr>
-                <w:rFonts w:ascii="TH SarabunPSK" w:hAnsi="TH SarabunPSK" w:cs="TH SarabunPSK" w:hint="cs"/>
-                <w:sz w:val="32"/>
-                <w:szCs w:val="32"/>
-                <w:lang w:bidi="th-TH"/>
-              </w:rPr>
-              <w:t>http</w:t>
-            </w:r>
-            <w:r>
-              <w:rPr>
-                <w:rFonts w:ascii="TH SarabunPSK" w:hAnsi="TH SarabunPSK" w:cs="TH SarabunPSK" w:hint="cs"/>
-                <w:sz w:val="32"/>
-                <w:szCs w:val="32"/>
-                <w:cs/>
-                <w:lang w:bidi="th-TH"/>
-              </w:rPr>
-              <w:t>://</w:t>
-            </w:r>
-            <w:r>
-              <w:rPr>
-                <w:rFonts w:ascii="TH SarabunPSK" w:hAnsi="TH SarabunPSK" w:cs="TH SarabunPSK" w:hint="cs"/>
-                <w:sz w:val="32"/>
-                <w:szCs w:val="32"/>
-                <w:lang w:bidi="th-TH"/>
-              </w:rPr>
-              <w:t>localhost</w:t>
-            </w:r>
-            <w:r>
-              <w:rPr>
-                <w:rFonts w:ascii="TH SarabunPSK" w:hAnsi="TH SarabunPSK" w:cs="TH SarabunPSK" w:hint="cs"/>
-                <w:sz w:val="32"/>
-                <w:szCs w:val="32"/>
-                <w:cs/>
-                <w:lang w:bidi="th-TH"/>
-              </w:rPr>
-              <w:t>:</w:t>
-            </w:r>
-            <w:r>
-              <w:rPr>
-                <w:rFonts w:ascii="TH SarabunPSK" w:hAnsi="TH SarabunPSK" w:cs="TH SarabunPSK" w:hint="cs"/>
-                <w:sz w:val="32"/>
-                <w:szCs w:val="32"/>
-                <w:lang w:bidi="th-TH"/>
-              </w:rPr>
-              <w:t>7272</w:t>
-            </w:r>
-            <w:r>
-              <w:rPr>
-                <w:rFonts w:ascii="TH SarabunPSK" w:hAnsi="TH SarabunPSK" w:cs="TH SarabunPSK" w:hint="cs"/>
-                <w:sz w:val="32"/>
-                <w:szCs w:val="32"/>
-                <w:cs/>
-                <w:lang w:bidi="th-TH"/>
-              </w:rPr>
-              <w:t>/</w:t>
-            </w:r>
-            <w:r>
-              <w:rPr>
-                <w:rFonts w:ascii="TH SarabunPSK" w:hAnsi="TH SarabunPSK" w:cs="TH SarabunPSK" w:hint="cs"/>
-                <w:sz w:val="32"/>
-                <w:szCs w:val="32"/>
-                <w:lang w:bidi="th-TH"/>
-              </w:rPr>
-              <w:t>Lab</w:t>
-            </w:r>
-            <w:r>
-              <w:rPr>
-                <w:rFonts w:ascii="TH SarabunPSK" w:hAnsi="TH SarabunPSK" w:cs="TH SarabunPSK"/>
-                <w:sz w:val="32"/>
-                <w:szCs w:val="32"/>
-                <w:lang w:bidi="th-TH"/>
-              </w:rPr>
-              <w:t>4</w:t>
-            </w:r>
-            <w:r>
-              <w:rPr>
-                <w:rFonts w:ascii="TH SarabunPSK" w:hAnsi="TH SarabunPSK" w:cs="TH SarabunPSK" w:hint="cs"/>
-                <w:sz w:val="32"/>
-                <w:szCs w:val="32"/>
-                <w:cs/>
-                <w:lang w:bidi="th-TH"/>
-              </w:rPr>
-              <w:t>/</w:t>
-            </w:r>
-            <w:r>
-              <w:rPr>
-                <w:rFonts w:ascii="TH SarabunPSK" w:hAnsi="TH SarabunPSK" w:cs="TH SarabunPSK" w:hint="cs"/>
-                <w:sz w:val="32"/>
-                <w:szCs w:val="32"/>
-                <w:lang w:bidi="th-TH"/>
-              </w:rPr>
-              <w:t>Registration</w:t>
-            </w:r>
-            <w:r>
-              <w:rPr>
-                <w:rFonts w:ascii="TH SarabunPSK" w:hAnsi="TH SarabunPSK" w:cs="TH SarabunPSK" w:hint="cs"/>
-                <w:sz w:val="32"/>
-                <w:szCs w:val="32"/>
                 <w:cs/>
                 <w:lang w:bidi="th-TH"/>
               </w:rPr>
@@ -3759,17 +4544,7 @@
                 <w:cs/>
                 <w:lang w:bidi="th-TH"/>
               </w:rPr>
-              <w:t>แสดงหน้า</w:t>
-            </w:r>
-            <w:r>
-              <w:rPr>
-                <w:rFonts w:ascii="TH SarabunPSK" w:hAnsi="TH SarabunPSK" w:cs="TH SarabunPSK" w:hint="cs"/>
-                <w:sz w:val="32"/>
-                <w:szCs w:val="32"/>
-                <w:cs/>
-                <w:lang w:bidi="th-TH"/>
-              </w:rPr>
-              <w:t xml:space="preserve"> </w:t>
+              <w:t xml:space="preserve">แสดงหน้า </w:t>
             </w:r>
             <w:r>
               <w:rPr>
@@ -3830,6 +4605,16 @@
                 <w:lang w:bidi="th-TH"/>
               </w:rPr>
             </w:pPr>
+            <w:r>
+              <w:rPr>
+                <w:rFonts w:ascii="TH SarabunPSK" w:hAnsi="TH SarabunPSK" w:cs="TH SarabunPSK"/>
+                <w:color w:val="00B050"/>
+                <w:sz w:val="32"/>
+                <w:szCs w:val="32"/>
+                <w:lang w:bidi="th-TH"/>
+              </w:rPr>
+              <w:t>Pass</w:t>
+            </w:r>
           </w:p>
         </w:tc>
         <w:tc>
@@ -3895,16 +4680,7 @@
                 <w:szCs w:val="32"/>
                 <w:lang w:bidi="th-TH"/>
               </w:rPr>
-              <w:t>Register</w:t>
-            </w:r>
-            <w:r>
-              <w:rPr>
-                <w:rFonts w:ascii="TH SarabunPSK" w:hAnsi="TH SarabunPSK" w:cs="TH SarabunPSK" w:hint="cs"/>
-                <w:sz w:val="32"/>
-                <w:szCs w:val="32"/>
-                <w:lang w:bidi="th-TH"/>
-              </w:rPr>
-              <w:t xml:space="preserve"> Success</w:t>
+              <w:t>Register Success</w:t>
             </w:r>
             <w:r>
               <w:rPr>
@@ -3997,17 +4773,7 @@
                 <w:cs/>
                 <w:lang w:bidi="th-TH"/>
               </w:rPr>
-              <w:t xml:space="preserve"> = </w:t>
-            </w:r>
-            <w:r>
-              <w:rPr>
-                <w:rFonts w:ascii="TH SarabunPSK" w:hAnsi="TH SarabunPSK" w:cs="TH SarabunPSK" w:hint="cs"/>
-                <w:sz w:val="32"/>
-                <w:szCs w:val="32"/>
-                <w:cs/>
-                <w:lang w:bidi="th-TH"/>
-              </w:rPr>
-              <w:t>“</w:t>
+              <w:t xml:space="preserve"> = “</w:t>
             </w:r>
             <w:proofErr w:type="spellStart"/>
             <w:r>
@@ -4037,17 +4803,7 @@
                 <w:cs/>
                 <w:lang w:bidi="th-TH"/>
               </w:rPr>
-              <w:t>”</w:t>
-            </w:r>
-            <w:r>
-              <w:rPr>
-                <w:rFonts w:ascii="TH SarabunPSK" w:hAnsi="TH SarabunPSK" w:cs="TH SarabunPSK" w:hint="cs"/>
-                <w:sz w:val="32"/>
-                <w:szCs w:val="32"/>
-                <w:cs/>
-                <w:lang w:bidi="th-TH"/>
-              </w:rPr>
-              <w:t xml:space="preserve"> </w:t>
+              <w:t xml:space="preserve">” </w:t>
             </w:r>
           </w:p>
           <w:p>
@@ -4222,17 +4978,7 @@
                 <w:cs/>
                 <w:lang w:bidi="th-TH"/>
               </w:rPr>
-              <w:t xml:space="preserve">= </w:t>
-            </w:r>
-            <w:r>
-              <w:rPr>
-                <w:rFonts w:ascii="TH SarabunPSK" w:hAnsi="TH SarabunPSK" w:cs="TH SarabunPSK" w:hint="cs"/>
-                <w:sz w:val="32"/>
-                <w:szCs w:val="32"/>
-                <w:cs/>
-                <w:lang w:bidi="th-TH"/>
-              </w:rPr>
-              <w:t>“</w:t>
+              <w:t>= “</w:t>
             </w:r>
             <w:proofErr w:type="spellStart"/>
             <w:r>
@@ -4260,16 +5006,7 @@
                 <w:szCs w:val="32"/>
                 <w:lang w:bidi="th-TH"/>
               </w:rPr>
-              <w:t>@kku</w:t>
-            </w:r>
-            <w:r>
-              <w:rPr>
-                <w:rFonts w:ascii="TH SarabunPSK" w:hAnsi="TH SarabunPSK" w:cs="TH SarabunPSK" w:hint="cs"/>
-                <w:sz w:val="32"/>
-                <w:szCs w:val="32"/>
-                <w:lang w:bidi="th-TH"/>
-              </w:rPr>
-              <w:t>mail</w:t>
+              <w:t>@kkumail</w:t>
             </w:r>
             <w:proofErr w:type="spellEnd"/>
             <w:r>
@@ -4464,17 +5201,7 @@
                 <w:cs/>
                 <w:lang w:bidi="th-TH"/>
               </w:rPr>
-              <w:t xml:space="preserve">กดปุ่ม </w:t>
-            </w:r>
-            <w:r>
-              <w:rPr>
-                <w:rFonts w:ascii="TH SarabunPSK" w:hAnsi="TH SarabunPSK" w:cs="TH SarabunPSK" w:hint="cs"/>
-                <w:sz w:val="32"/>
-                <w:szCs w:val="32"/>
-                <w:cs/>
-                <w:lang w:bidi="th-TH"/>
-              </w:rPr>
-              <w:t>“</w:t>
+              <w:t>กดปุ่ม “</w:t>
             </w:r>
             <w:r>
               <w:rPr>
@@ -4575,17 +5302,7 @@
                 <w:cs/>
                 <w:lang w:bidi="th-TH"/>
               </w:rPr>
-              <w:t>เป็น</w:t>
-            </w:r>
-            <w:r>
-              <w:rPr>
-                <w:rFonts w:ascii="TH SarabunPSK" w:hAnsi="TH SarabunPSK" w:cs="TH SarabunPSK" w:hint="cs"/>
-                <w:sz w:val="32"/>
-                <w:szCs w:val="32"/>
-                <w:cs/>
-                <w:lang w:bidi="th-TH"/>
-              </w:rPr>
-              <w:t xml:space="preserve"> “</w:t>
+              <w:t>เป็น “</w:t>
             </w:r>
             <w:r>
               <w:rPr>
@@ -4604,37 +5321,7 @@
                 <w:cs/>
                 <w:lang w:bidi="th-TH"/>
               </w:rPr>
-              <w:t>”</w:t>
-            </w:r>
-            <w:r>
-              <w:rPr>
-                <w:rFonts w:ascii="TH SarabunPSK" w:hAnsi="TH SarabunPSK" w:cs="TH SarabunPSK" w:hint="cs"/>
-                <w:sz w:val="32"/>
-                <w:szCs w:val="32"/>
-                <w:cs/>
-                <w:lang w:bidi="th-TH"/>
-              </w:rPr>
-              <w:t xml:space="preserve"> </w:t>
-            </w:r>
-            <w:r>
-              <w:rPr>
-                <w:rFonts w:ascii="TH SarabunPSK" w:hAnsi="TH SarabunPSK" w:cs="TH SarabunPSK" w:hint="cs"/>
-                <w:sz w:val="32"/>
-                <w:szCs w:val="32"/>
-                <w:cs/>
-                <w:lang w:bidi="th-TH"/>
-              </w:rPr>
-              <w:t xml:space="preserve">และแสดงข้อความ </w:t>
-            </w:r>
-            <w:r>
-              <w:rPr>
-                <w:rFonts w:ascii="TH SarabunPSK" w:hAnsi="TH SarabunPSK" w:cs="TH SarabunPSK" w:hint="cs"/>
-                <w:sz w:val="32"/>
-                <w:szCs w:val="32"/>
-                <w:cs/>
-                <w:lang w:bidi="th-TH"/>
-              </w:rPr>
-              <w:t>“</w:t>
+              <w:t>” และแสดงข้อความ “</w:t>
             </w:r>
             <w:r>
               <w:rPr>
@@ -4653,54 +5340,16 @@
                 <w:cs/>
                 <w:lang w:bidi="th-TH"/>
               </w:rPr>
-              <w:t>”</w:t>
-            </w:r>
-            <w:r>
-              <w:rPr>
-                <w:rFonts w:ascii="TH SarabunPSK" w:hAnsi="TH SarabunPSK" w:cs="TH SarabunPSK" w:hint="cs"/>
-                <w:sz w:val="32"/>
-                <w:szCs w:val="32"/>
-                <w:cs/>
-                <w:lang w:bidi="th-TH"/>
-              </w:rPr>
-              <w:t xml:space="preserve"> และ </w:t>
-            </w:r>
-            <w:r>
-              <w:rPr>
-                <w:rFonts w:ascii="TH SarabunPSK" w:hAnsi="TH SarabunPSK" w:cs="TH SarabunPSK" w:hint="cs"/>
-                <w:sz w:val="32"/>
-                <w:szCs w:val="32"/>
-                <w:cs/>
-                <w:lang w:bidi="th-TH"/>
-              </w:rPr>
-              <w:t>“</w:t>
-            </w:r>
-            <w:r>
-              <w:rPr>
-                <w:rFonts w:ascii="TH SarabunPSK" w:hAnsi="TH SarabunPSK" w:cs="TH SarabunPSK"/>
-                <w:sz w:val="32"/>
-                <w:szCs w:val="32"/>
-                <w:lang w:bidi="th-TH"/>
-              </w:rPr>
-              <w:t xml:space="preserve">We will send a confirmation to your email </w:t>
-            </w:r>
-            <w:r>
-              <w:rPr>
-                <w:rFonts w:ascii="TH SarabunPSK" w:hAnsi="TH SarabunPSK" w:cs="TH SarabunPSK"/>
-                <w:sz w:val="32"/>
-                <w:szCs w:val="32"/>
-                <w:lang w:bidi="th-TH"/>
-              </w:rPr>
-              <w:t>soon</w:t>
-            </w:r>
-            <w:r>
-              <w:rPr>
-                <w:rFonts w:ascii="TH SarabunPSK" w:hAnsi="TH SarabunPSK" w:cs="TH SarabunPSK"/>
-                <w:sz w:val="32"/>
-                <w:szCs w:val="32"/>
-                <w:lang w:bidi="th-TH"/>
-              </w:rPr>
-              <w:t>.</w:t>
+              <w:t>” และ “</w:t>
+            </w:r>
+            <w:r>
+              <w:rPr>
+                <w:rFonts w:ascii="TH SarabunPSK" w:hAnsi="TH SarabunPSK" w:cs="TH SarabunPSK"/>
+                <w:sz w:val="32"/>
+                <w:szCs w:val="32"/>
+                <w:lang w:bidi="th-TH"/>
+              </w:rPr>
+              <w:t>We will send a confirmation to your email soon.</w:t>
             </w:r>
             <w:r>
               <w:rPr>
@@ -4743,6 +5392,16 @@
                 <w:lang w:bidi="th-TH"/>
               </w:rPr>
             </w:pPr>
+            <w:r>
+              <w:rPr>
+                <w:rFonts w:ascii="TH SarabunPSK" w:hAnsi="TH SarabunPSK" w:cs="TH SarabunPSK"/>
+                <w:color w:val="00B050"/>
+                <w:sz w:val="32"/>
+                <w:szCs w:val="32"/>
+                <w:lang w:bidi="th-TH"/>
+              </w:rPr>
+              <w:t>Pass</w:t>
+            </w:r>
           </w:p>
         </w:tc>
         <w:tc>
@@ -5271,16 +5930,7 @@
                 <w:szCs w:val="32"/>
                 <w:lang w:bidi="th-TH"/>
               </w:rPr>
-              <w:t xml:space="preserve"> </w:t>
-            </w:r>
-            <w:r>
-              <w:rPr>
-                <w:rFonts w:ascii="TH SarabunPSK" w:hAnsi="TH SarabunPSK" w:cs="TH SarabunPSK" w:hint="cs"/>
-                <w:sz w:val="32"/>
-                <w:szCs w:val="32"/>
-                <w:lang w:bidi="th-TH"/>
-              </w:rPr>
-              <w:t>Registration</w:t>
+              <w:t xml:space="preserve"> Registration</w:t>
             </w:r>
           </w:p>
         </w:tc>
@@ -5313,6 +5963,16 @@
                 <w:lang w:bidi="th-TH"/>
               </w:rPr>
             </w:pPr>
+            <w:r>
+              <w:rPr>
+                <w:rFonts w:ascii="TH SarabunPSK" w:hAnsi="TH SarabunPSK" w:cs="TH SarabunPSK"/>
+                <w:color w:val="00B050"/>
+                <w:sz w:val="32"/>
+                <w:szCs w:val="32"/>
+                <w:lang w:bidi="th-TH"/>
+              </w:rPr>
+              <w:t>Pass</w:t>
+            </w:r>
           </w:p>
         </w:tc>
         <w:tc>
@@ -5378,16 +6038,7 @@
                 <w:szCs w:val="32"/>
                 <w:lang w:bidi="th-TH"/>
               </w:rPr>
-              <w:t>Register Success</w:t>
-            </w:r>
-            <w:r>
-              <w:rPr>
-                <w:rFonts w:ascii="TH SarabunPSK" w:hAnsi="TH SarabunPSK" w:cs="TH SarabunPSK" w:hint="cs"/>
-                <w:sz w:val="32"/>
-                <w:szCs w:val="32"/>
-                <w:lang w:bidi="th-TH"/>
-              </w:rPr>
-              <w:t xml:space="preserve"> No Organization Info</w:t>
+              <w:t>Register Success No Organization Info</w:t>
             </w:r>
             <w:r>
               <w:rPr>
@@ -6035,6 +6686,16 @@
                 <w:lang w:bidi="th-TH"/>
               </w:rPr>
             </w:pPr>
+            <w:r>
+              <w:rPr>
+                <w:rFonts w:ascii="TH SarabunPSK" w:hAnsi="TH SarabunPSK" w:cs="TH SarabunPSK"/>
+                <w:color w:val="00B050"/>
+                <w:sz w:val="32"/>
+                <w:szCs w:val="32"/>
+                <w:lang w:bidi="th-TH"/>
+              </w:rPr>
+              <w:t>Pass</w:t>
+            </w:r>
           </w:p>
         </w:tc>
         <w:tc>
@@ -6525,6 +7186,88 @@
                 <w:lang w:bidi="th-TH"/>
               </w:rPr>
             </w:pPr>
+            <w:proofErr w:type="spellStart"/>
+            <w:r>
+              <w:rPr>
+                <w:rFonts w:ascii="TH Sarabun New" w:hAnsi="TH Sarabun New" w:cs="TH Sarabun New" w:hint="cs"/>
+                <w:color w:val="000000" w:themeColor="text1"/>
+                <w:spacing w:val="-1"/>
+                <w:sz w:val="32"/>
+                <w:szCs w:val="32"/>
+                <w:cs/>
+              </w:rPr>
+              <w:t>นาย</w:t>
+            </w:r>
+            <w:proofErr w:type="spellEnd"/>
+            <w:r>
+              <w:rPr>
+                <w:rFonts w:ascii="TH Sarabun New" w:hAnsi="TH Sarabun New" w:cs="TH Sarabun New" w:hint="cs"/>
+                <w:color w:val="000000" w:themeColor="text1"/>
+                <w:spacing w:val="-1"/>
+                <w:sz w:val="32"/>
+                <w:szCs w:val="32"/>
+                <w:cs/>
+              </w:rPr>
+              <w:t xml:space="preserve"> </w:t>
+            </w:r>
+            <w:proofErr w:type="spellStart"/>
+            <w:r>
+              <w:rPr>
+                <w:rFonts w:ascii="TH Sarabun New" w:hAnsi="TH Sarabun New" w:cs="TH Sarabun New" w:hint="cs"/>
+                <w:color w:val="000000" w:themeColor="text1"/>
+                <w:spacing w:val="-1"/>
+                <w:sz w:val="32"/>
+                <w:szCs w:val="32"/>
+                <w:cs/>
+              </w:rPr>
+              <w:t>เกรียงไกร</w:t>
+            </w:r>
+            <w:proofErr w:type="spellEnd"/>
+            <w:r>
+              <w:rPr>
+                <w:rFonts w:ascii="TH Sarabun New" w:hAnsi="TH Sarabun New" w:cs="TH Sarabun New" w:hint="cs"/>
+                <w:color w:val="000000" w:themeColor="text1"/>
+                <w:spacing w:val="-1"/>
+                <w:sz w:val="32"/>
+                <w:szCs w:val="32"/>
+                <w:cs/>
+              </w:rPr>
+              <w:t xml:space="preserve"> </w:t>
+            </w:r>
+            <w:proofErr w:type="spellStart"/>
+            <w:r>
+              <w:rPr>
+                <w:rFonts w:ascii="TH Sarabun New" w:hAnsi="TH Sarabun New" w:cs="TH Sarabun New" w:hint="cs"/>
+                <w:color w:val="000000" w:themeColor="text1"/>
+                <w:spacing w:val="-1"/>
+                <w:sz w:val="32"/>
+                <w:szCs w:val="32"/>
+                <w:cs/>
+              </w:rPr>
+              <w:t>ประเสริฐ</w:t>
+            </w:r>
+            <w:proofErr w:type="spellEnd"/>
+            <w:r>
+              <w:rPr>
+                <w:rFonts w:ascii="TH Sarabun New" w:hAnsi="TH Sarabun New" w:cs="TH Sarabun New" w:hint="cs"/>
+                <w:color w:val="000000" w:themeColor="text1"/>
+                <w:spacing w:val="-1"/>
+                <w:sz w:val="32"/>
+                <w:szCs w:val="32"/>
+                <w:cs/>
+              </w:rPr>
+              <w:t xml:space="preserve"> </w:t>
+            </w:r>
+            <w:r>
+              <w:rPr>
+                <w:rFonts w:ascii="TH Sarabun New" w:hAnsi="TH Sarabun New" w:cs="TH Sarabun New" w:hint="cs"/>
+                <w:color w:val="000000" w:themeColor="text1"/>
+                <w:spacing w:val="-1"/>
+                <w:sz w:val="32"/>
+                <w:szCs w:val="32"/>
+              </w:rPr>
+              <w:t>663380616-4</w:t>
+            </w:r>
           </w:p>
         </w:tc>
       </w:tr>
@@ -6889,6 +7632,15 @@
                 <w:lang w:bidi="th-TH"/>
               </w:rPr>
             </w:pPr>
+            <w:r>
+              <w:rPr>
+                <w:rFonts w:ascii="TH SarabunPSK" w:hAnsi="TH SarabunPSK" w:cs="TH SarabunPSK"/>
+                <w:sz w:val="32"/>
+                <w:szCs w:val="32"/>
+                <w:lang w:bidi="th-TH"/>
+              </w:rPr>
+              <w:t>26 Dec. 2025</w:t>
+            </w:r>
           </w:p>
         </w:tc>
       </w:tr>
@@ -7700,6 +8452,16 @@
                 <w:lang w:bidi="th-TH"/>
               </w:rPr>
             </w:pPr>
+            <w:r>
+              <w:rPr>
+                <w:rFonts w:ascii="TH SarabunPSK" w:hAnsi="TH SarabunPSK" w:cs="TH SarabunPSK"/>
+                <w:color w:val="00B050"/>
+                <w:sz w:val="32"/>
+                <w:szCs w:val="32"/>
+                <w:lang w:bidi="th-TH"/>
+              </w:rPr>
+              <w:t>Pass</w:t>
+            </w:r>
           </w:p>
         </w:tc>
         <w:tc>
@@ -8323,17 +9085,7 @@
                 <w:cs/>
                 <w:lang w:bidi="th-TH"/>
               </w:rPr>
-              <w:t>เช่นเดิม และมีการ</w:t>
-            </w:r>
-            <w:r>
-              <w:rPr>
-                <w:rFonts w:ascii="TH SarabunPSK" w:hAnsi="TH SarabunPSK" w:cs="TH SarabunPSK" w:hint="cs"/>
-                <w:sz w:val="32"/>
-                <w:szCs w:val="32"/>
-                <w:cs/>
-                <w:lang w:bidi="th-TH"/>
-              </w:rPr>
-              <w:t>แสดงข้อความ “</w:t>
+              <w:t>เช่นเดิม และมีการแสดงข้อความ “</w:t>
             </w:r>
             <w:r>
               <w:rPr>
@@ -8385,6 +9137,16 @@
                 <w:lang w:bidi="th-TH"/>
               </w:rPr>
             </w:pPr>
+            <w:r>
+              <w:rPr>
+                <w:rFonts w:ascii="TH SarabunPSK" w:hAnsi="TH SarabunPSK" w:cs="TH SarabunPSK"/>
+                <w:color w:val="00B050"/>
+                <w:sz w:val="32"/>
+                <w:szCs w:val="32"/>
+                <w:lang w:bidi="th-TH"/>
+              </w:rPr>
+              <w:t>Pass</w:t>
+            </w:r>
           </w:p>
         </w:tc>
         <w:tc>
@@ -8937,6 +9699,16 @@
                 <w:lang w:bidi="th-TH"/>
               </w:rPr>
             </w:pPr>
+            <w:r>
+              <w:rPr>
+                <w:rFonts w:ascii="TH SarabunPSK" w:hAnsi="TH SarabunPSK" w:cs="TH SarabunPSK"/>
+                <w:color w:val="00B050"/>
+                <w:sz w:val="32"/>
+                <w:szCs w:val="32"/>
+                <w:lang w:bidi="th-TH"/>
+              </w:rPr>
+              <w:t>Pass</w:t>
+            </w:r>
           </w:p>
         </w:tc>
         <w:tc>
@@ -9567,16 +10339,7 @@
                 <w:szCs w:val="32"/>
                 <w:lang w:bidi="th-TH"/>
               </w:rPr>
-              <w:t>Please enter your last</w:t>
-            </w:r>
-            <w:r>
-              <w:rPr>
-                <w:rFonts w:ascii="TH SarabunPSK" w:hAnsi="TH SarabunPSK" w:cs="TH SarabunPSK" w:hint="cs"/>
-                <w:sz w:val="32"/>
-                <w:szCs w:val="32"/>
-                <w:lang w:bidi="th-TH"/>
-              </w:rPr>
-              <w:t xml:space="preserve"> name</w:t>
+              <w:t>Please enter your last name</w:t>
             </w:r>
             <w:r>
               <w:rPr>
@@ -9619,6 +10382,16 @@
                 <w:lang w:bidi="th-TH"/>
               </w:rPr>
             </w:pPr>
+            <w:r>
+              <w:rPr>
+                <w:rFonts w:ascii="TH SarabunPSK" w:hAnsi="TH SarabunPSK" w:cs="TH SarabunPSK"/>
+                <w:color w:val="00B050"/>
+                <w:sz w:val="32"/>
+                <w:szCs w:val="32"/>
+                <w:lang w:bidi="th-TH"/>
+              </w:rPr>
+              <w:t>Pass</w:t>
+            </w:r>
           </w:p>
         </w:tc>
         <w:tc>
@@ -10170,6 +10943,16 @@
                 <w:lang w:bidi="th-TH"/>
               </w:rPr>
             </w:pPr>
+            <w:r>
+              <w:rPr>
+                <w:rFonts w:ascii="TH SarabunPSK" w:hAnsi="TH SarabunPSK" w:cs="TH SarabunPSK"/>
+                <w:color w:val="00B050"/>
+                <w:sz w:val="32"/>
+                <w:szCs w:val="32"/>
+                <w:lang w:bidi="th-TH"/>
+              </w:rPr>
+              <w:t>Pass</w:t>
+            </w:r>
           </w:p>
         </w:tc>
         <w:tc>
@@ -10698,16 +11481,7 @@
                 <w:szCs w:val="32"/>
                 <w:lang w:bidi="th-TH"/>
               </w:rPr>
-              <w:t xml:space="preserve"> </w:t>
-            </w:r>
-            <w:r>
-              <w:rPr>
-                <w:rFonts w:ascii="TH SarabunPSK" w:hAnsi="TH SarabunPSK" w:cs="TH SarabunPSK" w:hint="cs"/>
-                <w:sz w:val="32"/>
-                <w:szCs w:val="32"/>
-                <w:lang w:bidi="th-TH"/>
-              </w:rPr>
-              <w:t xml:space="preserve">Registration </w:t>
+              <w:t xml:space="preserve"> Registration </w:t>
             </w:r>
             <w:r>
               <w:rPr>
@@ -10769,6 +11543,16 @@
                 <w:lang w:bidi="th-TH"/>
               </w:rPr>
             </w:pPr>
+            <w:r>
+              <w:rPr>
+                <w:rFonts w:ascii="TH SarabunPSK" w:hAnsi="TH SarabunPSK" w:cs="TH SarabunPSK"/>
+                <w:color w:val="00B050"/>
+                <w:sz w:val="32"/>
+                <w:szCs w:val="32"/>
+                <w:lang w:bidi="th-TH"/>
+              </w:rPr>
+              <w:t>Pass</w:t>
+            </w:r>
           </w:p>
         </w:tc>
         <w:tc>
@@ -11386,6 +12170,16 @@
                 <w:lang w:bidi="th-TH"/>
               </w:rPr>
             </w:pPr>
+            <w:r>
+              <w:rPr>
+                <w:rFonts w:ascii="TH SarabunPSK" w:hAnsi="TH SarabunPSK" w:cs="TH SarabunPSK"/>
+                <w:color w:val="00B050"/>
+                <w:sz w:val="32"/>
+                <w:szCs w:val="32"/>
+                <w:lang w:bidi="th-TH"/>
+              </w:rPr>
+              <w:t>Pass</w:t>
+            </w:r>
           </w:p>
         </w:tc>
         <w:tc>
@@ -11904,16 +12698,7 @@
                 <w:szCs w:val="32"/>
                 <w:lang w:bidi="th-TH"/>
               </w:rPr>
-              <w:t xml:space="preserve"> </w:t>
-            </w:r>
-            <w:r>
-              <w:rPr>
-                <w:rFonts w:ascii="TH SarabunPSK" w:hAnsi="TH SarabunPSK" w:cs="TH SarabunPSK" w:hint="cs"/>
-                <w:sz w:val="32"/>
-                <w:szCs w:val="32"/>
-                <w:lang w:bidi="th-TH"/>
-              </w:rPr>
-              <w:t>Registration</w:t>
+              <w:t xml:space="preserve"> Registration</w:t>
             </w:r>
           </w:p>
         </w:tc>
@@ -11946,6 +12731,16 @@
                 <w:lang w:bidi="th-TH"/>
               </w:rPr>
             </w:pPr>
+            <w:r>
+              <w:rPr>
+                <w:rFonts w:ascii="TH SarabunPSK" w:hAnsi="TH SarabunPSK" w:cs="TH SarabunPSK"/>
+                <w:color w:val="00B050"/>
+                <w:sz w:val="32"/>
+                <w:szCs w:val="32"/>
+                <w:lang w:bidi="th-TH"/>
+              </w:rPr>
+              <w:t>Pass</w:t>
+            </w:r>
           </w:p>
         </w:tc>
         <w:tc>
@@ -12519,6 +13314,16 @@
                 <w:lang w:bidi="th-TH"/>
               </w:rPr>
             </w:pPr>
+            <w:r>
+              <w:rPr>
+                <w:rFonts w:ascii="TH SarabunPSK" w:hAnsi="TH SarabunPSK" w:cs="TH SarabunPSK"/>
+                <w:color w:val="00B050"/>
+                <w:sz w:val="32"/>
+                <w:szCs w:val="32"/>
+                <w:lang w:bidi="th-TH"/>
+              </w:rPr>
+              <w:t>Pass</w:t>
+            </w:r>
           </w:p>
         </w:tc>
         <w:tc>
@@ -13037,16 +13842,7 @@
                 <w:szCs w:val="32"/>
                 <w:lang w:bidi="th-TH"/>
               </w:rPr>
-              <w:t xml:space="preserve"> </w:t>
-            </w:r>
-            <w:r>
-              <w:rPr>
-                <w:rFonts w:ascii="TH SarabunPSK" w:hAnsi="TH SarabunPSK" w:cs="TH SarabunPSK" w:hint="cs"/>
-                <w:sz w:val="32"/>
-                <w:szCs w:val="32"/>
-                <w:lang w:bidi="th-TH"/>
-              </w:rPr>
-              <w:t>Registration</w:t>
+              <w:t xml:space="preserve"> Registration</w:t>
             </w:r>
           </w:p>
         </w:tc>
@@ -13079,6 +13875,16 @@
                 <w:lang w:bidi="th-TH"/>
               </w:rPr>
             </w:pPr>
+            <w:r>
+              <w:rPr>
+                <w:rFonts w:ascii="TH SarabunPSK" w:hAnsi="TH SarabunPSK" w:cs="TH SarabunPSK"/>
+                <w:color w:val="00B050"/>
+                <w:sz w:val="32"/>
+                <w:szCs w:val="32"/>
+                <w:lang w:bidi="th-TH"/>
+              </w:rPr>
+              <w:t>Pass</w:t>
+            </w:r>
           </w:p>
         </w:tc>
         <w:tc>
@@ -13669,34 +14475,7 @@
                 <w:szCs w:val="32"/>
                 <w:lang w:bidi="th-TH"/>
               </w:rPr>
-              <w:t>Ple</w:t>
-            </w:r>
-            <w:r>
-              <w:rPr>
-                <w:rFonts w:ascii="TH SarabunPSK" w:hAnsi="TH SarabunPSK" w:cs="TH SarabunPSK" w:hint="cs"/>
-                <w:sz w:val="32"/>
-                <w:szCs w:val="32"/>
-                <w:lang w:bidi="th-TH"/>
-              </w:rPr>
-              <w:t>ase enter a valid phone number</w:t>
-            </w:r>
-            <w:r>
-              <w:rPr>
-                <w:rFonts w:ascii="TH SarabunPSK" w:hAnsi="TH SarabunPSK" w:cs="TH SarabunPSK" w:hint="cs"/>
-                <w:sz w:val="32"/>
-                <w:szCs w:val="32"/>
-                <w:lang w:bidi="th-TH"/>
-              </w:rPr>
-              <w:t xml:space="preserve">, </w:t>
-            </w:r>
-            <w:r>
-              <w:rPr>
-                <w:rFonts w:ascii="TH SarabunPSK" w:hAnsi="TH SarabunPSK" w:cs="TH SarabunPSK" w:hint="cs"/>
-                <w:sz w:val="32"/>
-                <w:szCs w:val="32"/>
-                <w:lang w:bidi="th-TH"/>
-              </w:rPr>
-              <w:t>e</w:t>
+              <w:t>Please enter a valid phone number, e</w:t>
             </w:r>
             <w:r>
               <w:rPr>
@@ -13734,16 +14513,7 @@
                 <w:szCs w:val="32"/>
                 <w:lang w:bidi="th-TH"/>
               </w:rPr>
-              <w:t>,</w:t>
-            </w:r>
-            <w:r>
-              <w:rPr>
-                <w:rFonts w:ascii="TH SarabunPSK" w:hAnsi="TH SarabunPSK" w:cs="TH SarabunPSK" w:hint="cs"/>
-                <w:sz w:val="32"/>
-                <w:szCs w:val="32"/>
-                <w:lang w:bidi="th-TH"/>
-              </w:rPr>
-              <w:t xml:space="preserve"> 081</w:t>
+              <w:t>, 081</w:t>
             </w:r>
             <w:r>
               <w:rPr>
@@ -13829,17 +14599,7 @@
                 <w:cs/>
                 <w:lang w:bidi="th-TH"/>
               </w:rPr>
-              <w:t>)</w:t>
-            </w:r>
-            <w:r>
-              <w:rPr>
-                <w:rFonts w:ascii="TH SarabunPSK" w:hAnsi="TH SarabunPSK" w:cs="TH SarabunPSK" w:hint="cs"/>
-                <w:sz w:val="32"/>
-                <w:szCs w:val="32"/>
-                <w:cs/>
-                <w:lang w:bidi="th-TH"/>
-              </w:rPr>
-              <w:t>”</w:t>
+              <w:t>)”</w:t>
             </w:r>
           </w:p>
         </w:tc>
@@ -13872,6 +14632,16 @@
                 <w:lang w:bidi="th-TH"/>
               </w:rPr>
             </w:pPr>
+            <w:r>
+              <w:rPr>
+                <w:rFonts w:ascii="TH SarabunPSK" w:hAnsi="TH SarabunPSK" w:cs="TH SarabunPSK"/>
+                <w:color w:val="00B050"/>
+                <w:sz w:val="32"/>
+                <w:szCs w:val="32"/>
+                <w:lang w:bidi="th-TH"/>
+              </w:rPr>
+              <w:t>Pass</w:t>
+            </w:r>
           </w:p>
         </w:tc>
         <w:tc>
@@ -14364,13 +15134,23 @@
           </w:tcPr>
           <w:p>
             <w:pPr>
-              <w:rPr>
-                <w:rFonts w:ascii="TH SarabunPSK" w:hAnsi="TH SarabunPSK" w:cs="TH SarabunPSK"/>
-                <w:sz w:val="32"/>
-                <w:szCs w:val="32"/>
-                <w:lang w:bidi="th-TH"/>
-              </w:rPr>
-            </w:pPr>
+              <w:jc w:val="center"/>
+              <w:rPr>
+                <w:rFonts w:ascii="TH SarabunPSK" w:hAnsi="TH SarabunPSK" w:cs="TH SarabunPSK"/>
+                <w:sz w:val="32"/>
+                <w:szCs w:val="32"/>
+                <w:lang w:bidi="th-TH"/>
+              </w:rPr>
+            </w:pPr>
+            <w:r>
+              <w:rPr>
+                <w:rFonts w:ascii="TH SarabunPSK" w:hAnsi="TH SarabunPSK" w:cs="TH SarabunPSK"/>
+                <w:sz w:val="32"/>
+                <w:szCs w:val="32"/>
+                <w:lang w:bidi="th-TH"/>
+              </w:rPr>
+              <w:t>4</w:t>
+            </w:r>
           </w:p>
         </w:tc>
         <w:tc>
@@ -14379,13 +15159,23 @@
           </w:tcPr>
           <w:p>
             <w:pPr>
-              <w:rPr>
-                <w:rFonts w:ascii="TH SarabunPSK" w:hAnsi="TH SarabunPSK" w:cs="TH SarabunPSK"/>
-                <w:sz w:val="32"/>
-                <w:szCs w:val="32"/>
-                <w:lang w:bidi="th-TH"/>
-              </w:rPr>
-            </w:pPr>
+              <w:jc w:val="center"/>
+              <w:rPr>
+                <w:rFonts w:ascii="TH SarabunPSK" w:hAnsi="TH SarabunPSK" w:cs="TH SarabunPSK"/>
+                <w:sz w:val="32"/>
+                <w:szCs w:val="32"/>
+                <w:lang w:bidi="th-TH"/>
+              </w:rPr>
+            </w:pPr>
+            <w:r>
+              <w:rPr>
+                <w:rFonts w:ascii="TH SarabunPSK" w:hAnsi="TH SarabunPSK" w:cs="TH SarabunPSK"/>
+                <w:sz w:val="32"/>
+                <w:szCs w:val="32"/>
+                <w:lang w:bidi="th-TH"/>
+              </w:rPr>
+              <w:t>4</w:t>
+            </w:r>
           </w:p>
         </w:tc>
         <w:tc>
@@ -14616,13 +15406,23 @@
           </w:tcPr>
           <w:p>
             <w:pPr>
-              <w:rPr>
-                <w:rFonts w:ascii="TH SarabunPSK" w:hAnsi="TH SarabunPSK" w:cs="TH SarabunPSK"/>
-                <w:sz w:val="32"/>
-                <w:szCs w:val="32"/>
-                <w:lang w:bidi="th-TH"/>
-              </w:rPr>
-            </w:pPr>
+              <w:jc w:val="center"/>
+              <w:rPr>
+                <w:rFonts w:ascii="TH SarabunPSK" w:hAnsi="TH SarabunPSK" w:cs="TH SarabunPSK"/>
+                <w:sz w:val="32"/>
+                <w:szCs w:val="32"/>
+                <w:lang w:bidi="th-TH"/>
+              </w:rPr>
+            </w:pPr>
+            <w:r>
+              <w:rPr>
+                <w:rFonts w:ascii="TH SarabunPSK" w:hAnsi="TH SarabunPSK" w:cs="TH SarabunPSK"/>
+                <w:sz w:val="32"/>
+                <w:szCs w:val="32"/>
+                <w:lang w:bidi="th-TH"/>
+              </w:rPr>
+              <w:t>11</w:t>
+            </w:r>
           </w:p>
         </w:tc>
         <w:tc>
@@ -14634,13 +15434,23 @@
           </w:tcPr>
           <w:p>
             <w:pPr>
-              <w:rPr>
-                <w:rFonts w:ascii="TH SarabunPSK" w:hAnsi="TH SarabunPSK" w:cs="TH SarabunPSK"/>
-                <w:sz w:val="32"/>
-                <w:szCs w:val="32"/>
-                <w:lang w:bidi="th-TH"/>
-              </w:rPr>
-            </w:pPr>
+              <w:jc w:val="center"/>
+              <w:rPr>
+                <w:rFonts w:ascii="TH SarabunPSK" w:hAnsi="TH SarabunPSK" w:cs="TH SarabunPSK"/>
+                <w:sz w:val="32"/>
+                <w:szCs w:val="32"/>
+                <w:lang w:bidi="th-TH"/>
+              </w:rPr>
+            </w:pPr>
+            <w:r>
+              <w:rPr>
+                <w:rFonts w:ascii="TH SarabunPSK" w:hAnsi="TH SarabunPSK" w:cs="TH SarabunPSK"/>
+                <w:sz w:val="32"/>
+                <w:szCs w:val="32"/>
+                <w:lang w:bidi="th-TH"/>
+              </w:rPr>
+              <w:t>11</w:t>
+            </w:r>
           </w:p>
         </w:tc>
         <w:tc>
@@ -14786,13 +15596,23 @@
           </w:tcPr>
           <w:p>
             <w:pPr>
-              <w:rPr>
-                <w:rFonts w:ascii="TH SarabunPSK" w:hAnsi="TH SarabunPSK" w:cs="TH SarabunPSK"/>
-                <w:sz w:val="32"/>
-                <w:szCs w:val="32"/>
-                <w:lang w:bidi="th-TH"/>
-              </w:rPr>
-            </w:pPr>
+              <w:jc w:val="center"/>
+              <w:rPr>
+                <w:rFonts w:ascii="TH SarabunPSK" w:hAnsi="TH SarabunPSK" w:cs="TH SarabunPSK"/>
+                <w:sz w:val="32"/>
+                <w:szCs w:val="32"/>
+                <w:lang w:bidi="th-TH"/>
+              </w:rPr>
+            </w:pPr>
+            <w:r>
+              <w:rPr>
+                <w:rFonts w:ascii="TH SarabunPSK" w:hAnsi="TH SarabunPSK" w:cs="TH SarabunPSK"/>
+                <w:sz w:val="32"/>
+                <w:szCs w:val="32"/>
+                <w:lang w:bidi="th-TH"/>
+              </w:rPr>
+              <w:t>15</w:t>
+            </w:r>
           </w:p>
         </w:tc>
         <w:tc>
@@ -14814,6 +15634,15 @@
                 <w:lang w:bidi="th-TH"/>
               </w:rPr>
             </w:pPr>
+            <w:r>
+              <w:rPr>
+                <w:rFonts w:ascii="TH SarabunPSK" w:hAnsi="TH SarabunPSK" w:cs="TH SarabunPSK"/>
+                <w:sz w:val="32"/>
+                <w:szCs w:val="32"/>
+                <w:lang w:bidi="th-TH"/>
+              </w:rPr>
+              <w:t>15</w:t>
+            </w:r>
           </w:p>
         </w:tc>
         <w:tc>
@@ -15895,6 +16724,155 @@
     </w:lvl>
   </w:abstractNum>
   <w:abstractNum w:abstractNumId="6" w15:restartNumberingAfterBreak="0">
+    <w:nsid w:val="2F2C5F02"/>
+    <w:multiLevelType w:val="multilevel"/>
+    <w:tmpl w:val="356489FA"/>
+    <w:lvl w:ilvl="0">
+      <w:start w:val="1"/>
+      <w:numFmt w:val="bullet"/>
+      <w:lvlText w:val=""/>
+      <w:lvlJc w:val="left"/>
+      <w:pPr>
+        <w:tabs>
+          <w:tab w:val="num" w:pos="720"/>
+        </w:tabs>
+        <w:ind w:left="720" w:hanging="360"/>
+      </w:pPr>
+      <w:rPr>
+        <w:rFonts w:ascii="Symbol" w:hAnsi="Symbol" w:hint="default"/>
+        <w:sz w:val="20"/>
+      </w:rPr>
+    </w:lvl>
+    <w:lvl w:ilvl="1">
+      <w:start w:val="1"/>
+      <w:numFmt w:val="bullet"/>
+      <w:lvlText w:val="o"/>
+      <w:lvlJc w:val="left"/>
+      <w:pPr>
+        <w:tabs>
+          <w:tab w:val="num" w:pos="1440"/>
+        </w:tabs>
+        <w:ind w:left="1440" w:hanging="360"/>
+      </w:pPr>
+      <w:rPr>
+        <w:rFonts w:ascii="Courier New" w:hAnsi="Courier New" w:hint="default"/>
+        <w:sz w:val="20"/>
+      </w:rPr>
+    </w:lvl>
+    <w:lvl w:ilvl="2" w:tentative="1">
+      <w:start w:val="1"/>
+      <w:numFmt w:val="bullet"/>
+      <w:lvlText w:val=""/>
+      <w:lvlJc w:val="left"/>
+      <w:pPr>
+        <w:tabs>
+          <w:tab w:val="num" w:pos="2160"/>
+        </w:tabs>
+        <w:ind w:left="2160" w:hanging="360"/>
+      </w:pPr>
+      <w:rPr>
+        <w:rFonts w:ascii="Wingdings" w:hAnsi="Wingdings" w:hint="default"/>
+        <w:sz w:val="20"/>
+      </w:rPr>
+    </w:lvl>
+    <w:lvl w:ilvl="3" w:tentative="1">
+      <w:start w:val="1"/>
+      <w:numFmt w:val="bullet"/>
+      <w:lvlText w:val=""/>
+      <w:lvlJc w:val="left"/>
+      <w:pPr>
+        <w:tabs>
+          <w:tab w:val="num" w:pos="2880"/>
+        </w:tabs>
+        <w:ind w:left="2880" w:hanging="360"/>
+      </w:pPr>
+      <w:rPr>
+        <w:rFonts w:ascii="Wingdings" w:hAnsi="Wingdings" w:hint="default"/>
+        <w:sz w:val="20"/>
+      </w:rPr>
+    </w:lvl>
+    <w:lvl w:ilvl="4" w:tentative="1">
+      <w:start w:val="1"/>
+      <w:numFmt w:val="bullet"/>
+      <w:lvlText w:val=""/>
+      <w:lvlJc w:val="left"/>
+      <w:pPr>
+        <w:tabs>
+          <w:tab w:val="num" w:pos="3600"/>
+        </w:tabs>
+        <w:ind w:left="3600" w:hanging="360"/>
+      </w:pPr>
+      <w:rPr>
+        <w:rFonts w:ascii="Wingdings" w:hAnsi="Wingdings" w:hint="default"/>
+        <w:sz w:val="20"/>
+      </w:rPr>
+    </w:lvl>
+    <w:lvl w:ilvl="5" w:tentative="1">
+      <w:start w:val="1"/>
+      <w:numFmt w:val="bullet"/>
+      <w:lvlText w:val=""/>
+      <w:lvlJc w:val="left"/>
+      <w:pPr>
+        <w:tabs>
+          <w:tab w:val="num" w:pos="4320"/>
+        </w:tabs>
+        <w:ind w:left="4320" w:hanging="360"/>
+      </w:pPr>
+      <w:rPr>
+        <w:rFonts w:ascii="Wingdings" w:hAnsi="Wingdings" w:hint="default"/>
+        <w:sz w:val="20"/>
+      </w:rPr>
+    </w:lvl>
+    <w:lvl w:ilvl="6" w:tentative="1">
+      <w:start w:val="1"/>
+      <w:numFmt w:val="bullet"/>
+      <w:lvlText w:val=""/>
+      <w:lvlJc w:val="left"/>
+      <w:pPr>
+        <w:tabs>
+          <w:tab w:val="num" w:pos="5040"/>
+        </w:tabs>
+        <w:ind w:left="5040" w:hanging="360"/>
+      </w:pPr>
+      <w:rPr>
+        <w:rFonts w:ascii="Wingdings" w:hAnsi="Wingdings" w:hint="default"/>
+        <w:sz w:val="20"/>
+      </w:rPr>
+    </w:lvl>
+    <w:lvl w:ilvl="7" w:tentative="1">
+      <w:start w:val="1"/>
+      <w:numFmt w:val="bullet"/>
+      <w:lvlText w:val=""/>
+      <w:lvlJc w:val="left"/>
+      <w:pPr>
+        <w:tabs>
+          <w:tab w:val="num" w:pos="5760"/>
+        </w:tabs>
+        <w:ind w:left="5760" w:hanging="360"/>
+      </w:pPr>
+      <w:rPr>
+        <w:rFonts w:ascii="Wingdings" w:hAnsi="Wingdings" w:hint="default"/>
+        <w:sz w:val="20"/>
+      </w:rPr>
+    </w:lvl>
+    <w:lvl w:ilvl="8" w:tentative="1">
+      <w:start w:val="1"/>
+      <w:numFmt w:val="bullet"/>
+      <w:lvlText w:val=""/>
+      <w:lvlJc w:val="left"/>
+      <w:pPr>
+        <w:tabs>
+          <w:tab w:val="num" w:pos="6480"/>
+        </w:tabs>
+        <w:ind w:left="6480" w:hanging="360"/>
+      </w:pPr>
+      <w:rPr>
+        <w:rFonts w:ascii="Wingdings" w:hAnsi="Wingdings" w:hint="default"/>
+        <w:sz w:val="20"/>
+      </w:rPr>
+    </w:lvl>
+  </w:abstractNum>
+  <w:abstractNum w:abstractNumId="7" w15:restartNumberingAfterBreak="0">
     <w:nsid w:val="2F6040D9"/>
     <w:multiLevelType w:val="hybridMultilevel"/>
     <w:tmpl w:val="DF182A40"/>
@@ -15983,7 +16961,7 @@
       </w:pPr>
     </w:lvl>
   </w:abstractNum>
-  <w:abstractNum w:abstractNumId="7" w15:restartNumberingAfterBreak="0">
+  <w:abstractNum w:abstractNumId="8" w15:restartNumberingAfterBreak="0">
     <w:nsid w:val="34CD5B7F"/>
     <w:multiLevelType w:val="hybridMultilevel"/>
     <w:tmpl w:val="10A84C04"/>
@@ -16072,7 +17050,120 @@
       </w:pPr>
     </w:lvl>
   </w:abstractNum>
-  <w:abstractNum w:abstractNumId="8" w15:restartNumberingAfterBreak="0">
+  <w:abstractNum w:abstractNumId="9" w15:restartNumberingAfterBreak="0">
+    <w:nsid w:val="37951468"/>
+    <w:multiLevelType w:val="multilevel"/>
+    <w:tmpl w:val="1B0ABDB6"/>
+    <w:lvl w:ilvl="0">
+      <w:start w:val="3"/>
+      <w:numFmt w:val="decimal"/>
+      <w:lvlText w:val="%1"/>
+      <w:lvlJc w:val="left"/>
+      <w:pPr>
+        <w:ind w:left="360" w:hanging="360"/>
+      </w:pPr>
+      <w:rPr>
+        <w:rFonts w:hint="default"/>
+      </w:rPr>
+    </w:lvl>
+    <w:lvl w:ilvl="1">
+      <w:start w:val="3"/>
+      <w:numFmt w:val="decimal"/>
+      <w:lvlText w:val="%1.%2"/>
+      <w:lvlJc w:val="left"/>
+      <w:pPr>
+        <w:ind w:left="720" w:hanging="360"/>
+      </w:pPr>
+      <w:rPr>
+        <w:rFonts w:hint="default"/>
+      </w:rPr>
+    </w:lvl>
+    <w:lvl w:ilvl="2">
+      <w:start w:val="1"/>
+      <w:numFmt w:val="decimal"/>
+      <w:lvlText w:val="%1.%2.%3"/>
+      <w:lvlJc w:val="left"/>
+      <w:pPr>
+        <w:ind w:left="1440" w:hanging="720"/>
+      </w:pPr>
+      <w:rPr>
+        <w:rFonts w:hint="default"/>
+      </w:rPr>
+    </w:lvl>
+    <w:lvl w:ilvl="3">
+      <w:start w:val="1"/>
+      <w:numFmt w:val="decimal"/>
+      <w:lvlText w:val="%1.%2.%3.%4"/>
+      <w:lvlJc w:val="left"/>
+      <w:pPr>
+        <w:ind w:left="2160" w:hanging="1080"/>
+      </w:pPr>
+      <w:rPr>
+        <w:rFonts w:hint="default"/>
+      </w:rPr>
+    </w:lvl>
+    <w:lvl w:ilvl="4">
+      <w:start w:val="1"/>
+      <w:numFmt w:val="decimal"/>
+      <w:lvlText w:val="%1.%2.%3.%4.%5"/>
+      <w:lvlJc w:val="left"/>
+      <w:pPr>
+        <w:ind w:left="2520" w:hanging="1080"/>
+      </w:pPr>
+      <w:rPr>
+        <w:rFonts w:hint="default"/>
+      </w:rPr>
+    </w:lvl>
+    <w:lvl w:ilvl="5">
+      <w:start w:val="1"/>
+      <w:numFmt w:val="decimal"/>
+      <w:lvlText w:val="%1.%2.%3.%4.%5.%6"/>
+      <w:lvlJc w:val="left"/>
+      <w:pPr>
+        <w:ind w:left="3240" w:hanging="1440"/>
+      </w:pPr>
+      <w:rPr>
+        <w:rFonts w:hint="default"/>
+      </w:rPr>
+    </w:lvl>
+    <w:lvl w:ilvl="6">
+      <w:start w:val="1"/>
+      <w:numFmt w:val="decimal"/>
+      <w:lvlText w:val="%1.%2.%3.%4.%5.%6.%7"/>
+      <w:lvlJc w:val="left"/>
+      <w:pPr>
+        <w:ind w:left="3600" w:hanging="1440"/>
+      </w:pPr>
+      <w:rPr>
+        <w:rFonts w:hint="default"/>
+      </w:rPr>
+    </w:lvl>
+    <w:lvl w:ilvl="7">
+      <w:start w:val="1"/>
+      <w:numFmt w:val="decimal"/>
+      <w:lvlText w:val="%1.%2.%3.%4.%5.%6.%7.%8"/>
+      <w:lvlJc w:val="left"/>
+      <w:pPr>
+        <w:ind w:left="4320" w:hanging="1800"/>
+      </w:pPr>
+      <w:rPr>
+        <w:rFonts w:hint="default"/>
+      </w:rPr>
+    </w:lvl>
+    <w:lvl w:ilvl="8">
+      <w:start w:val="1"/>
+      <w:numFmt w:val="decimal"/>
+      <w:lvlText w:val="%1.%2.%3.%4.%5.%6.%7.%8.%9"/>
+      <w:lvlJc w:val="left"/>
+      <w:pPr>
+        <w:ind w:left="4680" w:hanging="1800"/>
+      </w:pPr>
+      <w:rPr>
+        <w:rFonts w:hint="default"/>
+      </w:rPr>
+    </w:lvl>
+  </w:abstractNum>
+  <w:abstractNum w:abstractNumId="10" w15:restartNumberingAfterBreak="0">
     <w:nsid w:val="39AF2D4F"/>
     <w:multiLevelType w:val="hybridMultilevel"/>
     <w:tmpl w:val="14543E86"/>
@@ -16162,7 +17253,7 @@
       </w:pPr>
     </w:lvl>
   </w:abstractNum>
-  <w:abstractNum w:abstractNumId="9" w15:restartNumberingAfterBreak="0">
+  <w:abstractNum w:abstractNumId="11" w15:restartNumberingAfterBreak="0">
     <w:nsid w:val="3C165D3F"/>
     <w:multiLevelType w:val="hybridMultilevel"/>
     <w:tmpl w:val="DF182A40"/>
@@ -16251,7 +17342,7 @@
       </w:pPr>
     </w:lvl>
   </w:abstractNum>
-  <w:abstractNum w:abstractNumId="10" w15:restartNumberingAfterBreak="0">
+  <w:abstractNum w:abstractNumId="12" w15:restartNumberingAfterBreak="0">
     <w:nsid w:val="46794DAE"/>
     <w:multiLevelType w:val="hybridMultilevel"/>
     <w:tmpl w:val="DF182A40"/>
@@ -16340,7 +17431,7 @@
       </w:pPr>
     </w:lvl>
   </w:abstractNum>
-  <w:abstractNum w:abstractNumId="11" w15:restartNumberingAfterBreak="0">
+  <w:abstractNum w:abstractNumId="13" w15:restartNumberingAfterBreak="0">
     <w:nsid w:val="47636BE0"/>
     <w:multiLevelType w:val="hybridMultilevel"/>
     <w:tmpl w:val="DF182A40"/>
@@ -16429,7 +17520,7 @@
       </w:pPr>
     </w:lvl>
   </w:abstractNum>
-  <w:abstractNum w:abstractNumId="12" w15:restartNumberingAfterBreak="0">
+  <w:abstractNum w:abstractNumId="14" w15:restartNumberingAfterBreak="0">
     <w:nsid w:val="495A4482"/>
     <w:multiLevelType w:val="hybridMultilevel"/>
     <w:tmpl w:val="DF182A40"/>
@@ -16518,7 +17609,156 @@
       </w:pPr>
     </w:lvl>
   </w:abstractNum>
-  <w:abstractNum w:abstractNumId="13" w15:restartNumberingAfterBreak="0">
+  <w:abstractNum w:abstractNumId="15" w15:restartNumberingAfterBreak="0">
+    <w:nsid w:val="4BF66FEA"/>
+    <w:multiLevelType w:val="multilevel"/>
+    <w:tmpl w:val="80221106"/>
+    <w:lvl w:ilvl="0">
+      <w:start w:val="1"/>
+      <w:numFmt w:val="bullet"/>
+      <w:lvlText w:val=""/>
+      <w:lvlJc w:val="left"/>
+      <w:pPr>
+        <w:tabs>
+          <w:tab w:val="num" w:pos="720"/>
+        </w:tabs>
+        <w:ind w:left="720" w:hanging="360"/>
+      </w:pPr>
+      <w:rPr>
+        <w:rFonts w:ascii="Symbol" w:hAnsi="Symbol" w:hint="default"/>
+        <w:sz w:val="20"/>
+      </w:rPr>
+    </w:lvl>
+    <w:lvl w:ilvl="1" w:tentative="1">
+      <w:start w:val="1"/>
+      <w:numFmt w:val="bullet"/>
+      <w:lvlText w:val="o"/>
+      <w:lvlJc w:val="left"/>
+      <w:pPr>
+        <w:tabs>
+          <w:tab w:val="num" w:pos="1440"/>
+        </w:tabs>
+        <w:ind w:left="1440" w:hanging="360"/>
+      </w:pPr>
+      <w:rPr>
+        <w:rFonts w:ascii="Courier New" w:hAnsi="Courier New" w:hint="default"/>
+        <w:sz w:val="20"/>
+      </w:rPr>
+    </w:lvl>
+    <w:lvl w:ilvl="2" w:tentative="1">
+      <w:start w:val="1"/>
+      <w:numFmt w:val="bullet"/>
+      <w:lvlText w:val=""/>
+      <w:lvlJc w:val="left"/>
+      <w:pPr>
+        <w:tabs>
+          <w:tab w:val="num" w:pos="2160"/>
+        </w:tabs>
+        <w:ind w:left="2160" w:hanging="360"/>
+      </w:pPr>
+      <w:rPr>
+        <w:rFonts w:ascii="Wingdings" w:hAnsi="Wingdings" w:hint="default"/>
+        <w:sz w:val="20"/>
+      </w:rPr>
+    </w:lvl>
+    <w:lvl w:ilvl="3" w:tentative="1">
+      <w:start w:val="1"/>
+      <w:numFmt w:val="bullet"/>
+      <w:lvlText w:val=""/>
+      <w:lvlJc w:val="left"/>
+      <w:pPr>
+        <w:tabs>
+          <w:tab w:val="num" w:pos="2880"/>
+        </w:tabs>
+        <w:ind w:left="2880" w:hanging="360"/>
+      </w:pPr>
+      <w:rPr>
+        <w:rFonts w:ascii="Wingdings" w:hAnsi="Wingdings" w:hint="default"/>
+        <w:sz w:val="20"/>
+      </w:rPr>
+    </w:lvl>
+    <w:lvl w:ilvl="4" w:tentative="1">
+      <w:start w:val="1"/>
+      <w:numFmt w:val="bullet"/>
+      <w:lvlText w:val=""/>
+      <w:lvlJc w:val="left"/>
+      <w:pPr>
+        <w:tabs>
+          <w:tab w:val="num" w:pos="3600"/>
+        </w:tabs>
+        <w:ind w:left="3600" w:hanging="360"/>
+      </w:pPr>
+      <w:rPr>
+        <w:rFonts w:ascii="Wingdings" w:hAnsi="Wingdings" w:hint="default"/>
+        <w:sz w:val="20"/>
+      </w:rPr>
+    </w:lvl>
+    <w:lvl w:ilvl="5" w:tentative="1">
+      <w:start w:val="1"/>
+      <w:numFmt w:val="bullet"/>
+      <w:lvlText w:val=""/>
+      <w:lvlJc w:val="left"/>
+      <w:pPr>
+        <w:tabs>
+          <w:tab w:val="num" w:pos="4320"/>
+        </w:tabs>
+        <w:ind w:left="4320" w:hanging="360"/>
+      </w:pPr>
+      <w:rPr>
+        <w:rFonts w:ascii="Wingdings" w:hAnsi="Wingdings" w:hint="default"/>
+        <w:sz w:val="20"/>
+      </w:rPr>
+    </w:lvl>
+    <w:lvl w:ilvl="6" w:tentative="1">
+      <w:start w:val="1"/>
+      <w:numFmt w:val="bullet"/>
+      <w:lvlText w:val=""/>
+      <w:lvlJc w:val="left"/>
+      <w:pPr>
+        <w:tabs>
+          <w:tab w:val="num" w:pos="5040"/>
+        </w:tabs>
+        <w:ind w:left="5040" w:hanging="360"/>
+      </w:pPr>
+      <w:rPr>
+        <w:rFonts w:ascii="Wingdings" w:hAnsi="Wingdings" w:hint="default"/>
+        <w:sz w:val="20"/>
+      </w:rPr>
+    </w:lvl>
+    <w:lvl w:ilvl="7" w:tentative="1">
+      <w:start w:val="1"/>
+      <w:numFmt w:val="bullet"/>
+      <w:lvlText w:val=""/>
+      <w:lvlJc w:val="left"/>
+      <w:pPr>
+        <w:tabs>
+          <w:tab w:val="num" w:pos="5760"/>
+        </w:tabs>
+        <w:ind w:left="5760" w:hanging="360"/>
+      </w:pPr>
+      <w:rPr>
+        <w:rFonts w:ascii="Wingdings" w:hAnsi="Wingdings" w:hint="default"/>
+        <w:sz w:val="20"/>
+      </w:rPr>
+    </w:lvl>
+    <w:lvl w:ilvl="8" w:tentative="1">
+      <w:start w:val="1"/>
+      <w:numFmt w:val="bullet"/>
+      <w:lvlText w:val=""/>
+      <w:lvlJc w:val="left"/>
+      <w:pPr>
+        <w:tabs>
+          <w:tab w:val="num" w:pos="6480"/>
+        </w:tabs>
+        <w:ind w:left="6480" w:hanging="360"/>
+      </w:pPr>
+      <w:rPr>
+        <w:rFonts w:ascii="Wingdings" w:hAnsi="Wingdings" w:hint="default"/>
+        <w:sz w:val="20"/>
+      </w:rPr>
+    </w:lvl>
+  </w:abstractNum>
+  <w:abstractNum w:abstractNumId="16" w15:restartNumberingAfterBreak="0">
     <w:nsid w:val="590C5CF9"/>
     <w:multiLevelType w:val="hybridMultilevel"/>
     <w:tmpl w:val="DF182A40"/>
@@ -16607,7 +17847,7 @@
       </w:pPr>
     </w:lvl>
   </w:abstractNum>
-  <w:abstractNum w:abstractNumId="14" w15:restartNumberingAfterBreak="0">
+  <w:abstractNum w:abstractNumId="17" w15:restartNumberingAfterBreak="0">
     <w:nsid w:val="62A219E0"/>
     <w:multiLevelType w:val="hybridMultilevel"/>
     <w:tmpl w:val="9DB49342"/>
@@ -16696,7 +17936,7 @@
       </w:pPr>
     </w:lvl>
   </w:abstractNum>
-  <w:abstractNum w:abstractNumId="15" w15:restartNumberingAfterBreak="0">
+  <w:abstractNum w:abstractNumId="18" w15:restartNumberingAfterBreak="0">
     <w:nsid w:val="695B191B"/>
     <w:multiLevelType w:val="hybridMultilevel"/>
     <w:tmpl w:val="9DB49342"/>
@@ -16785,7 +18025,7 @@
       </w:pPr>
     </w:lvl>
   </w:abstractNum>
-  <w:abstractNum w:abstractNumId="16" w15:restartNumberingAfterBreak="0">
+  <w:abstractNum w:abstractNumId="19" w15:restartNumberingAfterBreak="0">
     <w:nsid w:val="7AC106F7"/>
     <w:multiLevelType w:val="hybridMultilevel"/>
     <w:tmpl w:val="8ABAA59A"/>
@@ -16874,7 +18114,7 @@
       </w:pPr>
     </w:lvl>
   </w:abstractNum>
-  <w:abstractNum w:abstractNumId="17" w15:restartNumberingAfterBreak="0">
+  <w:abstractNum w:abstractNumId="20" w15:restartNumberingAfterBreak="0">
     <w:nsid w:val="7F40191E"/>
     <w:multiLevelType w:val="hybridMultilevel"/>
     <w:tmpl w:val="10A84C04"/>
@@ -16964,34 +18204,34 @@
     </w:lvl>
   </w:abstractNum>
   <w:num w:numId="1" w16cid:durableId="663629780">
-    <w:abstractNumId w:val="16"/>
+    <w:abstractNumId w:val="19"/>
   </w:num>
   <w:num w:numId="2" w16cid:durableId="581136962">
     <w:abstractNumId w:val="0"/>
   </w:num>
   <w:num w:numId="3" w16cid:durableId="770131056">
-    <w:abstractNumId w:val="6"/>
+    <w:abstractNumId w:val="7"/>
   </w:num>
   <w:num w:numId="4" w16cid:durableId="1682275086">
-    <w:abstractNumId w:val="10"/>
+    <w:abstractNumId w:val="12"/>
   </w:num>
   <w:num w:numId="5" w16cid:durableId="1573270202">
     <w:abstractNumId w:val="1"/>
   </w:num>
   <w:num w:numId="6" w16cid:durableId="954798757">
+    <w:abstractNumId w:val="20"/>
+  </w:num>
+  <w:num w:numId="7" w16cid:durableId="859584482">
     <w:abstractNumId w:val="17"/>
   </w:num>
-  <w:num w:numId="7" w16cid:durableId="859584482">
-    <w:abstractNumId w:val="14"/>
-  </w:num>
   <w:num w:numId="8" w16cid:durableId="1137450962">
-    <w:abstractNumId w:val="7"/>
+    <w:abstractNumId w:val="8"/>
   </w:num>
   <w:num w:numId="9" w16cid:durableId="694117963">
-    <w:abstractNumId w:val="15"/>
+    <w:abstractNumId w:val="18"/>
   </w:num>
   <w:num w:numId="10" w16cid:durableId="1718355521">
-    <w:abstractNumId w:val="8"/>
+    <w:abstractNumId w:val="10"/>
   </w:num>
   <w:num w:numId="11" w16cid:durableId="1031494071">
     <w:abstractNumId w:val="4"/>
@@ -17000,22 +18240,31 @@
     <w:abstractNumId w:val="3"/>
   </w:num>
   <w:num w:numId="13" w16cid:durableId="1330596765">
-    <w:abstractNumId w:val="12"/>
+    <w:abstractNumId w:val="14"/>
   </w:num>
   <w:num w:numId="14" w16cid:durableId="1726949968">
     <w:abstractNumId w:val="2"/>
   </w:num>
   <w:num w:numId="15" w16cid:durableId="1660890394">
-    <w:abstractNumId w:val="9"/>
+    <w:abstractNumId w:val="11"/>
   </w:num>
   <w:num w:numId="16" w16cid:durableId="1478644557">
     <w:abstractNumId w:val="5"/>
   </w:num>
   <w:num w:numId="17" w16cid:durableId="678896133">
-    <w:abstractNumId w:val="11"/>
+    <w:abstractNumId w:val="13"/>
   </w:num>
   <w:num w:numId="18" w16cid:durableId="12151334">
-    <w:abstractNumId w:val="13"/>
+    <w:abstractNumId w:val="16"/>
+  </w:num>
+  <w:num w:numId="19" w16cid:durableId="1242981564">
+    <w:abstractNumId w:val="15"/>
+  </w:num>
+  <w:num w:numId="20" w16cid:durableId="1323122798">
+    <w:abstractNumId w:val="6"/>
+  </w:num>
+  <w:num w:numId="21" w16cid:durableId="901453241">
+    <w:abstractNumId w:val="9"/>
   </w:num>
 </w:numbering>
 </file>
@@ -17422,7 +18671,6 @@
   <w:style w:type="character" w:default="1" w:styleId="DefaultParagraphFont">
     <w:name w:val="Default Paragraph Font"/>
     <w:uiPriority w:val="1"/>
-    <w:semiHidden/>
     <w:unhideWhenUsed/>
   </w:style>
   <w:style w:type="table" w:default="1" w:styleId="TableNormal">

</xml_diff>

<commit_message>
Add test output and report files
Added log.html, output.xml, report.html, and selenium-screenshot-1.png generated from automated test runs. Updated Lab4_TestScript.docx and added a temporary file. No application logic was changed.
</commit_message>
<xml_diff>
--- a/Lab4_TestScript.docx
+++ b/Lab4_TestScript.docx
@@ -1543,7 +1543,7 @@
           <w:numId w:val="20"/>
         </w:numPr>
         <w:rPr>
-          <w:rFonts w:ascii="TH Sarabun New" w:hAnsi="TH Sarabun New" w:cs="TH Sarabun New" w:hint="cs"/>
+          <w:rFonts w:ascii="TH Sarabun New" w:hAnsi="TH Sarabun New" w:cs="TH Sarabun New"/>
           <w:color w:val="000000" w:themeColor="text1"/>
           <w:sz w:val="32"/>
           <w:szCs w:val="32"/>
@@ -1594,46 +1594,32 @@
           <w:numId w:val="20"/>
         </w:numPr>
         <w:rPr>
+          <w:rFonts w:ascii="TH Sarabun New" w:hAnsi="TH Sarabun New" w:cs="TH Sarabun New"/>
+          <w:color w:val="000000" w:themeColor="text1"/>
+          <w:sz w:val="32"/>
+          <w:szCs w:val="32"/>
+          <w:lang w:val="en-TH" w:bidi="th-TH"/>
+        </w:rPr>
+      </w:pPr>
+      <w:r>
+        <w:rPr>
           <w:rFonts w:ascii="TH Sarabun New" w:hAnsi="TH Sarabun New" w:cs="TH Sarabun New" w:hint="cs"/>
           <w:color w:val="000000" w:themeColor="text1"/>
           <w:sz w:val="32"/>
           <w:szCs w:val="32"/>
           <w:lang w:val="en-TH" w:bidi="th-TH"/>
         </w:rPr>
-      </w:pPr>
-      <w:r>
-        <w:rPr>
-          <w:rFonts w:ascii="TH Sarabun New" w:hAnsi="TH Sarabun New" w:cs="TH Sarabun New" w:hint="cs"/>
-          <w:color w:val="000000" w:themeColor="text1"/>
-          <w:sz w:val="32"/>
-          <w:szCs w:val="32"/>
-          <w:lang w:val="en-TH" w:bidi="th-TH"/>
-        </w:rPr>
         <w:t>Google Chrome (</w:t>
       </w:r>
-      <w:proofErr w:type="spellStart"/>
       <w:r>
         <w:rPr>
-          <w:rFonts w:ascii="TH Sarabun New" w:hAnsi="TH Sarabun New" w:cs="TH Sarabun New" w:hint="cs"/>
+          <w:rFonts w:ascii="TH Sarabun New" w:hAnsi="TH Sarabun New" w:cs="TH Sarabun New"/>
           <w:color w:val="000000" w:themeColor="text1"/>
           <w:sz w:val="32"/>
           <w:szCs w:val="32"/>
-          <w:cs/>
           <w:lang w:bidi="th-TH"/>
         </w:rPr>
-        <w:t>เวอร์ชัน</w:t>
-      </w:r>
-      <w:proofErr w:type="spellEnd"/>
-      <w:r>
-        <w:rPr>
-          <w:rFonts w:ascii="TH Sarabun New" w:hAnsi="TH Sarabun New" w:cs="TH Sarabun New" w:hint="cs"/>
-          <w:color w:val="000000" w:themeColor="text1"/>
-          <w:sz w:val="32"/>
-          <w:szCs w:val="32"/>
-          <w:cs/>
-          <w:lang w:bidi="th-TH"/>
-        </w:rPr>
-        <w:t>ล่าสุด</w:t>
+        <w:t>Version 143.0.7499.170 (Official Build) (arm64)</w:t>
       </w:r>
       <w:r>
         <w:rPr>
@@ -1654,7 +1640,7 @@
           <w:numId w:val="20"/>
         </w:numPr>
         <w:rPr>
-          <w:rFonts w:ascii="TH Sarabun New" w:hAnsi="TH Sarabun New" w:cs="TH Sarabun New" w:hint="cs"/>
+          <w:rFonts w:ascii="TH Sarabun New" w:hAnsi="TH Sarabun New" w:cs="TH Sarabun New"/>
           <w:color w:val="000000" w:themeColor="text1"/>
           <w:sz w:val="32"/>
           <w:szCs w:val="32"/>
@@ -1680,27 +1666,7 @@
           <w:szCs w:val="32"/>
           <w:lang w:val="en-TH" w:bidi="th-TH"/>
         </w:rPr>
-        <w:t xml:space="preserve">macOS Sequoia </w:t>
-      </w:r>
-      <w:r>
-        <w:rPr>
-          <w:rFonts w:ascii="TH Sarabun New" w:hAnsi="TH Sarabun New" w:cs="TH Sarabun New" w:hint="cs"/>
-          <w:color w:val="000000" w:themeColor="text1"/>
-          <w:sz w:val="32"/>
-          <w:szCs w:val="32"/>
-          <w:lang w:val="en-TH" w:bidi="th-TH"/>
-        </w:rPr>
-        <w:t>26</w:t>
-      </w:r>
-      <w:r>
-        <w:rPr>
-          <w:rFonts w:ascii="TH Sarabun New" w:hAnsi="TH Sarabun New" w:cs="TH Sarabun New" w:hint="cs"/>
-          <w:color w:val="000000" w:themeColor="text1"/>
-          <w:sz w:val="32"/>
-          <w:szCs w:val="32"/>
-          <w:lang w:val="en-TH" w:bidi="th-TH"/>
-        </w:rPr>
-        <w:t>.x (</w:t>
+        <w:t>macOS Sequoia 26.x (</w:t>
       </w:r>
       <w:r>
         <w:rPr>
@@ -1732,7 +1698,7 @@
           <w:numId w:val="20"/>
         </w:numPr>
         <w:rPr>
-          <w:rFonts w:ascii="TH Sarabun New" w:hAnsi="TH Sarabun New" w:cs="TH Sarabun New" w:hint="cs"/>
+          <w:rFonts w:ascii="TH Sarabun New" w:hAnsi="TH Sarabun New" w:cs="TH Sarabun New"/>
           <w:color w:val="000000" w:themeColor="text1"/>
           <w:sz w:val="32"/>
           <w:szCs w:val="32"/>
@@ -1758,7 +1724,7 @@
           <w:numId w:val="20"/>
         </w:numPr>
         <w:rPr>
-          <w:rFonts w:ascii="TH Sarabun New" w:hAnsi="TH Sarabun New" w:cs="TH Sarabun New" w:hint="cs"/>
+          <w:rFonts w:ascii="TH Sarabun New" w:hAnsi="TH Sarabun New" w:cs="TH Sarabun New"/>
           <w:color w:val="000000" w:themeColor="text1"/>
           <w:sz w:val="32"/>
           <w:szCs w:val="32"/>
@@ -1784,7 +1750,7 @@
           <w:numId w:val="20"/>
         </w:numPr>
         <w:rPr>
-          <w:rFonts w:ascii="TH Sarabun New" w:hAnsi="TH Sarabun New" w:cs="TH Sarabun New" w:hint="cs"/>
+          <w:rFonts w:ascii="TH Sarabun New" w:hAnsi="TH Sarabun New" w:cs="TH Sarabun New"/>
           <w:color w:val="000000" w:themeColor="text1"/>
           <w:sz w:val="32"/>
           <w:szCs w:val="32"/>
@@ -1810,7 +1776,7 @@
           <w:numId w:val="20"/>
         </w:numPr>
         <w:rPr>
-          <w:rFonts w:ascii="TH Sarabun New" w:hAnsi="TH Sarabun New" w:cs="TH Sarabun New" w:hint="cs"/>
+          <w:rFonts w:ascii="TH Sarabun New" w:hAnsi="TH Sarabun New" w:cs="TH Sarabun New"/>
           <w:color w:val="000000" w:themeColor="text1"/>
           <w:sz w:val="32"/>
           <w:szCs w:val="32"/>
@@ -1857,7 +1823,7 @@
           <w:numId w:val="20"/>
         </w:numPr>
         <w:rPr>
-          <w:rFonts w:ascii="TH Sarabun New" w:hAnsi="TH Sarabun New" w:cs="TH Sarabun New" w:hint="cs"/>
+          <w:rFonts w:ascii="TH Sarabun New" w:hAnsi="TH Sarabun New" w:cs="TH Sarabun New"/>
           <w:color w:val="000000" w:themeColor="text1"/>
           <w:sz w:val="32"/>
           <w:szCs w:val="32"/>
@@ -1947,7 +1913,7 @@
         <w:spacing w:before="100" w:beforeAutospacing="1" w:after="100" w:afterAutospacing="1"/>
         <w:ind w:left="360"/>
         <w:rPr>
-          <w:rFonts w:ascii="TH Sarabun New" w:hAnsi="TH Sarabun New" w:cs="TH Sarabun New" w:hint="cs"/>
+          <w:rFonts w:ascii="TH Sarabun New" w:hAnsi="TH Sarabun New" w:cs="TH Sarabun New"/>
           <w:color w:val="495057"/>
           <w:spacing w:val="-1"/>
           <w:sz w:val="23"/>
@@ -2198,7 +2164,7 @@
           <w:lang w:bidi="th-TH"/>
         </w:rPr>
         <w:drawing>
-          <wp:inline distT="0" distB="0" distL="0" distR="0" wp14:anchorId="02B8AB9D" wp14:editId="168E7B2D">
+          <wp:inline distT="0" distB="0" distL="0" distR="0" wp14:anchorId="02B8AB9D" wp14:editId="78F4C582">
             <wp:extent cx="201761" cy="191069"/>
             <wp:effectExtent l="0" t="0" r="8255" b="0"/>
             <wp:docPr id="1" name="Picture 1"/>
@@ -2536,16 +2502,16 @@
         </w:rPr>
         <w:lastRenderedPageBreak/>
         <w:drawing>
-          <wp:anchor distT="0" distB="0" distL="114300" distR="114300" simplePos="0" relativeHeight="251658240" behindDoc="0" locked="0" layoutInCell="1" allowOverlap="1" wp14:anchorId="08E3EF5C" wp14:editId="4FCD6AFE">
+          <wp:anchor distT="0" distB="0" distL="114300" distR="114300" simplePos="0" relativeHeight="251658240" behindDoc="0" locked="0" layoutInCell="1" allowOverlap="1" wp14:anchorId="08E3EF5C" wp14:editId="101F0403">
             <wp:simplePos x="0" y="0"/>
             <wp:positionH relativeFrom="column">
-              <wp:posOffset>721896</wp:posOffset>
+              <wp:posOffset>-77470</wp:posOffset>
             </wp:positionH>
             <wp:positionV relativeFrom="paragraph">
-              <wp:posOffset>287219</wp:posOffset>
+              <wp:posOffset>287655</wp:posOffset>
             </wp:positionV>
-            <wp:extent cx="4620126" cy="7865077"/>
-            <wp:effectExtent l="0" t="0" r="3175" b="0"/>
+            <wp:extent cx="5418455" cy="7863840"/>
+            <wp:effectExtent l="0" t="0" r="4445" b="0"/>
             <wp:wrapSquare wrapText="bothSides"/>
             <wp:docPr id="157858215" name="Picture 1"/>
             <wp:cNvGraphicFramePr>
@@ -2573,7 +2539,7 @@
                   <pic:spPr>
                     <a:xfrm>
                       <a:off x="0" y="0"/>
-                      <a:ext cx="4622633" cy="7869345"/>
+                      <a:ext cx="5418455" cy="7863840"/>
                     </a:xfrm>
                     <a:prstGeom prst="rect">
                       <a:avLst/>
@@ -2688,11 +2654,11 @@
         <w:gridCol w:w="630"/>
         <w:gridCol w:w="2617"/>
         <w:gridCol w:w="1890"/>
-        <w:gridCol w:w="2759"/>
-        <w:gridCol w:w="2164"/>
-        <w:gridCol w:w="439"/>
-        <w:gridCol w:w="2279"/>
-        <w:gridCol w:w="1352"/>
+        <w:gridCol w:w="1852"/>
+        <w:gridCol w:w="3956"/>
+        <w:gridCol w:w="551"/>
+        <w:gridCol w:w="1548"/>
+        <w:gridCol w:w="1086"/>
       </w:tblGrid>
       <w:tr>
         <w:tc>
@@ -2739,7 +2705,7 @@
         </w:tc>
         <w:tc>
           <w:tcPr>
-            <w:tcW w:w="4649" w:type="dxa"/>
+            <w:tcW w:w="3742" w:type="dxa"/>
             <w:gridSpan w:val="2"/>
           </w:tcPr>
           <w:p>
@@ -2811,7 +2777,7 @@
         </w:tc>
         <w:tc>
           <w:tcPr>
-            <w:tcW w:w="2164" w:type="dxa"/>
+            <w:tcW w:w="3956" w:type="dxa"/>
           </w:tcPr>
           <w:p>
             <w:pPr>
@@ -2851,7 +2817,7 @@
         </w:tc>
         <w:tc>
           <w:tcPr>
-            <w:tcW w:w="4070" w:type="dxa"/>
+            <w:tcW w:w="3185" w:type="dxa"/>
             <w:gridSpan w:val="3"/>
           </w:tcPr>
           <w:p>
@@ -2957,7 +2923,7 @@
         </w:tc>
         <w:tc>
           <w:tcPr>
-            <w:tcW w:w="4649" w:type="dxa"/>
+            <w:tcW w:w="3742" w:type="dxa"/>
             <w:gridSpan w:val="2"/>
           </w:tcPr>
           <w:p>
@@ -3014,7 +2980,7 @@
         </w:tc>
         <w:tc>
           <w:tcPr>
-            <w:tcW w:w="2164" w:type="dxa"/>
+            <w:tcW w:w="3956" w:type="dxa"/>
           </w:tcPr>
           <w:p>
             <w:pPr>
@@ -3054,7 +3020,7 @@
         </w:tc>
         <w:tc>
           <w:tcPr>
-            <w:tcW w:w="4070" w:type="dxa"/>
+            <w:tcW w:w="3185" w:type="dxa"/>
             <w:gridSpan w:val="3"/>
           </w:tcPr>
           <w:p>
@@ -3217,7 +3183,7 @@
         </w:tc>
         <w:tc>
           <w:tcPr>
-            <w:tcW w:w="4649" w:type="dxa"/>
+            <w:tcW w:w="3742" w:type="dxa"/>
             <w:gridSpan w:val="2"/>
           </w:tcPr>
           <w:p>
@@ -3299,7 +3265,7 @@
         </w:tc>
         <w:tc>
           <w:tcPr>
-            <w:tcW w:w="2164" w:type="dxa"/>
+            <w:tcW w:w="3956" w:type="dxa"/>
           </w:tcPr>
           <w:p>
             <w:pPr>
@@ -3339,7 +3305,7 @@
         </w:tc>
         <w:tc>
           <w:tcPr>
-            <w:tcW w:w="4070" w:type="dxa"/>
+            <w:tcW w:w="3185" w:type="dxa"/>
             <w:gridSpan w:val="3"/>
           </w:tcPr>
           <w:p>
@@ -3426,7 +3392,7 @@
         </w:tc>
         <w:tc>
           <w:tcPr>
-            <w:tcW w:w="4649" w:type="dxa"/>
+            <w:tcW w:w="3742" w:type="dxa"/>
             <w:gridSpan w:val="2"/>
           </w:tcPr>
           <w:p>
@@ -3460,7 +3426,7 @@
         </w:tc>
         <w:tc>
           <w:tcPr>
-            <w:tcW w:w="2164" w:type="dxa"/>
+            <w:tcW w:w="3956" w:type="dxa"/>
           </w:tcPr>
           <w:p>
             <w:pPr>
@@ -3500,7 +3466,7 @@
         </w:tc>
         <w:tc>
           <w:tcPr>
-            <w:tcW w:w="4070" w:type="dxa"/>
+            <w:tcW w:w="3185" w:type="dxa"/>
             <w:gridSpan w:val="3"/>
           </w:tcPr>
           <w:p>
@@ -4126,7 +4092,7 @@
         </w:tc>
         <w:tc>
           <w:tcPr>
-            <w:tcW w:w="2759" w:type="dxa"/>
+            <w:tcW w:w="1852" w:type="dxa"/>
           </w:tcPr>
           <w:p>
             <w:pPr>
@@ -4155,7 +4121,7 @@
         </w:tc>
         <w:tc>
           <w:tcPr>
-            <w:tcW w:w="2603" w:type="dxa"/>
+            <w:tcW w:w="4507" w:type="dxa"/>
             <w:gridSpan w:val="2"/>
           </w:tcPr>
           <w:p>
@@ -4185,7 +4151,7 @@
         </w:tc>
         <w:tc>
           <w:tcPr>
-            <w:tcW w:w="2279" w:type="dxa"/>
+            <w:tcW w:w="1548" w:type="dxa"/>
           </w:tcPr>
           <w:p>
             <w:pPr>
@@ -4272,7 +4238,7 @@
         </w:tc>
         <w:tc>
           <w:tcPr>
-            <w:tcW w:w="1352" w:type="dxa"/>
+            <w:tcW w:w="1086" w:type="dxa"/>
           </w:tcPr>
           <w:p>
             <w:pPr>
@@ -4524,7 +4490,7 @@
         </w:tc>
         <w:tc>
           <w:tcPr>
-            <w:tcW w:w="2759" w:type="dxa"/>
+            <w:tcW w:w="1852" w:type="dxa"/>
           </w:tcPr>
           <w:p>
             <w:pPr>
@@ -4578,7 +4544,7 @@
         </w:tc>
         <w:tc>
           <w:tcPr>
-            <w:tcW w:w="2603" w:type="dxa"/>
+            <w:tcW w:w="4507" w:type="dxa"/>
             <w:gridSpan w:val="2"/>
           </w:tcPr>
           <w:p>
@@ -4590,11 +4556,172 @@
                 <w:lang w:bidi="th-TH"/>
               </w:rPr>
             </w:pPr>
+            <w:r>
+              <w:rPr>
+                <w:rFonts w:ascii="TH SarabunPSK" w:hAnsi="TH SarabunPSK" w:cs="TH SarabunPSK"/>
+                <w:sz w:val="32"/>
+                <w:szCs w:val="32"/>
+                <w:cs/>
+                <w:lang w:bidi="th-TH"/>
+              </w:rPr>
+              <w:t xml:space="preserve">เปิด </w:t>
+            </w:r>
+            <w:r>
+              <w:rPr>
+                <w:rFonts w:ascii="TH SarabunPSK" w:hAnsi="TH SarabunPSK" w:cs="TH SarabunPSK"/>
+                <w:sz w:val="32"/>
+                <w:szCs w:val="32"/>
+                <w:lang w:bidi="th-TH"/>
+              </w:rPr>
+              <w:t xml:space="preserve">URL </w:t>
+            </w:r>
+            <w:r>
+              <w:rPr>
+                <w:rFonts w:ascii="TH SarabunPSK" w:hAnsi="TH SarabunPSK" w:cs="TH SarabunPSK" w:hint="cs"/>
+                <w:sz w:val="32"/>
+                <w:szCs w:val="32"/>
+                <w:lang w:bidi="th-TH"/>
+              </w:rPr>
+              <w:t>http</w:t>
+            </w:r>
+            <w:r>
+              <w:rPr>
+                <w:rFonts w:ascii="TH SarabunPSK" w:hAnsi="TH SarabunPSK" w:cs="TH SarabunPSK" w:hint="cs"/>
+                <w:sz w:val="32"/>
+                <w:szCs w:val="32"/>
+                <w:cs/>
+                <w:lang w:bidi="th-TH"/>
+              </w:rPr>
+              <w:t>://</w:t>
+            </w:r>
+            <w:r>
+              <w:rPr>
+                <w:rFonts w:ascii="TH SarabunPSK" w:hAnsi="TH SarabunPSK" w:cs="TH SarabunPSK" w:hint="cs"/>
+                <w:sz w:val="32"/>
+                <w:szCs w:val="32"/>
+                <w:lang w:bidi="th-TH"/>
+              </w:rPr>
+              <w:t>localhost</w:t>
+            </w:r>
+            <w:r>
+              <w:rPr>
+                <w:rFonts w:ascii="TH SarabunPSK" w:hAnsi="TH SarabunPSK" w:cs="TH SarabunPSK" w:hint="cs"/>
+                <w:sz w:val="32"/>
+                <w:szCs w:val="32"/>
+                <w:cs/>
+                <w:lang w:bidi="th-TH"/>
+              </w:rPr>
+              <w:t>:</w:t>
+            </w:r>
+            <w:r>
+              <w:rPr>
+                <w:rFonts w:ascii="TH SarabunPSK" w:hAnsi="TH SarabunPSK" w:cs="TH SarabunPSK" w:hint="cs"/>
+                <w:sz w:val="32"/>
+                <w:szCs w:val="32"/>
+                <w:lang w:bidi="th-TH"/>
+              </w:rPr>
+              <w:t>7272</w:t>
+            </w:r>
+            <w:r>
+              <w:rPr>
+                <w:rFonts w:ascii="TH SarabunPSK" w:hAnsi="TH SarabunPSK" w:cs="TH SarabunPSK" w:hint="cs"/>
+                <w:sz w:val="32"/>
+                <w:szCs w:val="32"/>
+                <w:cs/>
+                <w:lang w:bidi="th-TH"/>
+              </w:rPr>
+              <w:t>/</w:t>
+            </w:r>
+            <w:r>
+              <w:rPr>
+                <w:rFonts w:ascii="TH SarabunPSK" w:hAnsi="TH SarabunPSK" w:cs="TH SarabunPSK" w:hint="cs"/>
+                <w:sz w:val="32"/>
+                <w:szCs w:val="32"/>
+                <w:lang w:bidi="th-TH"/>
+              </w:rPr>
+              <w:t>Lab</w:t>
+            </w:r>
+            <w:r>
+              <w:rPr>
+                <w:rFonts w:ascii="TH SarabunPSK" w:hAnsi="TH SarabunPSK" w:cs="TH SarabunPSK"/>
+                <w:sz w:val="32"/>
+                <w:szCs w:val="32"/>
+                <w:lang w:bidi="th-TH"/>
+              </w:rPr>
+              <w:t>4</w:t>
+            </w:r>
+            <w:r>
+              <w:rPr>
+                <w:rFonts w:ascii="TH SarabunPSK" w:hAnsi="TH SarabunPSK" w:cs="TH SarabunPSK" w:hint="cs"/>
+                <w:sz w:val="32"/>
+                <w:szCs w:val="32"/>
+                <w:cs/>
+                <w:lang w:bidi="th-TH"/>
+              </w:rPr>
+              <w:t>/</w:t>
+            </w:r>
+            <w:r>
+              <w:rPr>
+                <w:rFonts w:ascii="TH SarabunPSK" w:hAnsi="TH SarabunPSK" w:cs="TH SarabunPSK" w:hint="cs"/>
+                <w:sz w:val="32"/>
+                <w:szCs w:val="32"/>
+                <w:lang w:bidi="th-TH"/>
+              </w:rPr>
+              <w:t>Registration</w:t>
+            </w:r>
+            <w:r>
+              <w:rPr>
+                <w:rFonts w:ascii="TH SarabunPSK" w:hAnsi="TH SarabunPSK" w:cs="TH SarabunPSK" w:hint="cs"/>
+                <w:sz w:val="32"/>
+                <w:szCs w:val="32"/>
+                <w:cs/>
+                <w:lang w:bidi="th-TH"/>
+              </w:rPr>
+              <w:t>.</w:t>
+            </w:r>
+            <w:r>
+              <w:rPr>
+                <w:rFonts w:ascii="TH SarabunPSK" w:hAnsi="TH SarabunPSK" w:cs="TH SarabunPSK" w:hint="cs"/>
+                <w:sz w:val="32"/>
+                <w:szCs w:val="32"/>
+                <w:lang w:bidi="th-TH"/>
+              </w:rPr>
+              <w:t>html</w:t>
+            </w:r>
+            <w:r>
+              <w:rPr>
+                <w:rFonts w:ascii="TH SarabunPSK" w:hAnsi="TH SarabunPSK" w:cs="TH SarabunPSK"/>
+                <w:sz w:val="32"/>
+                <w:szCs w:val="32"/>
+                <w:cs/>
+                <w:lang w:bidi="th-TH"/>
+              </w:rPr>
+              <w:t xml:space="preserve"> แล้วระบบแสดงหน้า </w:t>
+            </w:r>
+            <w:r>
+              <w:rPr>
+                <w:rFonts w:ascii="TH SarabunPSK" w:hAnsi="TH SarabunPSK" w:cs="TH SarabunPSK"/>
+                <w:sz w:val="32"/>
+                <w:szCs w:val="32"/>
+                <w:lang w:bidi="th-TH"/>
+              </w:rPr>
+              <w:t xml:space="preserve">Workshop Registration </w:t>
+            </w:r>
+            <w:r>
+              <w:rPr>
+                <w:rFonts w:ascii="TH SarabunPSK" w:hAnsi="TH SarabunPSK" w:cs="TH SarabunPSK"/>
+                <w:sz w:val="32"/>
+                <w:szCs w:val="32"/>
+                <w:cs/>
+                <w:lang w:bidi="th-TH"/>
+              </w:rPr>
+              <w:t>สำเร็จ</w:t>
+            </w:r>
           </w:p>
         </w:tc>
         <w:tc>
           <w:tcPr>
-            <w:tcW w:w="2279" w:type="dxa"/>
+            <w:tcW w:w="1548" w:type="dxa"/>
           </w:tcPr>
           <w:p>
             <w:pPr>
@@ -4619,7 +4746,7 @@
         </w:tc>
         <w:tc>
           <w:tcPr>
-            <w:tcW w:w="1352" w:type="dxa"/>
+            <w:tcW w:w="1086" w:type="dxa"/>
           </w:tcPr>
           <w:p>
             <w:pPr>
@@ -5062,6 +5189,7 @@
                 <w:cs/>
                 <w:lang w:bidi="th-TH"/>
               </w:rPr>
+              <w:lastRenderedPageBreak/>
               <w:t xml:space="preserve">กรอกข้อมูลที่ช่อง </w:t>
             </w:r>
             <w:r>
@@ -5226,7 +5354,7 @@
         </w:tc>
         <w:tc>
           <w:tcPr>
-            <w:tcW w:w="2759" w:type="dxa"/>
+            <w:tcW w:w="1852" w:type="dxa"/>
           </w:tcPr>
           <w:p>
             <w:pPr>
@@ -5245,6 +5373,7 @@
                 <w:cs/>
                 <w:lang w:bidi="th-TH"/>
               </w:rPr>
+              <w:lastRenderedPageBreak/>
               <w:t xml:space="preserve">แสดงหน้า </w:t>
             </w:r>
             <w:r>
@@ -5349,7 +5478,17 @@
                 <w:szCs w:val="32"/>
                 <w:lang w:bidi="th-TH"/>
               </w:rPr>
-              <w:t>We will send a confirmation to your email soon.</w:t>
+              <w:t xml:space="preserve">We </w:t>
+            </w:r>
+            <w:r>
+              <w:rPr>
+                <w:rFonts w:ascii="TH SarabunPSK" w:hAnsi="TH SarabunPSK" w:cs="TH SarabunPSK"/>
+                <w:sz w:val="32"/>
+                <w:szCs w:val="32"/>
+                <w:lang w:bidi="th-TH"/>
+              </w:rPr>
+              <w:lastRenderedPageBreak/>
+              <w:t>will send a confirmation to your email soon.</w:t>
             </w:r>
             <w:r>
               <w:rPr>
@@ -5365,7 +5504,7 @@
         </w:tc>
         <w:tc>
           <w:tcPr>
-            <w:tcW w:w="2603" w:type="dxa"/>
+            <w:tcW w:w="4507" w:type="dxa"/>
             <w:gridSpan w:val="2"/>
           </w:tcPr>
           <w:p>
@@ -5377,11 +5516,107 @@
                 <w:lang w:bidi="th-TH"/>
               </w:rPr>
             </w:pPr>
+            <w:r>
+              <w:rPr>
+                <w:rFonts w:ascii="TH SarabunPSK" w:hAnsi="TH SarabunPSK" w:cs="TH SarabunPSK"/>
+                <w:sz w:val="32"/>
+                <w:szCs w:val="32"/>
+                <w:cs/>
+                <w:lang w:bidi="th-TH"/>
+              </w:rPr>
+              <w:lastRenderedPageBreak/>
+              <w:t xml:space="preserve">หลังคลิก </w:t>
+            </w:r>
+            <w:r>
+              <w:rPr>
+                <w:rFonts w:ascii="TH SarabunPSK" w:hAnsi="TH SarabunPSK" w:cs="TH SarabunPSK"/>
+                <w:sz w:val="32"/>
+                <w:szCs w:val="32"/>
+                <w:lang w:bidi="th-TH"/>
+              </w:rPr>
+              <w:t xml:space="preserve">“Register” </w:t>
+            </w:r>
+            <w:r>
+              <w:rPr>
+                <w:rFonts w:ascii="TH SarabunPSK" w:hAnsi="TH SarabunPSK" w:cs="TH SarabunPSK"/>
+                <w:sz w:val="32"/>
+                <w:szCs w:val="32"/>
+                <w:cs/>
+                <w:lang w:bidi="th-TH"/>
+              </w:rPr>
+              <w:t xml:space="preserve">ระบบ </w:t>
+            </w:r>
+            <w:r>
+              <w:rPr>
+                <w:rFonts w:ascii="TH SarabunPSK" w:hAnsi="TH SarabunPSK" w:cs="TH SarabunPSK"/>
+                <w:sz w:val="32"/>
+                <w:szCs w:val="32"/>
+                <w:lang w:bidi="th-TH"/>
+              </w:rPr>
+              <w:t xml:space="preserve">redirect </w:t>
+            </w:r>
+            <w:r>
+              <w:rPr>
+                <w:rFonts w:ascii="TH SarabunPSK" w:hAnsi="TH SarabunPSK" w:cs="TH SarabunPSK"/>
+                <w:sz w:val="32"/>
+                <w:szCs w:val="32"/>
+                <w:cs/>
+                <w:lang w:bidi="th-TH"/>
+              </w:rPr>
+              <w:t>ไป</w:t>
+            </w:r>
+            <w:r>
+              <w:rPr>
+                <w:rFonts w:ascii="TH SarabunPSK" w:hAnsi="TH SarabunPSK" w:cs="TH SarabunPSK"/>
+                <w:sz w:val="32"/>
+                <w:szCs w:val="32"/>
+                <w:lang w:bidi="th-TH"/>
+              </w:rPr>
+              <w:t xml:space="preserve"> Success.html (Title: Success) </w:t>
+            </w:r>
+            <w:r>
+              <w:rPr>
+                <w:rFonts w:ascii="TH SarabunPSK" w:hAnsi="TH SarabunPSK" w:cs="TH SarabunPSK"/>
+                <w:sz w:val="32"/>
+                <w:szCs w:val="32"/>
+                <w:cs/>
+                <w:lang w:bidi="th-TH"/>
+              </w:rPr>
+              <w:t xml:space="preserve">และแสดงข้อความ </w:t>
+            </w:r>
+            <w:r>
+              <w:rPr>
+                <w:rFonts w:ascii="TH SarabunPSK" w:hAnsi="TH SarabunPSK" w:cs="TH SarabunPSK"/>
+                <w:sz w:val="32"/>
+                <w:szCs w:val="32"/>
+                <w:lang w:bidi="th-TH"/>
+              </w:rPr>
+              <w:t xml:space="preserve">“Thank you for registering with us.” </w:t>
+            </w:r>
+            <w:r>
+              <w:rPr>
+                <w:rFonts w:ascii="TH SarabunPSK" w:hAnsi="TH SarabunPSK" w:cs="TH SarabunPSK"/>
+                <w:sz w:val="32"/>
+                <w:szCs w:val="32"/>
+                <w:cs/>
+                <w:lang w:bidi="th-TH"/>
+              </w:rPr>
+              <w:t xml:space="preserve">และ </w:t>
+            </w:r>
+            <w:r>
+              <w:rPr>
+                <w:rFonts w:ascii="TH SarabunPSK" w:hAnsi="TH SarabunPSK" w:cs="TH SarabunPSK"/>
+                <w:sz w:val="32"/>
+                <w:szCs w:val="32"/>
+                <w:lang w:bidi="th-TH"/>
+              </w:rPr>
+              <w:t>“We will send a confirmation to your email soon.” </w:t>
+            </w:r>
           </w:p>
         </w:tc>
         <w:tc>
           <w:tcPr>
-            <w:tcW w:w="2279" w:type="dxa"/>
+            <w:tcW w:w="1548" w:type="dxa"/>
           </w:tcPr>
           <w:p>
             <w:pPr>
@@ -5406,7 +5641,7 @@
         </w:tc>
         <w:tc>
           <w:tcPr>
-            <w:tcW w:w="1352" w:type="dxa"/>
+            <w:tcW w:w="1086" w:type="dxa"/>
           </w:tcPr>
           <w:p>
             <w:pPr>
@@ -5446,7 +5681,6 @@
                 <w:szCs w:val="32"/>
                 <w:lang w:bidi="th-TH"/>
               </w:rPr>
-              <w:lastRenderedPageBreak/>
               <w:t>No</w:t>
             </w:r>
             <w:r>
@@ -5495,7 +5729,7 @@
         </w:tc>
         <w:tc>
           <w:tcPr>
-            <w:tcW w:w="2759" w:type="dxa"/>
+            <w:tcW w:w="1852" w:type="dxa"/>
           </w:tcPr>
           <w:p>
             <w:pPr>
@@ -5524,7 +5758,7 @@
         </w:tc>
         <w:tc>
           <w:tcPr>
-            <w:tcW w:w="2603" w:type="dxa"/>
+            <w:tcW w:w="4507" w:type="dxa"/>
             <w:gridSpan w:val="2"/>
           </w:tcPr>
           <w:p>
@@ -5554,7 +5788,7 @@
         </w:tc>
         <w:tc>
           <w:tcPr>
-            <w:tcW w:w="2279" w:type="dxa"/>
+            <w:tcW w:w="1548" w:type="dxa"/>
           </w:tcPr>
           <w:p>
             <w:pPr>
@@ -5641,7 +5875,7 @@
         </w:tc>
         <w:tc>
           <w:tcPr>
-            <w:tcW w:w="1352" w:type="dxa"/>
+            <w:tcW w:w="1086" w:type="dxa"/>
           </w:tcPr>
           <w:p>
             <w:pPr>
@@ -5883,7 +6117,7 @@
         </w:tc>
         <w:tc>
           <w:tcPr>
-            <w:tcW w:w="2759" w:type="dxa"/>
+            <w:tcW w:w="1852" w:type="dxa"/>
           </w:tcPr>
           <w:p>
             <w:pPr>
@@ -5936,7 +6170,7 @@
         </w:tc>
         <w:tc>
           <w:tcPr>
-            <w:tcW w:w="2603" w:type="dxa"/>
+            <w:tcW w:w="4507" w:type="dxa"/>
             <w:gridSpan w:val="2"/>
           </w:tcPr>
           <w:p>
@@ -5948,11 +6182,172 @@
                 <w:lang w:bidi="th-TH"/>
               </w:rPr>
             </w:pPr>
+            <w:r>
+              <w:rPr>
+                <w:rFonts w:ascii="TH SarabunPSK" w:hAnsi="TH SarabunPSK" w:cs="TH SarabunPSK"/>
+                <w:sz w:val="32"/>
+                <w:szCs w:val="32"/>
+                <w:cs/>
+                <w:lang w:bidi="th-TH"/>
+              </w:rPr>
+              <w:t xml:space="preserve">เปิด </w:t>
+            </w:r>
+            <w:r>
+              <w:rPr>
+                <w:rFonts w:ascii="TH SarabunPSK" w:hAnsi="TH SarabunPSK" w:cs="TH SarabunPSK"/>
+                <w:sz w:val="32"/>
+                <w:szCs w:val="32"/>
+                <w:lang w:bidi="th-TH"/>
+              </w:rPr>
+              <w:t xml:space="preserve">URL </w:t>
+            </w:r>
+            <w:r>
+              <w:rPr>
+                <w:rFonts w:ascii="TH SarabunPSK" w:hAnsi="TH SarabunPSK" w:cs="TH SarabunPSK" w:hint="cs"/>
+                <w:sz w:val="32"/>
+                <w:szCs w:val="32"/>
+                <w:lang w:bidi="th-TH"/>
+              </w:rPr>
+              <w:t>http</w:t>
+            </w:r>
+            <w:r>
+              <w:rPr>
+                <w:rFonts w:ascii="TH SarabunPSK" w:hAnsi="TH SarabunPSK" w:cs="TH SarabunPSK" w:hint="cs"/>
+                <w:sz w:val="32"/>
+                <w:szCs w:val="32"/>
+                <w:cs/>
+                <w:lang w:bidi="th-TH"/>
+              </w:rPr>
+              <w:t>://</w:t>
+            </w:r>
+            <w:r>
+              <w:rPr>
+                <w:rFonts w:ascii="TH SarabunPSK" w:hAnsi="TH SarabunPSK" w:cs="TH SarabunPSK" w:hint="cs"/>
+                <w:sz w:val="32"/>
+                <w:szCs w:val="32"/>
+                <w:lang w:bidi="th-TH"/>
+              </w:rPr>
+              <w:t>localhost</w:t>
+            </w:r>
+            <w:r>
+              <w:rPr>
+                <w:rFonts w:ascii="TH SarabunPSK" w:hAnsi="TH SarabunPSK" w:cs="TH SarabunPSK" w:hint="cs"/>
+                <w:sz w:val="32"/>
+                <w:szCs w:val="32"/>
+                <w:cs/>
+                <w:lang w:bidi="th-TH"/>
+              </w:rPr>
+              <w:t>:</w:t>
+            </w:r>
+            <w:r>
+              <w:rPr>
+                <w:rFonts w:ascii="TH SarabunPSK" w:hAnsi="TH SarabunPSK" w:cs="TH SarabunPSK" w:hint="cs"/>
+                <w:sz w:val="32"/>
+                <w:szCs w:val="32"/>
+                <w:lang w:bidi="th-TH"/>
+              </w:rPr>
+              <w:t>7272</w:t>
+            </w:r>
+            <w:r>
+              <w:rPr>
+                <w:rFonts w:ascii="TH SarabunPSK" w:hAnsi="TH SarabunPSK" w:cs="TH SarabunPSK" w:hint="cs"/>
+                <w:sz w:val="32"/>
+                <w:szCs w:val="32"/>
+                <w:cs/>
+                <w:lang w:bidi="th-TH"/>
+              </w:rPr>
+              <w:t>/</w:t>
+            </w:r>
+            <w:r>
+              <w:rPr>
+                <w:rFonts w:ascii="TH SarabunPSK" w:hAnsi="TH SarabunPSK" w:cs="TH SarabunPSK" w:hint="cs"/>
+                <w:sz w:val="32"/>
+                <w:szCs w:val="32"/>
+                <w:lang w:bidi="th-TH"/>
+              </w:rPr>
+              <w:t>Lab</w:t>
+            </w:r>
+            <w:r>
+              <w:rPr>
+                <w:rFonts w:ascii="TH SarabunPSK" w:hAnsi="TH SarabunPSK" w:cs="TH SarabunPSK"/>
+                <w:sz w:val="32"/>
+                <w:szCs w:val="32"/>
+                <w:lang w:bidi="th-TH"/>
+              </w:rPr>
+              <w:t>4</w:t>
+            </w:r>
+            <w:r>
+              <w:rPr>
+                <w:rFonts w:ascii="TH SarabunPSK" w:hAnsi="TH SarabunPSK" w:cs="TH SarabunPSK" w:hint="cs"/>
+                <w:sz w:val="32"/>
+                <w:szCs w:val="32"/>
+                <w:cs/>
+                <w:lang w:bidi="th-TH"/>
+              </w:rPr>
+              <w:t>/</w:t>
+            </w:r>
+            <w:r>
+              <w:rPr>
+                <w:rFonts w:ascii="TH SarabunPSK" w:hAnsi="TH SarabunPSK" w:cs="TH SarabunPSK" w:hint="cs"/>
+                <w:sz w:val="32"/>
+                <w:szCs w:val="32"/>
+                <w:lang w:bidi="th-TH"/>
+              </w:rPr>
+              <w:t>Registration</w:t>
+            </w:r>
+            <w:r>
+              <w:rPr>
+                <w:rFonts w:ascii="TH SarabunPSK" w:hAnsi="TH SarabunPSK" w:cs="TH SarabunPSK" w:hint="cs"/>
+                <w:sz w:val="32"/>
+                <w:szCs w:val="32"/>
+                <w:cs/>
+                <w:lang w:bidi="th-TH"/>
+              </w:rPr>
+              <w:t>.</w:t>
+            </w:r>
+            <w:r>
+              <w:rPr>
+                <w:rFonts w:ascii="TH SarabunPSK" w:hAnsi="TH SarabunPSK" w:cs="TH SarabunPSK" w:hint="cs"/>
+                <w:sz w:val="32"/>
+                <w:szCs w:val="32"/>
+                <w:lang w:bidi="th-TH"/>
+              </w:rPr>
+              <w:t>html</w:t>
+            </w:r>
+            <w:r>
+              <w:rPr>
+                <w:rFonts w:ascii="TH SarabunPSK" w:hAnsi="TH SarabunPSK" w:cs="TH SarabunPSK"/>
+                <w:sz w:val="32"/>
+                <w:szCs w:val="32"/>
+                <w:cs/>
+                <w:lang w:bidi="th-TH"/>
+              </w:rPr>
+              <w:t xml:space="preserve"> แล้วระบบแสดงหน้า </w:t>
+            </w:r>
+            <w:r>
+              <w:rPr>
+                <w:rFonts w:ascii="TH SarabunPSK" w:hAnsi="TH SarabunPSK" w:cs="TH SarabunPSK"/>
+                <w:sz w:val="32"/>
+                <w:szCs w:val="32"/>
+                <w:lang w:bidi="th-TH"/>
+              </w:rPr>
+              <w:t xml:space="preserve">Workshop Registration </w:t>
+            </w:r>
+            <w:r>
+              <w:rPr>
+                <w:rFonts w:ascii="TH SarabunPSK" w:hAnsi="TH SarabunPSK" w:cs="TH SarabunPSK"/>
+                <w:sz w:val="32"/>
+                <w:szCs w:val="32"/>
+                <w:cs/>
+                <w:lang w:bidi="th-TH"/>
+              </w:rPr>
+              <w:t>สำเร็จ</w:t>
+            </w:r>
           </w:p>
         </w:tc>
         <w:tc>
           <w:tcPr>
-            <w:tcW w:w="2279" w:type="dxa"/>
+            <w:tcW w:w="1548" w:type="dxa"/>
           </w:tcPr>
           <w:p>
             <w:pPr>
@@ -5977,7 +6372,7 @@
         </w:tc>
         <w:tc>
           <w:tcPr>
-            <w:tcW w:w="1352" w:type="dxa"/>
+            <w:tcW w:w="1086" w:type="dxa"/>
           </w:tcPr>
           <w:p>
             <w:pPr>
@@ -6520,7 +6915,7 @@
         </w:tc>
         <w:tc>
           <w:tcPr>
-            <w:tcW w:w="2759" w:type="dxa"/>
+            <w:tcW w:w="1852" w:type="dxa"/>
           </w:tcPr>
           <w:p>
             <w:pPr>
@@ -6659,7 +7054,7 @@
         </w:tc>
         <w:tc>
           <w:tcPr>
-            <w:tcW w:w="2603" w:type="dxa"/>
+            <w:tcW w:w="4507" w:type="dxa"/>
             <w:gridSpan w:val="2"/>
           </w:tcPr>
           <w:p>
@@ -6671,11 +7066,125 @@
                 <w:lang w:bidi="th-TH"/>
               </w:rPr>
             </w:pPr>
+            <w:r>
+              <w:rPr>
+                <w:rFonts w:ascii="TH SarabunPSK" w:hAnsi="TH SarabunPSK" w:cs="TH SarabunPSK"/>
+                <w:sz w:val="32"/>
+                <w:szCs w:val="32"/>
+                <w:cs/>
+                <w:lang w:bidi="th-TH"/>
+              </w:rPr>
+              <w:t xml:space="preserve">หลังคลิก </w:t>
+            </w:r>
+            <w:r>
+              <w:rPr>
+                <w:rFonts w:ascii="TH SarabunPSK" w:hAnsi="TH SarabunPSK" w:cs="TH SarabunPSK"/>
+                <w:sz w:val="32"/>
+                <w:szCs w:val="32"/>
+                <w:lang w:bidi="th-TH"/>
+              </w:rPr>
+              <w:t>“Register” (</w:t>
+            </w:r>
+            <w:r>
+              <w:rPr>
+                <w:rFonts w:ascii="TH SarabunPSK" w:hAnsi="TH SarabunPSK" w:cs="TH SarabunPSK"/>
+                <w:sz w:val="32"/>
+                <w:szCs w:val="32"/>
+                <w:cs/>
+                <w:lang w:bidi="th-TH"/>
+              </w:rPr>
+              <w:t xml:space="preserve">แม้ไม่กรอก </w:t>
+            </w:r>
+            <w:r>
+              <w:rPr>
+                <w:rFonts w:ascii="TH SarabunPSK" w:hAnsi="TH SarabunPSK" w:cs="TH SarabunPSK"/>
+                <w:sz w:val="32"/>
+                <w:szCs w:val="32"/>
+                <w:lang w:bidi="th-TH"/>
+              </w:rPr>
+              <w:t xml:space="preserve">Organization) </w:t>
+            </w:r>
+            <w:r>
+              <w:rPr>
+                <w:rFonts w:ascii="TH SarabunPSK" w:hAnsi="TH SarabunPSK" w:cs="TH SarabunPSK"/>
+                <w:sz w:val="32"/>
+                <w:szCs w:val="32"/>
+                <w:cs/>
+                <w:lang w:bidi="th-TH"/>
+              </w:rPr>
+              <w:t xml:space="preserve">ระบบ </w:t>
+            </w:r>
+            <w:r>
+              <w:rPr>
+                <w:rFonts w:ascii="TH SarabunPSK" w:hAnsi="TH SarabunPSK" w:cs="TH SarabunPSK"/>
+                <w:sz w:val="32"/>
+                <w:szCs w:val="32"/>
+                <w:lang w:bidi="th-TH"/>
+              </w:rPr>
+              <w:t xml:space="preserve">redirect </w:t>
+            </w:r>
+            <w:r>
+              <w:rPr>
+                <w:rFonts w:ascii="TH SarabunPSK" w:hAnsi="TH SarabunPSK" w:cs="TH SarabunPSK"/>
+                <w:sz w:val="32"/>
+                <w:szCs w:val="32"/>
+                <w:cs/>
+                <w:lang w:bidi="th-TH"/>
+              </w:rPr>
+              <w:t>ไป</w:t>
+            </w:r>
+            <w:r>
+              <w:rPr>
+                <w:rFonts w:ascii="TH SarabunPSK" w:hAnsi="TH SarabunPSK" w:cs="TH SarabunPSK"/>
+                <w:sz w:val="32"/>
+                <w:szCs w:val="32"/>
+                <w:lang w:bidi="th-TH"/>
+              </w:rPr>
+              <w:t xml:space="preserve"> Success.html (Title: Success) </w:t>
+            </w:r>
+            <w:r>
+              <w:rPr>
+                <w:rFonts w:ascii="TH SarabunPSK" w:hAnsi="TH SarabunPSK" w:cs="TH SarabunPSK"/>
+                <w:sz w:val="32"/>
+                <w:szCs w:val="32"/>
+                <w:cs/>
+                <w:lang w:bidi="th-TH"/>
+              </w:rPr>
+              <w:t xml:space="preserve">และแสดงข้อความ </w:t>
+            </w:r>
+            <w:r>
+              <w:rPr>
+                <w:rFonts w:ascii="TH SarabunPSK" w:hAnsi="TH SarabunPSK" w:cs="TH SarabunPSK"/>
+                <w:sz w:val="32"/>
+                <w:szCs w:val="32"/>
+                <w:lang w:bidi="th-TH"/>
+              </w:rPr>
+              <w:t xml:space="preserve">“Thank you for registering with us.” </w:t>
+            </w:r>
+            <w:r>
+              <w:rPr>
+                <w:rFonts w:ascii="TH SarabunPSK" w:hAnsi="TH SarabunPSK" w:cs="TH SarabunPSK"/>
+                <w:sz w:val="32"/>
+                <w:szCs w:val="32"/>
+                <w:cs/>
+                <w:lang w:bidi="th-TH"/>
+              </w:rPr>
+              <w:t xml:space="preserve">และ </w:t>
+            </w:r>
+            <w:r>
+              <w:rPr>
+                <w:rFonts w:ascii="TH SarabunPSK" w:hAnsi="TH SarabunPSK" w:cs="TH SarabunPSK"/>
+                <w:sz w:val="32"/>
+                <w:szCs w:val="32"/>
+                <w:lang w:bidi="th-TH"/>
+              </w:rPr>
+              <w:t>“We will send a confirmation to your email soon.” </w:t>
+            </w:r>
           </w:p>
         </w:tc>
         <w:tc>
           <w:tcPr>
-            <w:tcW w:w="2279" w:type="dxa"/>
+            <w:tcW w:w="1548" w:type="dxa"/>
           </w:tcPr>
           <w:p>
             <w:pPr>
@@ -6700,7 +7209,7 @@
         </w:tc>
         <w:tc>
           <w:tcPr>
-            <w:tcW w:w="1352" w:type="dxa"/>
+            <w:tcW w:w="1086" w:type="dxa"/>
           </w:tcPr>
           <w:p>
             <w:pPr>
@@ -6728,57 +7237,7 @@
     <w:p>
       <w:pPr>
         <w:rPr>
-          <w:rFonts w:ascii="TH SarabunPSK" w:hAnsi="TH SarabunPSK" w:cs="TH SarabunPSK"/>
-          <w:sz w:val="32"/>
-          <w:szCs w:val="32"/>
-          <w:lang w:bidi="th-TH"/>
-        </w:rPr>
-      </w:pPr>
-    </w:p>
-    <w:p>
-      <w:pPr>
-        <w:rPr>
-          <w:rFonts w:ascii="TH SarabunPSK" w:hAnsi="TH SarabunPSK" w:cs="TH SarabunPSK"/>
-          <w:sz w:val="32"/>
-          <w:szCs w:val="32"/>
-          <w:lang w:bidi="th-TH"/>
-        </w:rPr>
-      </w:pPr>
-    </w:p>
-    <w:p>
-      <w:pPr>
-        <w:rPr>
-          <w:rFonts w:ascii="TH SarabunPSK" w:hAnsi="TH SarabunPSK" w:cs="TH SarabunPSK"/>
-          <w:sz w:val="32"/>
-          <w:szCs w:val="32"/>
-          <w:lang w:bidi="th-TH"/>
-        </w:rPr>
-      </w:pPr>
-    </w:p>
-    <w:p>
-      <w:pPr>
-        <w:rPr>
-          <w:rFonts w:ascii="TH SarabunPSK" w:hAnsi="TH SarabunPSK" w:cs="TH SarabunPSK"/>
-          <w:sz w:val="32"/>
-          <w:szCs w:val="32"/>
-          <w:lang w:bidi="th-TH"/>
-        </w:rPr>
-      </w:pPr>
-    </w:p>
-    <w:p>
-      <w:pPr>
-        <w:rPr>
-          <w:rFonts w:ascii="TH SarabunPSK" w:hAnsi="TH SarabunPSK" w:cs="TH SarabunPSK"/>
-          <w:sz w:val="32"/>
-          <w:szCs w:val="32"/>
-          <w:lang w:bidi="th-TH"/>
-        </w:rPr>
-      </w:pPr>
-    </w:p>
-    <w:p>
-      <w:pPr>
-        <w:rPr>
-          <w:rFonts w:ascii="TH SarabunPSK" w:hAnsi="TH SarabunPSK" w:cs="TH SarabunPSK"/>
+          <w:rFonts w:ascii="TH SarabunPSK" w:hAnsi="TH SarabunPSK" w:cs="TH SarabunPSK" w:hint="cs"/>
           <w:sz w:val="32"/>
           <w:szCs w:val="32"/>
           <w:lang w:bidi="th-TH"/>
@@ -6796,11 +7255,11 @@
         <w:gridCol w:w="630"/>
         <w:gridCol w:w="2617"/>
         <w:gridCol w:w="1890"/>
-        <w:gridCol w:w="2759"/>
-        <w:gridCol w:w="2164"/>
-        <w:gridCol w:w="439"/>
-        <w:gridCol w:w="2279"/>
-        <w:gridCol w:w="1352"/>
+        <w:gridCol w:w="1924"/>
+        <w:gridCol w:w="3956"/>
+        <w:gridCol w:w="551"/>
+        <w:gridCol w:w="1495"/>
+        <w:gridCol w:w="1067"/>
       </w:tblGrid>
       <w:tr>
         <w:tc>
@@ -6847,7 +7306,7 @@
         </w:tc>
         <w:tc>
           <w:tcPr>
-            <w:tcW w:w="4649" w:type="dxa"/>
+            <w:tcW w:w="3814" w:type="dxa"/>
             <w:gridSpan w:val="2"/>
           </w:tcPr>
           <w:p>
@@ -6928,7 +7387,7 @@
         </w:tc>
         <w:tc>
           <w:tcPr>
-            <w:tcW w:w="2164" w:type="dxa"/>
+            <w:tcW w:w="3956" w:type="dxa"/>
           </w:tcPr>
           <w:p>
             <w:pPr>
@@ -6968,7 +7427,7 @@
         </w:tc>
         <w:tc>
           <w:tcPr>
-            <w:tcW w:w="4070" w:type="dxa"/>
+            <w:tcW w:w="3113" w:type="dxa"/>
             <w:gridSpan w:val="3"/>
           </w:tcPr>
           <w:p>
@@ -7064,7 +7523,7 @@
         </w:tc>
         <w:tc>
           <w:tcPr>
-            <w:tcW w:w="4649" w:type="dxa"/>
+            <w:tcW w:w="3814" w:type="dxa"/>
             <w:gridSpan w:val="2"/>
           </w:tcPr>
           <w:p>
@@ -7134,7 +7593,7 @@
         </w:tc>
         <w:tc>
           <w:tcPr>
-            <w:tcW w:w="2164" w:type="dxa"/>
+            <w:tcW w:w="3956" w:type="dxa"/>
           </w:tcPr>
           <w:p>
             <w:pPr>
@@ -7174,7 +7633,7 @@
         </w:tc>
         <w:tc>
           <w:tcPr>
-            <w:tcW w:w="4070" w:type="dxa"/>
+            <w:tcW w:w="3113" w:type="dxa"/>
             <w:gridSpan w:val="3"/>
           </w:tcPr>
           <w:p>
@@ -7337,7 +7796,7 @@
         </w:tc>
         <w:tc>
           <w:tcPr>
-            <w:tcW w:w="4649" w:type="dxa"/>
+            <w:tcW w:w="3814" w:type="dxa"/>
             <w:gridSpan w:val="2"/>
           </w:tcPr>
           <w:p>
@@ -7419,7 +7878,7 @@
         </w:tc>
         <w:tc>
           <w:tcPr>
-            <w:tcW w:w="2164" w:type="dxa"/>
+            <w:tcW w:w="3956" w:type="dxa"/>
           </w:tcPr>
           <w:p>
             <w:pPr>
@@ -7459,7 +7918,7 @@
         </w:tc>
         <w:tc>
           <w:tcPr>
-            <w:tcW w:w="4070" w:type="dxa"/>
+            <w:tcW w:w="3113" w:type="dxa"/>
             <w:gridSpan w:val="3"/>
           </w:tcPr>
           <w:p>
@@ -7546,7 +8005,7 @@
         </w:tc>
         <w:tc>
           <w:tcPr>
-            <w:tcW w:w="4649" w:type="dxa"/>
+            <w:tcW w:w="3814" w:type="dxa"/>
             <w:gridSpan w:val="2"/>
           </w:tcPr>
           <w:p>
@@ -7580,7 +8039,7 @@
         </w:tc>
         <w:tc>
           <w:tcPr>
-            <w:tcW w:w="2164" w:type="dxa"/>
+            <w:tcW w:w="3956" w:type="dxa"/>
           </w:tcPr>
           <w:p>
             <w:pPr>
@@ -7620,7 +8079,7 @@
         </w:tc>
         <w:tc>
           <w:tcPr>
-            <w:tcW w:w="4070" w:type="dxa"/>
+            <w:tcW w:w="3113" w:type="dxa"/>
             <w:gridSpan w:val="3"/>
           </w:tcPr>
           <w:p>
@@ -7964,7 +8423,7 @@
         </w:tc>
         <w:tc>
           <w:tcPr>
-            <w:tcW w:w="2759" w:type="dxa"/>
+            <w:tcW w:w="1924" w:type="dxa"/>
           </w:tcPr>
           <w:p>
             <w:pPr>
@@ -7993,7 +8452,7 @@
         </w:tc>
         <w:tc>
           <w:tcPr>
-            <w:tcW w:w="2603" w:type="dxa"/>
+            <w:tcW w:w="4507" w:type="dxa"/>
             <w:gridSpan w:val="2"/>
           </w:tcPr>
           <w:p>
@@ -8023,7 +8482,7 @@
         </w:tc>
         <w:tc>
           <w:tcPr>
-            <w:tcW w:w="2279" w:type="dxa"/>
+            <w:tcW w:w="1495" w:type="dxa"/>
           </w:tcPr>
           <w:p>
             <w:pPr>
@@ -8110,7 +8569,7 @@
         </w:tc>
         <w:tc>
           <w:tcPr>
-            <w:tcW w:w="1352" w:type="dxa"/>
+            <w:tcW w:w="1067" w:type="dxa"/>
           </w:tcPr>
           <w:p>
             <w:pPr>
@@ -8362,7 +8821,7 @@
         </w:tc>
         <w:tc>
           <w:tcPr>
-            <w:tcW w:w="2759" w:type="dxa"/>
+            <w:tcW w:w="1924" w:type="dxa"/>
           </w:tcPr>
           <w:p>
             <w:pPr>
@@ -8425,7 +8884,7 @@
         </w:tc>
         <w:tc>
           <w:tcPr>
-            <w:tcW w:w="2603" w:type="dxa"/>
+            <w:tcW w:w="4507" w:type="dxa"/>
             <w:gridSpan w:val="2"/>
           </w:tcPr>
           <w:p>
@@ -8437,11 +8896,172 @@
                 <w:lang w:bidi="th-TH"/>
               </w:rPr>
             </w:pPr>
+            <w:r>
+              <w:rPr>
+                <w:rFonts w:ascii="TH SarabunPSK" w:hAnsi="TH SarabunPSK" w:cs="TH SarabunPSK"/>
+                <w:sz w:val="32"/>
+                <w:szCs w:val="32"/>
+                <w:cs/>
+                <w:lang w:bidi="th-TH"/>
+              </w:rPr>
+              <w:t xml:space="preserve">เปิด </w:t>
+            </w:r>
+            <w:r>
+              <w:rPr>
+                <w:rFonts w:ascii="TH SarabunPSK" w:hAnsi="TH SarabunPSK" w:cs="TH SarabunPSK"/>
+                <w:sz w:val="32"/>
+                <w:szCs w:val="32"/>
+                <w:lang w:bidi="th-TH"/>
+              </w:rPr>
+              <w:t xml:space="preserve">URL </w:t>
+            </w:r>
+            <w:r>
+              <w:rPr>
+                <w:rFonts w:ascii="TH SarabunPSK" w:hAnsi="TH SarabunPSK" w:cs="TH SarabunPSK" w:hint="cs"/>
+                <w:sz w:val="32"/>
+                <w:szCs w:val="32"/>
+                <w:lang w:bidi="th-TH"/>
+              </w:rPr>
+              <w:t>http</w:t>
+            </w:r>
+            <w:r>
+              <w:rPr>
+                <w:rFonts w:ascii="TH SarabunPSK" w:hAnsi="TH SarabunPSK" w:cs="TH SarabunPSK" w:hint="cs"/>
+                <w:sz w:val="32"/>
+                <w:szCs w:val="32"/>
+                <w:cs/>
+                <w:lang w:bidi="th-TH"/>
+              </w:rPr>
+              <w:t>://</w:t>
+            </w:r>
+            <w:r>
+              <w:rPr>
+                <w:rFonts w:ascii="TH SarabunPSK" w:hAnsi="TH SarabunPSK" w:cs="TH SarabunPSK" w:hint="cs"/>
+                <w:sz w:val="32"/>
+                <w:szCs w:val="32"/>
+                <w:lang w:bidi="th-TH"/>
+              </w:rPr>
+              <w:t>localhost</w:t>
+            </w:r>
+            <w:r>
+              <w:rPr>
+                <w:rFonts w:ascii="TH SarabunPSK" w:hAnsi="TH SarabunPSK" w:cs="TH SarabunPSK" w:hint="cs"/>
+                <w:sz w:val="32"/>
+                <w:szCs w:val="32"/>
+                <w:cs/>
+                <w:lang w:bidi="th-TH"/>
+              </w:rPr>
+              <w:t>:</w:t>
+            </w:r>
+            <w:r>
+              <w:rPr>
+                <w:rFonts w:ascii="TH SarabunPSK" w:hAnsi="TH SarabunPSK" w:cs="TH SarabunPSK" w:hint="cs"/>
+                <w:sz w:val="32"/>
+                <w:szCs w:val="32"/>
+                <w:lang w:bidi="th-TH"/>
+              </w:rPr>
+              <w:t>7272</w:t>
+            </w:r>
+            <w:r>
+              <w:rPr>
+                <w:rFonts w:ascii="TH SarabunPSK" w:hAnsi="TH SarabunPSK" w:cs="TH SarabunPSK" w:hint="cs"/>
+                <w:sz w:val="32"/>
+                <w:szCs w:val="32"/>
+                <w:cs/>
+                <w:lang w:bidi="th-TH"/>
+              </w:rPr>
+              <w:t>/</w:t>
+            </w:r>
+            <w:r>
+              <w:rPr>
+                <w:rFonts w:ascii="TH SarabunPSK" w:hAnsi="TH SarabunPSK" w:cs="TH SarabunPSK" w:hint="cs"/>
+                <w:sz w:val="32"/>
+                <w:szCs w:val="32"/>
+                <w:lang w:bidi="th-TH"/>
+              </w:rPr>
+              <w:t>Lab</w:t>
+            </w:r>
+            <w:r>
+              <w:rPr>
+                <w:rFonts w:ascii="TH SarabunPSK" w:hAnsi="TH SarabunPSK" w:cs="TH SarabunPSK"/>
+                <w:sz w:val="32"/>
+                <w:szCs w:val="32"/>
+                <w:lang w:bidi="th-TH"/>
+              </w:rPr>
+              <w:t>4</w:t>
+            </w:r>
+            <w:r>
+              <w:rPr>
+                <w:rFonts w:ascii="TH SarabunPSK" w:hAnsi="TH SarabunPSK" w:cs="TH SarabunPSK" w:hint="cs"/>
+                <w:sz w:val="32"/>
+                <w:szCs w:val="32"/>
+                <w:cs/>
+                <w:lang w:bidi="th-TH"/>
+              </w:rPr>
+              <w:t>/</w:t>
+            </w:r>
+            <w:r>
+              <w:rPr>
+                <w:rFonts w:ascii="TH SarabunPSK" w:hAnsi="TH SarabunPSK" w:cs="TH SarabunPSK" w:hint="cs"/>
+                <w:sz w:val="32"/>
+                <w:szCs w:val="32"/>
+                <w:lang w:bidi="th-TH"/>
+              </w:rPr>
+              <w:t>Registration</w:t>
+            </w:r>
+            <w:r>
+              <w:rPr>
+                <w:rFonts w:ascii="TH SarabunPSK" w:hAnsi="TH SarabunPSK" w:cs="TH SarabunPSK" w:hint="cs"/>
+                <w:sz w:val="32"/>
+                <w:szCs w:val="32"/>
+                <w:cs/>
+                <w:lang w:bidi="th-TH"/>
+              </w:rPr>
+              <w:t>.</w:t>
+            </w:r>
+            <w:r>
+              <w:rPr>
+                <w:rFonts w:ascii="TH SarabunPSK" w:hAnsi="TH SarabunPSK" w:cs="TH SarabunPSK" w:hint="cs"/>
+                <w:sz w:val="32"/>
+                <w:szCs w:val="32"/>
+                <w:lang w:bidi="th-TH"/>
+              </w:rPr>
+              <w:t>html</w:t>
+            </w:r>
+            <w:r>
+              <w:rPr>
+                <w:rFonts w:ascii="TH SarabunPSK" w:hAnsi="TH SarabunPSK" w:cs="TH SarabunPSK"/>
+                <w:sz w:val="32"/>
+                <w:szCs w:val="32"/>
+                <w:cs/>
+                <w:lang w:bidi="th-TH"/>
+              </w:rPr>
+              <w:t xml:space="preserve"> แล้วระบบแสดงหน้า </w:t>
+            </w:r>
+            <w:r>
+              <w:rPr>
+                <w:rFonts w:ascii="TH SarabunPSK" w:hAnsi="TH SarabunPSK" w:cs="TH SarabunPSK"/>
+                <w:sz w:val="32"/>
+                <w:szCs w:val="32"/>
+                <w:lang w:bidi="th-TH"/>
+              </w:rPr>
+              <w:t xml:space="preserve">Workshop Registration </w:t>
+            </w:r>
+            <w:r>
+              <w:rPr>
+                <w:rFonts w:ascii="TH SarabunPSK" w:hAnsi="TH SarabunPSK" w:cs="TH SarabunPSK"/>
+                <w:sz w:val="32"/>
+                <w:szCs w:val="32"/>
+                <w:cs/>
+                <w:lang w:bidi="th-TH"/>
+              </w:rPr>
+              <w:t>สำเร็จ</w:t>
+            </w:r>
           </w:p>
         </w:tc>
         <w:tc>
           <w:tcPr>
-            <w:tcW w:w="2279" w:type="dxa"/>
+            <w:tcW w:w="1495" w:type="dxa"/>
           </w:tcPr>
           <w:p>
             <w:pPr>
@@ -8466,7 +9086,7 @@
         </w:tc>
         <w:tc>
           <w:tcPr>
-            <w:tcW w:w="1352" w:type="dxa"/>
+            <w:tcW w:w="1067" w:type="dxa"/>
           </w:tcPr>
           <w:p>
             <w:pPr>
@@ -9038,7 +9658,7 @@
         </w:tc>
         <w:tc>
           <w:tcPr>
-            <w:tcW w:w="2759" w:type="dxa"/>
+            <w:tcW w:w="1924" w:type="dxa"/>
           </w:tcPr>
           <w:p>
             <w:pPr>
@@ -9057,6 +9677,7 @@
                 <w:cs/>
                 <w:lang w:bidi="th-TH"/>
               </w:rPr>
+              <w:lastRenderedPageBreak/>
               <w:t xml:space="preserve">อยู่ที่หน้า </w:t>
             </w:r>
             <w:r>
@@ -9110,7 +9731,7 @@
         </w:tc>
         <w:tc>
           <w:tcPr>
-            <w:tcW w:w="2603" w:type="dxa"/>
+            <w:tcW w:w="4507" w:type="dxa"/>
             <w:gridSpan w:val="2"/>
           </w:tcPr>
           <w:p>
@@ -9122,11 +9743,68 @@
                 <w:lang w:bidi="th-TH"/>
               </w:rPr>
             </w:pPr>
+            <w:r>
+              <w:rPr>
+                <w:rFonts w:ascii="TH SarabunPSK" w:hAnsi="TH SarabunPSK" w:cs="TH SarabunPSK"/>
+                <w:sz w:val="32"/>
+                <w:szCs w:val="32"/>
+                <w:cs/>
+                <w:lang w:bidi="th-TH"/>
+              </w:rPr>
+              <w:t xml:space="preserve">หลังคลิก </w:t>
+            </w:r>
+            <w:r>
+              <w:rPr>
+                <w:rFonts w:ascii="TH SarabunPSK" w:hAnsi="TH SarabunPSK" w:cs="TH SarabunPSK"/>
+                <w:sz w:val="32"/>
+                <w:szCs w:val="32"/>
+                <w:lang w:bidi="th-TH"/>
+              </w:rPr>
+              <w:t xml:space="preserve">“Register” </w:t>
+            </w:r>
+            <w:r>
+              <w:rPr>
+                <w:rFonts w:ascii="TH SarabunPSK" w:hAnsi="TH SarabunPSK" w:cs="TH SarabunPSK"/>
+                <w:sz w:val="32"/>
+                <w:szCs w:val="32"/>
+                <w:cs/>
+                <w:lang w:bidi="th-TH"/>
+              </w:rPr>
+              <w:t>ระบบยังอยู่หน้า</w:t>
+            </w:r>
+            <w:r>
+              <w:rPr>
+                <w:rFonts w:ascii="TH SarabunPSK" w:hAnsi="TH SarabunPSK" w:cs="TH SarabunPSK"/>
+                <w:sz w:val="32"/>
+                <w:szCs w:val="32"/>
+                <w:lang w:bidi="th-TH"/>
+              </w:rPr>
+              <w:t> Registration.html </w:t>
+            </w:r>
+            <w:r>
+              <w:rPr>
+                <w:rFonts w:ascii="TH SarabunPSK" w:hAnsi="TH SarabunPSK" w:cs="TH SarabunPSK"/>
+                <w:sz w:val="32"/>
+                <w:szCs w:val="32"/>
+                <w:cs/>
+                <w:lang w:bidi="th-TH"/>
+              </w:rPr>
+              <w:t xml:space="preserve">และแสดงข้อความ </w:t>
+            </w:r>
+            <w:r>
+              <w:rPr>
+                <w:rFonts w:ascii="TH SarabunPSK" w:hAnsi="TH SarabunPSK" w:cs="TH SarabunPSK"/>
+                <w:sz w:val="32"/>
+                <w:szCs w:val="32"/>
+                <w:lang w:bidi="th-TH"/>
+              </w:rPr>
+              <w:t>“Please enter your first name!!”</w:t>
+            </w:r>
           </w:p>
         </w:tc>
         <w:tc>
           <w:tcPr>
-            <w:tcW w:w="2279" w:type="dxa"/>
+            <w:tcW w:w="1495" w:type="dxa"/>
           </w:tcPr>
           <w:p>
             <w:pPr>
@@ -9151,7 +9829,7 @@
         </w:tc>
         <w:tc>
           <w:tcPr>
-            <w:tcW w:w="1352" w:type="dxa"/>
+            <w:tcW w:w="1067" w:type="dxa"/>
           </w:tcPr>
           <w:p>
             <w:pPr>
@@ -9191,7 +9869,6 @@
                 <w:szCs w:val="32"/>
                 <w:lang w:bidi="th-TH"/>
               </w:rPr>
-              <w:lastRenderedPageBreak/>
               <w:t>No</w:t>
             </w:r>
             <w:r>
@@ -9240,7 +9917,7 @@
         </w:tc>
         <w:tc>
           <w:tcPr>
-            <w:tcW w:w="2759" w:type="dxa"/>
+            <w:tcW w:w="1924" w:type="dxa"/>
           </w:tcPr>
           <w:p>
             <w:pPr>
@@ -9269,7 +9946,7 @@
         </w:tc>
         <w:tc>
           <w:tcPr>
-            <w:tcW w:w="2603" w:type="dxa"/>
+            <w:tcW w:w="4507" w:type="dxa"/>
             <w:gridSpan w:val="2"/>
           </w:tcPr>
           <w:p>
@@ -9299,7 +9976,7 @@
         </w:tc>
         <w:tc>
           <w:tcPr>
-            <w:tcW w:w="2279" w:type="dxa"/>
+            <w:tcW w:w="1495" w:type="dxa"/>
           </w:tcPr>
           <w:p>
             <w:pPr>
@@ -9386,7 +10063,7 @@
         </w:tc>
         <w:tc>
           <w:tcPr>
-            <w:tcW w:w="1352" w:type="dxa"/>
+            <w:tcW w:w="1067" w:type="dxa"/>
           </w:tcPr>
           <w:p>
             <w:pPr>
@@ -9628,7 +10305,7 @@
         </w:tc>
         <w:tc>
           <w:tcPr>
-            <w:tcW w:w="2759" w:type="dxa"/>
+            <w:tcW w:w="1924" w:type="dxa"/>
           </w:tcPr>
           <w:p>
             <w:pPr>
@@ -9672,7 +10349,7 @@
         </w:tc>
         <w:tc>
           <w:tcPr>
-            <w:tcW w:w="2603" w:type="dxa"/>
+            <w:tcW w:w="4507" w:type="dxa"/>
             <w:gridSpan w:val="2"/>
           </w:tcPr>
           <w:p>
@@ -9684,11 +10361,172 @@
                 <w:lang w:bidi="th-TH"/>
               </w:rPr>
             </w:pPr>
+            <w:r>
+              <w:rPr>
+                <w:rFonts w:ascii="TH SarabunPSK" w:hAnsi="TH SarabunPSK" w:cs="TH SarabunPSK"/>
+                <w:sz w:val="32"/>
+                <w:szCs w:val="32"/>
+                <w:cs/>
+                <w:lang w:bidi="th-TH"/>
+              </w:rPr>
+              <w:t xml:space="preserve">เปิด </w:t>
+            </w:r>
+            <w:r>
+              <w:rPr>
+                <w:rFonts w:ascii="TH SarabunPSK" w:hAnsi="TH SarabunPSK" w:cs="TH SarabunPSK"/>
+                <w:sz w:val="32"/>
+                <w:szCs w:val="32"/>
+                <w:lang w:bidi="th-TH"/>
+              </w:rPr>
+              <w:t xml:space="preserve">URL </w:t>
+            </w:r>
+            <w:r>
+              <w:rPr>
+                <w:rFonts w:ascii="TH SarabunPSK" w:hAnsi="TH SarabunPSK" w:cs="TH SarabunPSK" w:hint="cs"/>
+                <w:sz w:val="32"/>
+                <w:szCs w:val="32"/>
+                <w:lang w:bidi="th-TH"/>
+              </w:rPr>
+              <w:t>http</w:t>
+            </w:r>
+            <w:r>
+              <w:rPr>
+                <w:rFonts w:ascii="TH SarabunPSK" w:hAnsi="TH SarabunPSK" w:cs="TH SarabunPSK" w:hint="cs"/>
+                <w:sz w:val="32"/>
+                <w:szCs w:val="32"/>
+                <w:cs/>
+                <w:lang w:bidi="th-TH"/>
+              </w:rPr>
+              <w:t>://</w:t>
+            </w:r>
+            <w:r>
+              <w:rPr>
+                <w:rFonts w:ascii="TH SarabunPSK" w:hAnsi="TH SarabunPSK" w:cs="TH SarabunPSK" w:hint="cs"/>
+                <w:sz w:val="32"/>
+                <w:szCs w:val="32"/>
+                <w:lang w:bidi="th-TH"/>
+              </w:rPr>
+              <w:t>localhost</w:t>
+            </w:r>
+            <w:r>
+              <w:rPr>
+                <w:rFonts w:ascii="TH SarabunPSK" w:hAnsi="TH SarabunPSK" w:cs="TH SarabunPSK" w:hint="cs"/>
+                <w:sz w:val="32"/>
+                <w:szCs w:val="32"/>
+                <w:cs/>
+                <w:lang w:bidi="th-TH"/>
+              </w:rPr>
+              <w:t>:</w:t>
+            </w:r>
+            <w:r>
+              <w:rPr>
+                <w:rFonts w:ascii="TH SarabunPSK" w:hAnsi="TH SarabunPSK" w:cs="TH SarabunPSK" w:hint="cs"/>
+                <w:sz w:val="32"/>
+                <w:szCs w:val="32"/>
+                <w:lang w:bidi="th-TH"/>
+              </w:rPr>
+              <w:t>7272</w:t>
+            </w:r>
+            <w:r>
+              <w:rPr>
+                <w:rFonts w:ascii="TH SarabunPSK" w:hAnsi="TH SarabunPSK" w:cs="TH SarabunPSK" w:hint="cs"/>
+                <w:sz w:val="32"/>
+                <w:szCs w:val="32"/>
+                <w:cs/>
+                <w:lang w:bidi="th-TH"/>
+              </w:rPr>
+              <w:t>/</w:t>
+            </w:r>
+            <w:r>
+              <w:rPr>
+                <w:rFonts w:ascii="TH SarabunPSK" w:hAnsi="TH SarabunPSK" w:cs="TH SarabunPSK" w:hint="cs"/>
+                <w:sz w:val="32"/>
+                <w:szCs w:val="32"/>
+                <w:lang w:bidi="th-TH"/>
+              </w:rPr>
+              <w:t>Lab</w:t>
+            </w:r>
+            <w:r>
+              <w:rPr>
+                <w:rFonts w:ascii="TH SarabunPSK" w:hAnsi="TH SarabunPSK" w:cs="TH SarabunPSK"/>
+                <w:sz w:val="32"/>
+                <w:szCs w:val="32"/>
+                <w:lang w:bidi="th-TH"/>
+              </w:rPr>
+              <w:t>4</w:t>
+            </w:r>
+            <w:r>
+              <w:rPr>
+                <w:rFonts w:ascii="TH SarabunPSK" w:hAnsi="TH SarabunPSK" w:cs="TH SarabunPSK" w:hint="cs"/>
+                <w:sz w:val="32"/>
+                <w:szCs w:val="32"/>
+                <w:cs/>
+                <w:lang w:bidi="th-TH"/>
+              </w:rPr>
+              <w:t>/</w:t>
+            </w:r>
+            <w:r>
+              <w:rPr>
+                <w:rFonts w:ascii="TH SarabunPSK" w:hAnsi="TH SarabunPSK" w:cs="TH SarabunPSK" w:hint="cs"/>
+                <w:sz w:val="32"/>
+                <w:szCs w:val="32"/>
+                <w:lang w:bidi="th-TH"/>
+              </w:rPr>
+              <w:t>Registration</w:t>
+            </w:r>
+            <w:r>
+              <w:rPr>
+                <w:rFonts w:ascii="TH SarabunPSK" w:hAnsi="TH SarabunPSK" w:cs="TH SarabunPSK" w:hint="cs"/>
+                <w:sz w:val="32"/>
+                <w:szCs w:val="32"/>
+                <w:cs/>
+                <w:lang w:bidi="th-TH"/>
+              </w:rPr>
+              <w:t>.</w:t>
+            </w:r>
+            <w:r>
+              <w:rPr>
+                <w:rFonts w:ascii="TH SarabunPSK" w:hAnsi="TH SarabunPSK" w:cs="TH SarabunPSK" w:hint="cs"/>
+                <w:sz w:val="32"/>
+                <w:szCs w:val="32"/>
+                <w:lang w:bidi="th-TH"/>
+              </w:rPr>
+              <w:t>html</w:t>
+            </w:r>
+            <w:r>
+              <w:rPr>
+                <w:rFonts w:ascii="TH SarabunPSK" w:hAnsi="TH SarabunPSK" w:cs="TH SarabunPSK"/>
+                <w:sz w:val="32"/>
+                <w:szCs w:val="32"/>
+                <w:cs/>
+                <w:lang w:bidi="th-TH"/>
+              </w:rPr>
+              <w:t xml:space="preserve"> แล้วระบบแสดงหน้า </w:t>
+            </w:r>
+            <w:r>
+              <w:rPr>
+                <w:rFonts w:ascii="TH SarabunPSK" w:hAnsi="TH SarabunPSK" w:cs="TH SarabunPSK"/>
+                <w:sz w:val="32"/>
+                <w:szCs w:val="32"/>
+                <w:lang w:bidi="th-TH"/>
+              </w:rPr>
+              <w:t xml:space="preserve">Workshop Registration </w:t>
+            </w:r>
+            <w:r>
+              <w:rPr>
+                <w:rFonts w:ascii="TH SarabunPSK" w:hAnsi="TH SarabunPSK" w:cs="TH SarabunPSK"/>
+                <w:sz w:val="32"/>
+                <w:szCs w:val="32"/>
+                <w:cs/>
+                <w:lang w:bidi="th-TH"/>
+              </w:rPr>
+              <w:t>สำเร็จ</w:t>
+            </w:r>
           </w:p>
         </w:tc>
         <w:tc>
           <w:tcPr>
-            <w:tcW w:w="2279" w:type="dxa"/>
+            <w:tcW w:w="1495" w:type="dxa"/>
           </w:tcPr>
           <w:p>
             <w:pPr>
@@ -9713,7 +10551,7 @@
         </w:tc>
         <w:tc>
           <w:tcPr>
-            <w:tcW w:w="1352" w:type="dxa"/>
+            <w:tcW w:w="1067" w:type="dxa"/>
           </w:tcPr>
           <w:p>
             <w:pPr>
@@ -10283,7 +11121,7 @@
         </w:tc>
         <w:tc>
           <w:tcPr>
-            <w:tcW w:w="2759" w:type="dxa"/>
+            <w:tcW w:w="1924" w:type="dxa"/>
           </w:tcPr>
           <w:p>
             <w:pPr>
@@ -10355,7 +11193,7 @@
         </w:tc>
         <w:tc>
           <w:tcPr>
-            <w:tcW w:w="2603" w:type="dxa"/>
+            <w:tcW w:w="4507" w:type="dxa"/>
             <w:gridSpan w:val="2"/>
           </w:tcPr>
           <w:p>
@@ -10367,11 +11205,49 @@
                 <w:lang w:bidi="th-TH"/>
               </w:rPr>
             </w:pPr>
+            <w:r>
+              <w:rPr>
+                <w:rFonts w:ascii="TH SarabunPSK" w:hAnsi="TH SarabunPSK" w:cs="TH SarabunPSK"/>
+                <w:sz w:val="32"/>
+                <w:szCs w:val="32"/>
+                <w:cs/>
+                <w:lang w:bidi="th-TH"/>
+              </w:rPr>
+              <w:t>ระบบยังอยู่หน้า</w:t>
+            </w:r>
+            <w:r>
+              <w:rPr>
+                <w:rFonts w:ascii="TH SarabunPSK" w:hAnsi="TH SarabunPSK" w:cs="TH SarabunPSK"/>
+                <w:sz w:val="32"/>
+                <w:szCs w:val="32"/>
+                <w:lang w:bidi="th-TH"/>
+              </w:rPr>
+              <w:t> Registration.html </w:t>
+            </w:r>
+            <w:r>
+              <w:rPr>
+                <w:rFonts w:ascii="TH SarabunPSK" w:hAnsi="TH SarabunPSK" w:cs="TH SarabunPSK"/>
+                <w:sz w:val="32"/>
+                <w:szCs w:val="32"/>
+                <w:cs/>
+                <w:lang w:bidi="th-TH"/>
+              </w:rPr>
+              <w:t xml:space="preserve">และแสดงข้อความ </w:t>
+            </w:r>
+            <w:r>
+              <w:rPr>
+                <w:rFonts w:ascii="TH SarabunPSK" w:hAnsi="TH SarabunPSK" w:cs="TH SarabunPSK"/>
+                <w:sz w:val="32"/>
+                <w:szCs w:val="32"/>
+                <w:lang w:bidi="th-TH"/>
+              </w:rPr>
+              <w:t>“Please enter your last name!!” </w:t>
+            </w:r>
           </w:p>
         </w:tc>
         <w:tc>
           <w:tcPr>
-            <w:tcW w:w="2279" w:type="dxa"/>
+            <w:tcW w:w="1495" w:type="dxa"/>
           </w:tcPr>
           <w:p>
             <w:pPr>
@@ -10396,7 +11272,7 @@
         </w:tc>
         <w:tc>
           <w:tcPr>
-            <w:tcW w:w="1352" w:type="dxa"/>
+            <w:tcW w:w="1067" w:type="dxa"/>
           </w:tcPr>
           <w:p>
             <w:pPr>
@@ -10484,7 +11360,7 @@
         </w:tc>
         <w:tc>
           <w:tcPr>
-            <w:tcW w:w="2759" w:type="dxa"/>
+            <w:tcW w:w="1924" w:type="dxa"/>
           </w:tcPr>
           <w:p>
             <w:pPr>
@@ -10513,7 +11389,7 @@
         </w:tc>
         <w:tc>
           <w:tcPr>
-            <w:tcW w:w="2603" w:type="dxa"/>
+            <w:tcW w:w="4507" w:type="dxa"/>
             <w:gridSpan w:val="2"/>
           </w:tcPr>
           <w:p>
@@ -10543,7 +11419,7 @@
         </w:tc>
         <w:tc>
           <w:tcPr>
-            <w:tcW w:w="2279" w:type="dxa"/>
+            <w:tcW w:w="1495" w:type="dxa"/>
           </w:tcPr>
           <w:p>
             <w:pPr>
@@ -10630,7 +11506,7 @@
         </w:tc>
         <w:tc>
           <w:tcPr>
-            <w:tcW w:w="1352" w:type="dxa"/>
+            <w:tcW w:w="1067" w:type="dxa"/>
           </w:tcPr>
           <w:p>
             <w:pPr>
@@ -10872,7 +11748,7 @@
         </w:tc>
         <w:tc>
           <w:tcPr>
-            <w:tcW w:w="2759" w:type="dxa"/>
+            <w:tcW w:w="1924" w:type="dxa"/>
           </w:tcPr>
           <w:p>
             <w:pPr>
@@ -10916,7 +11792,7 @@
         </w:tc>
         <w:tc>
           <w:tcPr>
-            <w:tcW w:w="2603" w:type="dxa"/>
+            <w:tcW w:w="4507" w:type="dxa"/>
             <w:gridSpan w:val="2"/>
           </w:tcPr>
           <w:p>
@@ -10928,11 +11804,172 @@
                 <w:lang w:bidi="th-TH"/>
               </w:rPr>
             </w:pPr>
+            <w:r>
+              <w:rPr>
+                <w:rFonts w:ascii="TH SarabunPSK" w:hAnsi="TH SarabunPSK" w:cs="TH SarabunPSK"/>
+                <w:sz w:val="32"/>
+                <w:szCs w:val="32"/>
+                <w:cs/>
+                <w:lang w:bidi="th-TH"/>
+              </w:rPr>
+              <w:t xml:space="preserve">เปิด </w:t>
+            </w:r>
+            <w:r>
+              <w:rPr>
+                <w:rFonts w:ascii="TH SarabunPSK" w:hAnsi="TH SarabunPSK" w:cs="TH SarabunPSK"/>
+                <w:sz w:val="32"/>
+                <w:szCs w:val="32"/>
+                <w:lang w:bidi="th-TH"/>
+              </w:rPr>
+              <w:t xml:space="preserve">URL </w:t>
+            </w:r>
+            <w:r>
+              <w:rPr>
+                <w:rFonts w:ascii="TH SarabunPSK" w:hAnsi="TH SarabunPSK" w:cs="TH SarabunPSK" w:hint="cs"/>
+                <w:sz w:val="32"/>
+                <w:szCs w:val="32"/>
+                <w:lang w:bidi="th-TH"/>
+              </w:rPr>
+              <w:t>http</w:t>
+            </w:r>
+            <w:r>
+              <w:rPr>
+                <w:rFonts w:ascii="TH SarabunPSK" w:hAnsi="TH SarabunPSK" w:cs="TH SarabunPSK" w:hint="cs"/>
+                <w:sz w:val="32"/>
+                <w:szCs w:val="32"/>
+                <w:cs/>
+                <w:lang w:bidi="th-TH"/>
+              </w:rPr>
+              <w:t>://</w:t>
+            </w:r>
+            <w:r>
+              <w:rPr>
+                <w:rFonts w:ascii="TH SarabunPSK" w:hAnsi="TH SarabunPSK" w:cs="TH SarabunPSK" w:hint="cs"/>
+                <w:sz w:val="32"/>
+                <w:szCs w:val="32"/>
+                <w:lang w:bidi="th-TH"/>
+              </w:rPr>
+              <w:t>localhost</w:t>
+            </w:r>
+            <w:r>
+              <w:rPr>
+                <w:rFonts w:ascii="TH SarabunPSK" w:hAnsi="TH SarabunPSK" w:cs="TH SarabunPSK" w:hint="cs"/>
+                <w:sz w:val="32"/>
+                <w:szCs w:val="32"/>
+                <w:cs/>
+                <w:lang w:bidi="th-TH"/>
+              </w:rPr>
+              <w:t>:</w:t>
+            </w:r>
+            <w:r>
+              <w:rPr>
+                <w:rFonts w:ascii="TH SarabunPSK" w:hAnsi="TH SarabunPSK" w:cs="TH SarabunPSK" w:hint="cs"/>
+                <w:sz w:val="32"/>
+                <w:szCs w:val="32"/>
+                <w:lang w:bidi="th-TH"/>
+              </w:rPr>
+              <w:t>7272</w:t>
+            </w:r>
+            <w:r>
+              <w:rPr>
+                <w:rFonts w:ascii="TH SarabunPSK" w:hAnsi="TH SarabunPSK" w:cs="TH SarabunPSK" w:hint="cs"/>
+                <w:sz w:val="32"/>
+                <w:szCs w:val="32"/>
+                <w:cs/>
+                <w:lang w:bidi="th-TH"/>
+              </w:rPr>
+              <w:t>/</w:t>
+            </w:r>
+            <w:r>
+              <w:rPr>
+                <w:rFonts w:ascii="TH SarabunPSK" w:hAnsi="TH SarabunPSK" w:cs="TH SarabunPSK" w:hint="cs"/>
+                <w:sz w:val="32"/>
+                <w:szCs w:val="32"/>
+                <w:lang w:bidi="th-TH"/>
+              </w:rPr>
+              <w:t>Lab</w:t>
+            </w:r>
+            <w:r>
+              <w:rPr>
+                <w:rFonts w:ascii="TH SarabunPSK" w:hAnsi="TH SarabunPSK" w:cs="TH SarabunPSK"/>
+                <w:sz w:val="32"/>
+                <w:szCs w:val="32"/>
+                <w:lang w:bidi="th-TH"/>
+              </w:rPr>
+              <w:t>4</w:t>
+            </w:r>
+            <w:r>
+              <w:rPr>
+                <w:rFonts w:ascii="TH SarabunPSK" w:hAnsi="TH SarabunPSK" w:cs="TH SarabunPSK" w:hint="cs"/>
+                <w:sz w:val="32"/>
+                <w:szCs w:val="32"/>
+                <w:cs/>
+                <w:lang w:bidi="th-TH"/>
+              </w:rPr>
+              <w:t>/</w:t>
+            </w:r>
+            <w:r>
+              <w:rPr>
+                <w:rFonts w:ascii="TH SarabunPSK" w:hAnsi="TH SarabunPSK" w:cs="TH SarabunPSK" w:hint="cs"/>
+                <w:sz w:val="32"/>
+                <w:szCs w:val="32"/>
+                <w:lang w:bidi="th-TH"/>
+              </w:rPr>
+              <w:t>Registration</w:t>
+            </w:r>
+            <w:r>
+              <w:rPr>
+                <w:rFonts w:ascii="TH SarabunPSK" w:hAnsi="TH SarabunPSK" w:cs="TH SarabunPSK" w:hint="cs"/>
+                <w:sz w:val="32"/>
+                <w:szCs w:val="32"/>
+                <w:cs/>
+                <w:lang w:bidi="th-TH"/>
+              </w:rPr>
+              <w:t>.</w:t>
+            </w:r>
+            <w:r>
+              <w:rPr>
+                <w:rFonts w:ascii="TH SarabunPSK" w:hAnsi="TH SarabunPSK" w:cs="TH SarabunPSK" w:hint="cs"/>
+                <w:sz w:val="32"/>
+                <w:szCs w:val="32"/>
+                <w:lang w:bidi="th-TH"/>
+              </w:rPr>
+              <w:t>html</w:t>
+            </w:r>
+            <w:r>
+              <w:rPr>
+                <w:rFonts w:ascii="TH SarabunPSK" w:hAnsi="TH SarabunPSK" w:cs="TH SarabunPSK"/>
+                <w:sz w:val="32"/>
+                <w:szCs w:val="32"/>
+                <w:cs/>
+                <w:lang w:bidi="th-TH"/>
+              </w:rPr>
+              <w:t xml:space="preserve"> แล้วระบบแสดงหน้า </w:t>
+            </w:r>
+            <w:r>
+              <w:rPr>
+                <w:rFonts w:ascii="TH SarabunPSK" w:hAnsi="TH SarabunPSK" w:cs="TH SarabunPSK"/>
+                <w:sz w:val="32"/>
+                <w:szCs w:val="32"/>
+                <w:lang w:bidi="th-TH"/>
+              </w:rPr>
+              <w:t xml:space="preserve">Workshop Registration </w:t>
+            </w:r>
+            <w:r>
+              <w:rPr>
+                <w:rFonts w:ascii="TH SarabunPSK" w:hAnsi="TH SarabunPSK" w:cs="TH SarabunPSK"/>
+                <w:sz w:val="32"/>
+                <w:szCs w:val="32"/>
+                <w:cs/>
+                <w:lang w:bidi="th-TH"/>
+              </w:rPr>
+              <w:t>สำเร็จ</w:t>
+            </w:r>
           </w:p>
         </w:tc>
         <w:tc>
           <w:tcPr>
-            <w:tcW w:w="2279" w:type="dxa"/>
+            <w:tcW w:w="1495" w:type="dxa"/>
           </w:tcPr>
           <w:p>
             <w:pPr>
@@ -10957,7 +11994,7 @@
         </w:tc>
         <w:tc>
           <w:tcPr>
-            <w:tcW w:w="1352" w:type="dxa"/>
+            <w:tcW w:w="1067" w:type="dxa"/>
           </w:tcPr>
           <w:p>
             <w:pPr>
@@ -10993,6 +12030,7 @@
                 <w:szCs w:val="32"/>
                 <w:lang w:bidi="th-TH"/>
               </w:rPr>
+              <w:lastRenderedPageBreak/>
               <w:t>2</w:t>
             </w:r>
           </w:p>
@@ -11194,7 +12232,6 @@
                 <w:cs/>
                 <w:lang w:bidi="th-TH"/>
               </w:rPr>
-              <w:lastRenderedPageBreak/>
               <w:t xml:space="preserve">กรอกข้อมูลที่ช่อง </w:t>
             </w:r>
             <w:r>
@@ -11443,7 +12480,7 @@
         </w:tc>
         <w:tc>
           <w:tcPr>
-            <w:tcW w:w="2759" w:type="dxa"/>
+            <w:tcW w:w="1924" w:type="dxa"/>
           </w:tcPr>
           <w:p>
             <w:pPr>
@@ -11462,7 +12499,6 @@
                 <w:cs/>
                 <w:lang w:bidi="th-TH"/>
               </w:rPr>
-              <w:lastRenderedPageBreak/>
               <w:t xml:space="preserve">อยู่ที่หน้า </w:t>
             </w:r>
             <w:r>
@@ -11516,7 +12552,7 @@
         </w:tc>
         <w:tc>
           <w:tcPr>
-            <w:tcW w:w="2603" w:type="dxa"/>
+            <w:tcW w:w="4507" w:type="dxa"/>
             <w:gridSpan w:val="2"/>
           </w:tcPr>
           <w:p>
@@ -11528,11 +12564,49 @@
                 <w:lang w:bidi="th-TH"/>
               </w:rPr>
             </w:pPr>
+            <w:r>
+              <w:rPr>
+                <w:rFonts w:ascii="TH SarabunPSK" w:hAnsi="TH SarabunPSK" w:cs="TH SarabunPSK"/>
+                <w:sz w:val="32"/>
+                <w:szCs w:val="32"/>
+                <w:cs/>
+                <w:lang w:bidi="th-TH"/>
+              </w:rPr>
+              <w:t>ระบบยังอยู่หน้า</w:t>
+            </w:r>
+            <w:r>
+              <w:rPr>
+                <w:rFonts w:ascii="TH SarabunPSK" w:hAnsi="TH SarabunPSK" w:cs="TH SarabunPSK"/>
+                <w:sz w:val="32"/>
+                <w:szCs w:val="32"/>
+                <w:lang w:bidi="th-TH"/>
+              </w:rPr>
+              <w:t> Registration.html </w:t>
+            </w:r>
+            <w:r>
+              <w:rPr>
+                <w:rFonts w:ascii="TH SarabunPSK" w:hAnsi="TH SarabunPSK" w:cs="TH SarabunPSK"/>
+                <w:sz w:val="32"/>
+                <w:szCs w:val="32"/>
+                <w:cs/>
+                <w:lang w:bidi="th-TH"/>
+              </w:rPr>
+              <w:t xml:space="preserve">และแสดงข้อความ </w:t>
+            </w:r>
+            <w:r>
+              <w:rPr>
+                <w:rFonts w:ascii="TH SarabunPSK" w:hAnsi="TH SarabunPSK" w:cs="TH SarabunPSK"/>
+                <w:sz w:val="32"/>
+                <w:szCs w:val="32"/>
+                <w:lang w:bidi="th-TH"/>
+              </w:rPr>
+              <w:t>“Please enter your name!!”</w:t>
+            </w:r>
           </w:p>
         </w:tc>
         <w:tc>
           <w:tcPr>
-            <w:tcW w:w="2279" w:type="dxa"/>
+            <w:tcW w:w="1495" w:type="dxa"/>
           </w:tcPr>
           <w:p>
             <w:pPr>
@@ -11557,7 +12631,7 @@
         </w:tc>
         <w:tc>
           <w:tcPr>
-            <w:tcW w:w="1352" w:type="dxa"/>
+            <w:tcW w:w="1067" w:type="dxa"/>
           </w:tcPr>
           <w:p>
             <w:pPr>
@@ -12071,7 +13145,7 @@
         </w:tc>
         <w:tc>
           <w:tcPr>
-            <w:tcW w:w="2759" w:type="dxa"/>
+            <w:tcW w:w="1924" w:type="dxa"/>
           </w:tcPr>
           <w:p>
             <w:pPr>
@@ -12143,7 +13217,7 @@
         </w:tc>
         <w:tc>
           <w:tcPr>
-            <w:tcW w:w="2603" w:type="dxa"/>
+            <w:tcW w:w="4507" w:type="dxa"/>
             <w:gridSpan w:val="2"/>
           </w:tcPr>
           <w:p>
@@ -12155,11 +13229,49 @@
                 <w:lang w:bidi="th-TH"/>
               </w:rPr>
             </w:pPr>
+            <w:r>
+              <w:rPr>
+                <w:rFonts w:ascii="TH SarabunPSK" w:hAnsi="TH SarabunPSK" w:cs="TH SarabunPSK"/>
+                <w:sz w:val="32"/>
+                <w:szCs w:val="32"/>
+                <w:cs/>
+                <w:lang w:bidi="th-TH"/>
+              </w:rPr>
+              <w:t>ระบบยังอยู่หน้า</w:t>
+            </w:r>
+            <w:r>
+              <w:rPr>
+                <w:rFonts w:ascii="TH SarabunPSK" w:hAnsi="TH SarabunPSK" w:cs="TH SarabunPSK"/>
+                <w:sz w:val="32"/>
+                <w:szCs w:val="32"/>
+                <w:lang w:bidi="th-TH"/>
+              </w:rPr>
+              <w:t> Registration.html </w:t>
+            </w:r>
+            <w:r>
+              <w:rPr>
+                <w:rFonts w:ascii="TH SarabunPSK" w:hAnsi="TH SarabunPSK" w:cs="TH SarabunPSK"/>
+                <w:sz w:val="32"/>
+                <w:szCs w:val="32"/>
+                <w:cs/>
+                <w:lang w:bidi="th-TH"/>
+              </w:rPr>
+              <w:t xml:space="preserve">และแสดงข้อความ </w:t>
+            </w:r>
+            <w:r>
+              <w:rPr>
+                <w:rFonts w:ascii="TH SarabunPSK" w:hAnsi="TH SarabunPSK" w:cs="TH SarabunPSK"/>
+                <w:sz w:val="32"/>
+                <w:szCs w:val="32"/>
+                <w:lang w:bidi="th-TH"/>
+              </w:rPr>
+              <w:t>“Please enter your email!!” </w:t>
+            </w:r>
           </w:p>
         </w:tc>
         <w:tc>
           <w:tcPr>
-            <w:tcW w:w="2279" w:type="dxa"/>
+            <w:tcW w:w="1495" w:type="dxa"/>
           </w:tcPr>
           <w:p>
             <w:pPr>
@@ -12184,7 +13296,7 @@
         </w:tc>
         <w:tc>
           <w:tcPr>
-            <w:tcW w:w="1352" w:type="dxa"/>
+            <w:tcW w:w="1067" w:type="dxa"/>
           </w:tcPr>
           <w:p>
             <w:pPr>
@@ -12272,7 +13384,7 @@
         </w:tc>
         <w:tc>
           <w:tcPr>
-            <w:tcW w:w="2759" w:type="dxa"/>
+            <w:tcW w:w="1924" w:type="dxa"/>
           </w:tcPr>
           <w:p>
             <w:pPr>
@@ -12301,7 +13413,7 @@
         </w:tc>
         <w:tc>
           <w:tcPr>
-            <w:tcW w:w="2603" w:type="dxa"/>
+            <w:tcW w:w="4507" w:type="dxa"/>
             <w:gridSpan w:val="2"/>
           </w:tcPr>
           <w:p>
@@ -12331,7 +13443,7 @@
         </w:tc>
         <w:tc>
           <w:tcPr>
-            <w:tcW w:w="2279" w:type="dxa"/>
+            <w:tcW w:w="1495" w:type="dxa"/>
           </w:tcPr>
           <w:p>
             <w:pPr>
@@ -12418,7 +13530,7 @@
         </w:tc>
         <w:tc>
           <w:tcPr>
-            <w:tcW w:w="1352" w:type="dxa"/>
+            <w:tcW w:w="1067" w:type="dxa"/>
           </w:tcPr>
           <w:p>
             <w:pPr>
@@ -12660,7 +13772,7 @@
         </w:tc>
         <w:tc>
           <w:tcPr>
-            <w:tcW w:w="2759" w:type="dxa"/>
+            <w:tcW w:w="1924" w:type="dxa"/>
           </w:tcPr>
           <w:p>
             <w:pPr>
@@ -12704,7 +13816,7 @@
         </w:tc>
         <w:tc>
           <w:tcPr>
-            <w:tcW w:w="2603" w:type="dxa"/>
+            <w:tcW w:w="4507" w:type="dxa"/>
             <w:gridSpan w:val="2"/>
           </w:tcPr>
           <w:p>
@@ -12716,11 +13828,172 @@
                 <w:lang w:bidi="th-TH"/>
               </w:rPr>
             </w:pPr>
+            <w:r>
+              <w:rPr>
+                <w:rFonts w:ascii="TH SarabunPSK" w:hAnsi="TH SarabunPSK" w:cs="TH SarabunPSK"/>
+                <w:sz w:val="32"/>
+                <w:szCs w:val="32"/>
+                <w:cs/>
+                <w:lang w:bidi="th-TH"/>
+              </w:rPr>
+              <w:t xml:space="preserve">เปิด </w:t>
+            </w:r>
+            <w:r>
+              <w:rPr>
+                <w:rFonts w:ascii="TH SarabunPSK" w:hAnsi="TH SarabunPSK" w:cs="TH SarabunPSK"/>
+                <w:sz w:val="32"/>
+                <w:szCs w:val="32"/>
+                <w:lang w:bidi="th-TH"/>
+              </w:rPr>
+              <w:t xml:space="preserve">URL </w:t>
+            </w:r>
+            <w:r>
+              <w:rPr>
+                <w:rFonts w:ascii="TH SarabunPSK" w:hAnsi="TH SarabunPSK" w:cs="TH SarabunPSK" w:hint="cs"/>
+                <w:sz w:val="32"/>
+                <w:szCs w:val="32"/>
+                <w:lang w:bidi="th-TH"/>
+              </w:rPr>
+              <w:t>http</w:t>
+            </w:r>
+            <w:r>
+              <w:rPr>
+                <w:rFonts w:ascii="TH SarabunPSK" w:hAnsi="TH SarabunPSK" w:cs="TH SarabunPSK" w:hint="cs"/>
+                <w:sz w:val="32"/>
+                <w:szCs w:val="32"/>
+                <w:cs/>
+                <w:lang w:bidi="th-TH"/>
+              </w:rPr>
+              <w:t>://</w:t>
+            </w:r>
+            <w:r>
+              <w:rPr>
+                <w:rFonts w:ascii="TH SarabunPSK" w:hAnsi="TH SarabunPSK" w:cs="TH SarabunPSK" w:hint="cs"/>
+                <w:sz w:val="32"/>
+                <w:szCs w:val="32"/>
+                <w:lang w:bidi="th-TH"/>
+              </w:rPr>
+              <w:t>localhost</w:t>
+            </w:r>
+            <w:r>
+              <w:rPr>
+                <w:rFonts w:ascii="TH SarabunPSK" w:hAnsi="TH SarabunPSK" w:cs="TH SarabunPSK" w:hint="cs"/>
+                <w:sz w:val="32"/>
+                <w:szCs w:val="32"/>
+                <w:cs/>
+                <w:lang w:bidi="th-TH"/>
+              </w:rPr>
+              <w:t>:</w:t>
+            </w:r>
+            <w:r>
+              <w:rPr>
+                <w:rFonts w:ascii="TH SarabunPSK" w:hAnsi="TH SarabunPSK" w:cs="TH SarabunPSK" w:hint="cs"/>
+                <w:sz w:val="32"/>
+                <w:szCs w:val="32"/>
+                <w:lang w:bidi="th-TH"/>
+              </w:rPr>
+              <w:t>7272</w:t>
+            </w:r>
+            <w:r>
+              <w:rPr>
+                <w:rFonts w:ascii="TH SarabunPSK" w:hAnsi="TH SarabunPSK" w:cs="TH SarabunPSK" w:hint="cs"/>
+                <w:sz w:val="32"/>
+                <w:szCs w:val="32"/>
+                <w:cs/>
+                <w:lang w:bidi="th-TH"/>
+              </w:rPr>
+              <w:t>/</w:t>
+            </w:r>
+            <w:r>
+              <w:rPr>
+                <w:rFonts w:ascii="TH SarabunPSK" w:hAnsi="TH SarabunPSK" w:cs="TH SarabunPSK" w:hint="cs"/>
+                <w:sz w:val="32"/>
+                <w:szCs w:val="32"/>
+                <w:lang w:bidi="th-TH"/>
+              </w:rPr>
+              <w:t>Lab</w:t>
+            </w:r>
+            <w:r>
+              <w:rPr>
+                <w:rFonts w:ascii="TH SarabunPSK" w:hAnsi="TH SarabunPSK" w:cs="TH SarabunPSK"/>
+                <w:sz w:val="32"/>
+                <w:szCs w:val="32"/>
+                <w:lang w:bidi="th-TH"/>
+              </w:rPr>
+              <w:t>4</w:t>
+            </w:r>
+            <w:r>
+              <w:rPr>
+                <w:rFonts w:ascii="TH SarabunPSK" w:hAnsi="TH SarabunPSK" w:cs="TH SarabunPSK" w:hint="cs"/>
+                <w:sz w:val="32"/>
+                <w:szCs w:val="32"/>
+                <w:cs/>
+                <w:lang w:bidi="th-TH"/>
+              </w:rPr>
+              <w:t>/</w:t>
+            </w:r>
+            <w:r>
+              <w:rPr>
+                <w:rFonts w:ascii="TH SarabunPSK" w:hAnsi="TH SarabunPSK" w:cs="TH SarabunPSK" w:hint="cs"/>
+                <w:sz w:val="32"/>
+                <w:szCs w:val="32"/>
+                <w:lang w:bidi="th-TH"/>
+              </w:rPr>
+              <w:t>Registration</w:t>
+            </w:r>
+            <w:r>
+              <w:rPr>
+                <w:rFonts w:ascii="TH SarabunPSK" w:hAnsi="TH SarabunPSK" w:cs="TH SarabunPSK" w:hint="cs"/>
+                <w:sz w:val="32"/>
+                <w:szCs w:val="32"/>
+                <w:cs/>
+                <w:lang w:bidi="th-TH"/>
+              </w:rPr>
+              <w:t>.</w:t>
+            </w:r>
+            <w:r>
+              <w:rPr>
+                <w:rFonts w:ascii="TH SarabunPSK" w:hAnsi="TH SarabunPSK" w:cs="TH SarabunPSK" w:hint="cs"/>
+                <w:sz w:val="32"/>
+                <w:szCs w:val="32"/>
+                <w:lang w:bidi="th-TH"/>
+              </w:rPr>
+              <w:t>html</w:t>
+            </w:r>
+            <w:r>
+              <w:rPr>
+                <w:rFonts w:ascii="TH SarabunPSK" w:hAnsi="TH SarabunPSK" w:cs="TH SarabunPSK"/>
+                <w:sz w:val="32"/>
+                <w:szCs w:val="32"/>
+                <w:cs/>
+                <w:lang w:bidi="th-TH"/>
+              </w:rPr>
+              <w:t xml:space="preserve"> แล้วระบบแสดงหน้า </w:t>
+            </w:r>
+            <w:r>
+              <w:rPr>
+                <w:rFonts w:ascii="TH SarabunPSK" w:hAnsi="TH SarabunPSK" w:cs="TH SarabunPSK"/>
+                <w:sz w:val="32"/>
+                <w:szCs w:val="32"/>
+                <w:lang w:bidi="th-TH"/>
+              </w:rPr>
+              <w:t xml:space="preserve">Workshop Registration </w:t>
+            </w:r>
+            <w:r>
+              <w:rPr>
+                <w:rFonts w:ascii="TH SarabunPSK" w:hAnsi="TH SarabunPSK" w:cs="TH SarabunPSK"/>
+                <w:sz w:val="32"/>
+                <w:szCs w:val="32"/>
+                <w:cs/>
+                <w:lang w:bidi="th-TH"/>
+              </w:rPr>
+              <w:t>สำเร็จ</w:t>
+            </w:r>
           </w:p>
         </w:tc>
         <w:tc>
           <w:tcPr>
-            <w:tcW w:w="2279" w:type="dxa"/>
+            <w:tcW w:w="1495" w:type="dxa"/>
           </w:tcPr>
           <w:p>
             <w:pPr>
@@ -12745,7 +14018,7 @@
         </w:tc>
         <w:tc>
           <w:tcPr>
-            <w:tcW w:w="1352" w:type="dxa"/>
+            <w:tcW w:w="1067" w:type="dxa"/>
           </w:tcPr>
           <w:p>
             <w:pPr>
@@ -12781,6 +14054,7 @@
                 <w:szCs w:val="32"/>
                 <w:lang w:bidi="th-TH"/>
               </w:rPr>
+              <w:lastRenderedPageBreak/>
               <w:t>2</w:t>
             </w:r>
           </w:p>
@@ -13085,7 +14359,6 @@
                 <w:cs/>
                 <w:lang w:bidi="th-TH"/>
               </w:rPr>
-              <w:lastRenderedPageBreak/>
               <w:t xml:space="preserve">กรอกข้อมูลที่ช่อง </w:t>
             </w:r>
             <w:r>
@@ -13214,7 +14487,7 @@
         </w:tc>
         <w:tc>
           <w:tcPr>
-            <w:tcW w:w="2759" w:type="dxa"/>
+            <w:tcW w:w="1924" w:type="dxa"/>
           </w:tcPr>
           <w:p>
             <w:pPr>
@@ -13233,7 +14506,6 @@
                 <w:cs/>
                 <w:lang w:bidi="th-TH"/>
               </w:rPr>
-              <w:lastRenderedPageBreak/>
               <w:t xml:space="preserve">อยู่ที่หน้า </w:t>
             </w:r>
             <w:r>
@@ -13287,7 +14559,7 @@
         </w:tc>
         <w:tc>
           <w:tcPr>
-            <w:tcW w:w="2603" w:type="dxa"/>
+            <w:tcW w:w="4507" w:type="dxa"/>
             <w:gridSpan w:val="2"/>
           </w:tcPr>
           <w:p>
@@ -13299,11 +14571,49 @@
                 <w:lang w:bidi="th-TH"/>
               </w:rPr>
             </w:pPr>
+            <w:r>
+              <w:rPr>
+                <w:rFonts w:ascii="TH SarabunPSK" w:hAnsi="TH SarabunPSK" w:cs="TH SarabunPSK"/>
+                <w:sz w:val="32"/>
+                <w:szCs w:val="32"/>
+                <w:cs/>
+                <w:lang w:bidi="th-TH"/>
+              </w:rPr>
+              <w:t>ระบบยังอยู่หน้า</w:t>
+            </w:r>
+            <w:r>
+              <w:rPr>
+                <w:rFonts w:ascii="TH SarabunPSK" w:hAnsi="TH SarabunPSK" w:cs="TH SarabunPSK"/>
+                <w:sz w:val="32"/>
+                <w:szCs w:val="32"/>
+                <w:lang w:bidi="th-TH"/>
+              </w:rPr>
+              <w:t> Registration.html </w:t>
+            </w:r>
+            <w:r>
+              <w:rPr>
+                <w:rFonts w:ascii="TH SarabunPSK" w:hAnsi="TH SarabunPSK" w:cs="TH SarabunPSK"/>
+                <w:sz w:val="32"/>
+                <w:szCs w:val="32"/>
+                <w:cs/>
+                <w:lang w:bidi="th-TH"/>
+              </w:rPr>
+              <w:t xml:space="preserve">และแสดงข้อความ </w:t>
+            </w:r>
+            <w:r>
+              <w:rPr>
+                <w:rFonts w:ascii="TH SarabunPSK" w:hAnsi="TH SarabunPSK" w:cs="TH SarabunPSK"/>
+                <w:sz w:val="32"/>
+                <w:szCs w:val="32"/>
+                <w:lang w:bidi="th-TH"/>
+              </w:rPr>
+              <w:t>“Please enter your phone number!!”</w:t>
+            </w:r>
           </w:p>
         </w:tc>
         <w:tc>
           <w:tcPr>
-            <w:tcW w:w="2279" w:type="dxa"/>
+            <w:tcW w:w="1495" w:type="dxa"/>
           </w:tcPr>
           <w:p>
             <w:pPr>
@@ -13328,7 +14638,7 @@
         </w:tc>
         <w:tc>
           <w:tcPr>
-            <w:tcW w:w="1352" w:type="dxa"/>
+            <w:tcW w:w="1067" w:type="dxa"/>
           </w:tcPr>
           <w:p>
             <w:pPr>
@@ -13416,7 +14726,7 @@
         </w:tc>
         <w:tc>
           <w:tcPr>
-            <w:tcW w:w="2759" w:type="dxa"/>
+            <w:tcW w:w="1924" w:type="dxa"/>
           </w:tcPr>
           <w:p>
             <w:pPr>
@@ -13445,7 +14755,7 @@
         </w:tc>
         <w:tc>
           <w:tcPr>
-            <w:tcW w:w="2603" w:type="dxa"/>
+            <w:tcW w:w="4507" w:type="dxa"/>
             <w:gridSpan w:val="2"/>
           </w:tcPr>
           <w:p>
@@ -13475,7 +14785,7 @@
         </w:tc>
         <w:tc>
           <w:tcPr>
-            <w:tcW w:w="2279" w:type="dxa"/>
+            <w:tcW w:w="1495" w:type="dxa"/>
           </w:tcPr>
           <w:p>
             <w:pPr>
@@ -13562,7 +14872,7 @@
         </w:tc>
         <w:tc>
           <w:tcPr>
-            <w:tcW w:w="1352" w:type="dxa"/>
+            <w:tcW w:w="1067" w:type="dxa"/>
           </w:tcPr>
           <w:p>
             <w:pPr>
@@ -13804,7 +15114,7 @@
         </w:tc>
         <w:tc>
           <w:tcPr>
-            <w:tcW w:w="2759" w:type="dxa"/>
+            <w:tcW w:w="1924" w:type="dxa"/>
           </w:tcPr>
           <w:p>
             <w:pPr>
@@ -13843,89 +15153,6 @@
                 <w:lang w:bidi="th-TH"/>
               </w:rPr>
               <w:t xml:space="preserve"> Registration</w:t>
-            </w:r>
-          </w:p>
-        </w:tc>
-        <w:tc>
-          <w:tcPr>
-            <w:tcW w:w="2603" w:type="dxa"/>
-            <w:gridSpan w:val="2"/>
-          </w:tcPr>
-          <w:p>
-            <w:pPr>
-              <w:rPr>
-                <w:rFonts w:ascii="TH SarabunPSK" w:hAnsi="TH SarabunPSK" w:cs="TH SarabunPSK"/>
-                <w:sz w:val="32"/>
-                <w:szCs w:val="32"/>
-                <w:lang w:bidi="th-TH"/>
-              </w:rPr>
-            </w:pPr>
-          </w:p>
-        </w:tc>
-        <w:tc>
-          <w:tcPr>
-            <w:tcW w:w="2279" w:type="dxa"/>
-          </w:tcPr>
-          <w:p>
-            <w:pPr>
-              <w:rPr>
-                <w:rFonts w:ascii="TH SarabunPSK" w:hAnsi="TH SarabunPSK" w:cs="TH SarabunPSK"/>
-                <w:sz w:val="32"/>
-                <w:szCs w:val="32"/>
-                <w:lang w:bidi="th-TH"/>
-              </w:rPr>
-            </w:pPr>
-            <w:r>
-              <w:rPr>
-                <w:rFonts w:ascii="TH SarabunPSK" w:hAnsi="TH SarabunPSK" w:cs="TH SarabunPSK"/>
-                <w:color w:val="00B050"/>
-                <w:sz w:val="32"/>
-                <w:szCs w:val="32"/>
-                <w:lang w:bidi="th-TH"/>
-              </w:rPr>
-              <w:t>Pass</w:t>
-            </w:r>
-          </w:p>
-        </w:tc>
-        <w:tc>
-          <w:tcPr>
-            <w:tcW w:w="1352" w:type="dxa"/>
-          </w:tcPr>
-          <w:p>
-            <w:pPr>
-              <w:rPr>
-                <w:rFonts w:ascii="TH SarabunPSK" w:hAnsi="TH SarabunPSK" w:cs="TH SarabunPSK"/>
-                <w:sz w:val="32"/>
-                <w:szCs w:val="32"/>
-                <w:lang w:bidi="th-TH"/>
-              </w:rPr>
-            </w:pPr>
-          </w:p>
-        </w:tc>
-      </w:tr>
-      <w:tr>
-        <w:tc>
-          <w:tcPr>
-            <w:tcW w:w="630" w:type="dxa"/>
-          </w:tcPr>
-          <w:p>
-            <w:pPr>
-              <w:jc w:val="center"/>
-              <w:rPr>
-                <w:rFonts w:ascii="TH SarabunPSK" w:hAnsi="TH SarabunPSK" w:cs="TH SarabunPSK"/>
-                <w:sz w:val="32"/>
-                <w:szCs w:val="32"/>
-                <w:lang w:bidi="th-TH"/>
-              </w:rPr>
-            </w:pPr>
-            <w:r>
-              <w:rPr>
-                <w:rFonts w:ascii="TH SarabunPSK" w:hAnsi="TH SarabunPSK" w:cs="TH SarabunPSK" w:hint="cs"/>
-                <w:sz w:val="32"/>
-                <w:szCs w:val="32"/>
-                <w:lang w:bidi="th-TH"/>
-              </w:rPr>
-              <w:t>2</w:t>
             </w:r>
           </w:p>
         </w:tc>
@@ -13945,6 +15172,263 @@
             </w:pPr>
             <w:r>
               <w:rPr>
+                <w:rFonts w:ascii="TH SarabunPSK" w:hAnsi="TH SarabunPSK" w:cs="TH SarabunPSK"/>
+                <w:sz w:val="32"/>
+                <w:szCs w:val="32"/>
+                <w:cs/>
+                <w:lang w:bidi="th-TH"/>
+              </w:rPr>
+              <w:t xml:space="preserve">เปิด </w:t>
+            </w:r>
+            <w:r>
+              <w:rPr>
+                <w:rFonts w:ascii="TH SarabunPSK" w:hAnsi="TH SarabunPSK" w:cs="TH SarabunPSK"/>
+                <w:sz w:val="32"/>
+                <w:szCs w:val="32"/>
+                <w:lang w:bidi="th-TH"/>
+              </w:rPr>
+              <w:t xml:space="preserve">URL </w:t>
+            </w:r>
+            <w:r>
+              <w:rPr>
+                <w:rFonts w:ascii="TH SarabunPSK" w:hAnsi="TH SarabunPSK" w:cs="TH SarabunPSK" w:hint="cs"/>
+                <w:sz w:val="32"/>
+                <w:szCs w:val="32"/>
+                <w:lang w:bidi="th-TH"/>
+              </w:rPr>
+              <w:t>http</w:t>
+            </w:r>
+            <w:r>
+              <w:rPr>
+                <w:rFonts w:ascii="TH SarabunPSK" w:hAnsi="TH SarabunPSK" w:cs="TH SarabunPSK" w:hint="cs"/>
+                <w:sz w:val="32"/>
+                <w:szCs w:val="32"/>
+                <w:cs/>
+                <w:lang w:bidi="th-TH"/>
+              </w:rPr>
+              <w:t>://</w:t>
+            </w:r>
+            <w:r>
+              <w:rPr>
+                <w:rFonts w:ascii="TH SarabunPSK" w:hAnsi="TH SarabunPSK" w:cs="TH SarabunPSK" w:hint="cs"/>
+                <w:sz w:val="32"/>
+                <w:szCs w:val="32"/>
+                <w:lang w:bidi="th-TH"/>
+              </w:rPr>
+              <w:t>localhost</w:t>
+            </w:r>
+            <w:r>
+              <w:rPr>
+                <w:rFonts w:ascii="TH SarabunPSK" w:hAnsi="TH SarabunPSK" w:cs="TH SarabunPSK" w:hint="cs"/>
+                <w:sz w:val="32"/>
+                <w:szCs w:val="32"/>
+                <w:cs/>
+                <w:lang w:bidi="th-TH"/>
+              </w:rPr>
+              <w:t>:</w:t>
+            </w:r>
+            <w:r>
+              <w:rPr>
+                <w:rFonts w:ascii="TH SarabunPSK" w:hAnsi="TH SarabunPSK" w:cs="TH SarabunPSK" w:hint="cs"/>
+                <w:sz w:val="32"/>
+                <w:szCs w:val="32"/>
+                <w:lang w:bidi="th-TH"/>
+              </w:rPr>
+              <w:t>7272</w:t>
+            </w:r>
+            <w:r>
+              <w:rPr>
+                <w:rFonts w:ascii="TH SarabunPSK" w:hAnsi="TH SarabunPSK" w:cs="TH SarabunPSK" w:hint="cs"/>
+                <w:sz w:val="32"/>
+                <w:szCs w:val="32"/>
+                <w:cs/>
+                <w:lang w:bidi="th-TH"/>
+              </w:rPr>
+              <w:t>/</w:t>
+            </w:r>
+            <w:r>
+              <w:rPr>
+                <w:rFonts w:ascii="TH SarabunPSK" w:hAnsi="TH SarabunPSK" w:cs="TH SarabunPSK" w:hint="cs"/>
+                <w:sz w:val="32"/>
+                <w:szCs w:val="32"/>
+                <w:lang w:bidi="th-TH"/>
+              </w:rPr>
+              <w:t>Lab</w:t>
+            </w:r>
+            <w:r>
+              <w:rPr>
+                <w:rFonts w:ascii="TH SarabunPSK" w:hAnsi="TH SarabunPSK" w:cs="TH SarabunPSK"/>
+                <w:sz w:val="32"/>
+                <w:szCs w:val="32"/>
+                <w:lang w:bidi="th-TH"/>
+              </w:rPr>
+              <w:t>4</w:t>
+            </w:r>
+            <w:r>
+              <w:rPr>
+                <w:rFonts w:ascii="TH SarabunPSK" w:hAnsi="TH SarabunPSK" w:cs="TH SarabunPSK" w:hint="cs"/>
+                <w:sz w:val="32"/>
+                <w:szCs w:val="32"/>
+                <w:cs/>
+                <w:lang w:bidi="th-TH"/>
+              </w:rPr>
+              <w:t>/</w:t>
+            </w:r>
+            <w:r>
+              <w:rPr>
+                <w:rFonts w:ascii="TH SarabunPSK" w:hAnsi="TH SarabunPSK" w:cs="TH SarabunPSK" w:hint="cs"/>
+                <w:sz w:val="32"/>
+                <w:szCs w:val="32"/>
+                <w:lang w:bidi="th-TH"/>
+              </w:rPr>
+              <w:t>Registration</w:t>
+            </w:r>
+            <w:r>
+              <w:rPr>
+                <w:rFonts w:ascii="TH SarabunPSK" w:hAnsi="TH SarabunPSK" w:cs="TH SarabunPSK" w:hint="cs"/>
+                <w:sz w:val="32"/>
+                <w:szCs w:val="32"/>
+                <w:cs/>
+                <w:lang w:bidi="th-TH"/>
+              </w:rPr>
+              <w:t>.</w:t>
+            </w:r>
+            <w:r>
+              <w:rPr>
+                <w:rFonts w:ascii="TH SarabunPSK" w:hAnsi="TH SarabunPSK" w:cs="TH SarabunPSK" w:hint="cs"/>
+                <w:sz w:val="32"/>
+                <w:szCs w:val="32"/>
+                <w:lang w:bidi="th-TH"/>
+              </w:rPr>
+              <w:t>html</w:t>
+            </w:r>
+            <w:r>
+              <w:rPr>
+                <w:rFonts w:ascii="TH SarabunPSK" w:hAnsi="TH SarabunPSK" w:cs="TH SarabunPSK"/>
+                <w:sz w:val="32"/>
+                <w:szCs w:val="32"/>
+                <w:cs/>
+                <w:lang w:bidi="th-TH"/>
+              </w:rPr>
+              <w:t xml:space="preserve"> </w:t>
+            </w:r>
+            <w:r>
+              <w:rPr>
+                <w:rFonts w:ascii="TH SarabunPSK" w:hAnsi="TH SarabunPSK" w:cs="TH SarabunPSK"/>
+                <w:sz w:val="32"/>
+                <w:szCs w:val="32"/>
+                <w:cs/>
+                <w:lang w:bidi="th-TH"/>
+              </w:rPr>
+              <w:t xml:space="preserve">แล้วระบบแสดงหน้า </w:t>
+            </w:r>
+            <w:r>
+              <w:rPr>
+                <w:rFonts w:ascii="TH SarabunPSK" w:hAnsi="TH SarabunPSK" w:cs="TH SarabunPSK"/>
+                <w:sz w:val="32"/>
+                <w:szCs w:val="32"/>
+                <w:lang w:bidi="th-TH"/>
+              </w:rPr>
+              <w:t xml:space="preserve">Workshop Registration </w:t>
+            </w:r>
+            <w:r>
+              <w:rPr>
+                <w:rFonts w:ascii="TH SarabunPSK" w:hAnsi="TH SarabunPSK" w:cs="TH SarabunPSK"/>
+                <w:sz w:val="32"/>
+                <w:szCs w:val="32"/>
+                <w:cs/>
+                <w:lang w:bidi="th-TH"/>
+              </w:rPr>
+              <w:t>สำเร็จ</w:t>
+            </w:r>
+          </w:p>
+        </w:tc>
+        <w:tc>
+          <w:tcPr>
+            <w:tcW w:w="1495" w:type="dxa"/>
+          </w:tcPr>
+          <w:p>
+            <w:pPr>
+              <w:rPr>
+                <w:rFonts w:ascii="TH SarabunPSK" w:hAnsi="TH SarabunPSK" w:cs="TH SarabunPSK"/>
+                <w:sz w:val="32"/>
+                <w:szCs w:val="32"/>
+                <w:lang w:bidi="th-TH"/>
+              </w:rPr>
+            </w:pPr>
+            <w:r>
+              <w:rPr>
+                <w:rFonts w:ascii="TH SarabunPSK" w:hAnsi="TH SarabunPSK" w:cs="TH SarabunPSK"/>
+                <w:color w:val="00B050"/>
+                <w:sz w:val="32"/>
+                <w:szCs w:val="32"/>
+                <w:lang w:bidi="th-TH"/>
+              </w:rPr>
+              <w:t>Pass</w:t>
+            </w:r>
+          </w:p>
+        </w:tc>
+        <w:tc>
+          <w:tcPr>
+            <w:tcW w:w="1067" w:type="dxa"/>
+          </w:tcPr>
+          <w:p>
+            <w:pPr>
+              <w:rPr>
+                <w:rFonts w:ascii="TH SarabunPSK" w:hAnsi="TH SarabunPSK" w:cs="TH SarabunPSK"/>
+                <w:sz w:val="32"/>
+                <w:szCs w:val="32"/>
+                <w:lang w:bidi="th-TH"/>
+              </w:rPr>
+            </w:pPr>
+          </w:p>
+        </w:tc>
+      </w:tr>
+      <w:tr>
+        <w:trPr>
+          <w:trHeight w:val="51"/>
+        </w:trPr>
+        <w:tc>
+          <w:tcPr>
+            <w:tcW w:w="630" w:type="dxa"/>
+          </w:tcPr>
+          <w:p>
+            <w:pPr>
+              <w:jc w:val="center"/>
+              <w:rPr>
+                <w:rFonts w:ascii="TH SarabunPSK" w:hAnsi="TH SarabunPSK" w:cs="TH SarabunPSK"/>
+                <w:sz w:val="32"/>
+                <w:szCs w:val="32"/>
+                <w:lang w:bidi="th-TH"/>
+              </w:rPr>
+            </w:pPr>
+            <w:r>
+              <w:rPr>
+                <w:rFonts w:ascii="TH SarabunPSK" w:hAnsi="TH SarabunPSK" w:cs="TH SarabunPSK" w:hint="cs"/>
+                <w:sz w:val="32"/>
+                <w:szCs w:val="32"/>
+                <w:lang w:bidi="th-TH"/>
+              </w:rPr>
+              <w:t>2</w:t>
+            </w:r>
+          </w:p>
+        </w:tc>
+        <w:tc>
+          <w:tcPr>
+            <w:tcW w:w="4507" w:type="dxa"/>
+            <w:gridSpan w:val="2"/>
+          </w:tcPr>
+          <w:p>
+            <w:pPr>
+              <w:rPr>
+                <w:rFonts w:ascii="TH SarabunPSK" w:hAnsi="TH SarabunPSK" w:cs="TH SarabunPSK"/>
+                <w:sz w:val="32"/>
+                <w:szCs w:val="32"/>
+                <w:lang w:bidi="th-TH"/>
+              </w:rPr>
+            </w:pPr>
+            <w:r>
+              <w:rPr>
                 <w:rFonts w:ascii="TH SarabunPSK" w:hAnsi="TH SarabunPSK" w:cs="TH SarabunPSK" w:hint="cs"/>
                 <w:sz w:val="32"/>
                 <w:szCs w:val="32"/>
@@ -14419,7 +15903,7 @@
         </w:tc>
         <w:tc>
           <w:tcPr>
-            <w:tcW w:w="2759" w:type="dxa"/>
+            <w:tcW w:w="1924" w:type="dxa"/>
           </w:tcPr>
           <w:p>
             <w:pPr>
@@ -14551,7 +16035,17 @@
                 <w:szCs w:val="32"/>
                 <w:lang w:bidi="th-TH"/>
               </w:rPr>
-              <w:t>5678, 081 234 5678, or 081</w:t>
+              <w:t xml:space="preserve">5678, </w:t>
+            </w:r>
+            <w:r>
+              <w:rPr>
+                <w:rFonts w:ascii="TH SarabunPSK" w:hAnsi="TH SarabunPSK" w:cs="TH SarabunPSK" w:hint="cs"/>
+                <w:sz w:val="32"/>
+                <w:szCs w:val="32"/>
+                <w:lang w:bidi="th-TH"/>
+              </w:rPr>
+              <w:lastRenderedPageBreak/>
+              <w:t>081 234 5678, or 081</w:t>
             </w:r>
             <w:r>
               <w:rPr>
@@ -14605,7 +16099,7 @@
         </w:tc>
         <w:tc>
           <w:tcPr>
-            <w:tcW w:w="2603" w:type="dxa"/>
+            <w:tcW w:w="4507" w:type="dxa"/>
             <w:gridSpan w:val="2"/>
           </w:tcPr>
           <w:p>
@@ -14617,11 +16111,50 @@
                 <w:lang w:bidi="th-TH"/>
               </w:rPr>
             </w:pPr>
+            <w:r>
+              <w:rPr>
+                <w:rFonts w:ascii="TH SarabunPSK" w:hAnsi="TH SarabunPSK" w:cs="TH SarabunPSK"/>
+                <w:sz w:val="32"/>
+                <w:szCs w:val="32"/>
+                <w:cs/>
+                <w:lang w:bidi="th-TH"/>
+              </w:rPr>
+              <w:lastRenderedPageBreak/>
+              <w:t>ระบบยังอยู่หน้า</w:t>
+            </w:r>
+            <w:r>
+              <w:rPr>
+                <w:rFonts w:ascii="TH SarabunPSK" w:hAnsi="TH SarabunPSK" w:cs="TH SarabunPSK"/>
+                <w:sz w:val="32"/>
+                <w:szCs w:val="32"/>
+                <w:lang w:bidi="th-TH"/>
+              </w:rPr>
+              <w:t> Registration.html </w:t>
+            </w:r>
+            <w:r>
+              <w:rPr>
+                <w:rFonts w:ascii="TH SarabunPSK" w:hAnsi="TH SarabunPSK" w:cs="TH SarabunPSK"/>
+                <w:sz w:val="32"/>
+                <w:szCs w:val="32"/>
+                <w:cs/>
+                <w:lang w:bidi="th-TH"/>
+              </w:rPr>
+              <w:t xml:space="preserve">และแสดงข้อความ </w:t>
+            </w:r>
+            <w:r>
+              <w:rPr>
+                <w:rFonts w:ascii="TH SarabunPSK" w:hAnsi="TH SarabunPSK" w:cs="TH SarabunPSK"/>
+                <w:sz w:val="32"/>
+                <w:szCs w:val="32"/>
+                <w:lang w:bidi="th-TH"/>
+              </w:rPr>
+              <w:t>“Please enter your phone number!!”</w:t>
+            </w:r>
           </w:p>
         </w:tc>
         <w:tc>
           <w:tcPr>
-            <w:tcW w:w="2279" w:type="dxa"/>
+            <w:tcW w:w="1495" w:type="dxa"/>
           </w:tcPr>
           <w:p>
             <w:pPr>
@@ -14646,7 +16179,7 @@
         </w:tc>
         <w:tc>
           <w:tcPr>
-            <w:tcW w:w="1352" w:type="dxa"/>
+            <w:tcW w:w="1067" w:type="dxa"/>
           </w:tcPr>
           <w:p>
             <w:pPr>
@@ -14661,6 +16194,61 @@
         </w:tc>
       </w:tr>
     </w:tbl>
+    <w:p>
+      <w:pPr>
+        <w:spacing w:before="240"/>
+        <w:rPr>
+          <w:rFonts w:ascii="TH SarabunPSK" w:hAnsi="TH SarabunPSK" w:cs="TH SarabunPSK"/>
+          <w:sz w:val="32"/>
+          <w:szCs w:val="32"/>
+          <w:lang w:bidi="th-TH"/>
+        </w:rPr>
+      </w:pPr>
+    </w:p>
+    <w:p>
+      <w:pPr>
+        <w:spacing w:before="240"/>
+        <w:rPr>
+          <w:rFonts w:ascii="TH SarabunPSK" w:hAnsi="TH SarabunPSK" w:cs="TH SarabunPSK"/>
+          <w:sz w:val="32"/>
+          <w:szCs w:val="32"/>
+          <w:lang w:bidi="th-TH"/>
+        </w:rPr>
+      </w:pPr>
+    </w:p>
+    <w:p>
+      <w:pPr>
+        <w:spacing w:before="240"/>
+        <w:rPr>
+          <w:rFonts w:ascii="TH SarabunPSK" w:hAnsi="TH SarabunPSK" w:cs="TH SarabunPSK"/>
+          <w:sz w:val="32"/>
+          <w:szCs w:val="32"/>
+          <w:lang w:bidi="th-TH"/>
+        </w:rPr>
+      </w:pPr>
+    </w:p>
+    <w:p>
+      <w:pPr>
+        <w:spacing w:before="240"/>
+        <w:rPr>
+          <w:rFonts w:ascii="TH SarabunPSK" w:hAnsi="TH SarabunPSK" w:cs="TH SarabunPSK"/>
+          <w:sz w:val="32"/>
+          <w:szCs w:val="32"/>
+          <w:lang w:bidi="th-TH"/>
+        </w:rPr>
+      </w:pPr>
+    </w:p>
+    <w:p>
+      <w:pPr>
+        <w:spacing w:before="240"/>
+        <w:rPr>
+          <w:rFonts w:ascii="TH SarabunPSK" w:hAnsi="TH SarabunPSK" w:cs="TH SarabunPSK"/>
+          <w:sz w:val="32"/>
+          <w:szCs w:val="32"/>
+          <w:lang w:bidi="th-TH"/>
+        </w:rPr>
+      </w:pPr>
+    </w:p>
     <w:p>
       <w:pPr>
         <w:spacing w:before="240"/>
@@ -15579,7 +17167,6 @@
                 <w:cs/>
                 <w:lang w:bidi="th-TH"/>
               </w:rPr>
-              <w:lastRenderedPageBreak/>
               <w:t>รวม</w:t>
             </w:r>
           </w:p>

</xml_diff>